<commit_message>
report with sequence diagram
</commit_message>
<xml_diff>
--- a/Info 3055 rapport (Autosaved).docx
+++ b/Info 3055 rapport (Autosaved).docx
@@ -11,7 +11,7 @@
       <w:r>
         <w:rPr>
           <w:noProof/>
-          <w:lang w:val="en-GB" w:eastAsia="en-GB"/>
+          <w:lang w:eastAsia="fr-FR"/>
         </w:rPr>
         <mc:AlternateContent>
           <mc:Choice Requires="wps">
@@ -239,7 +239,7 @@
       <w:r>
         <w:rPr>
           <w:noProof/>
-          <w:lang w:val="en-GB" w:eastAsia="en-GB"/>
+          <w:lang w:eastAsia="fr-FR"/>
         </w:rPr>
         <mc:AlternateContent>
           <mc:Choice Requires="wps">
@@ -307,25 +307,14 @@
                               <w:rPr>
                                 <w:lang w:val="en-GB"/>
                               </w:rPr>
-                              <w:t xml:space="preserve"> UNIVERSITE DE YAOUNDE 1</w:t>
+                              <w:t xml:space="preserve"> UNIV</w:t>
                             </w:r>
-                          </w:p>
-                          <w:p>
-                            <w:pPr>
-                              <w:spacing w:before="186"/>
-                              <w:ind w:left="393" w:right="15"/>
-                              <w:jc w:val="center"/>
-                              <w:rPr>
-                                <w:color w:val="000000" w:themeColor="text1"/>
-                                <w:lang w:val="en-GB"/>
-                              </w:rPr>
-                            </w:pPr>
                             <w:r>
                               <w:rPr>
                                 <w:color w:val="000000" w:themeColor="text1"/>
                                 <w:lang w:val="en-GB"/>
                               </w:rPr>
-                              <w:t>UNIVERSITY OF YAOUNDE 1</w:t>
+                              <w:t>NIVERSITY OF YAOUNDE 1</w:t>
                             </w:r>
                           </w:p>
                           <w:p>
@@ -473,25 +462,14 @@
                         <w:rPr>
                           <w:lang w:val="en-GB"/>
                         </w:rPr>
-                        <w:t xml:space="preserve"> UNIVERSITE DE YAOUNDE 1</w:t>
+                        <w:t xml:space="preserve"> UNIV</w:t>
                       </w:r>
-                    </w:p>
-                    <w:p>
-                      <w:pPr>
-                        <w:spacing w:before="186"/>
-                        <w:ind w:left="393" w:right="15"/>
-                        <w:jc w:val="center"/>
-                        <w:rPr>
-                          <w:color w:val="000000" w:themeColor="text1"/>
-                          <w:lang w:val="en-GB"/>
-                        </w:rPr>
-                      </w:pPr>
                       <w:r>
                         <w:rPr>
                           <w:color w:val="000000" w:themeColor="text1"/>
                           <w:lang w:val="en-GB"/>
                         </w:rPr>
-                        <w:t>UNIVERSITY OF YAOUNDE 1</w:t>
+                        <w:t>NIVERSITY OF YAOUNDE 1</w:t>
                       </w:r>
                     </w:p>
                     <w:p>
@@ -643,7 +621,7 @@
         <w:rPr>
           <w:rFonts w:ascii="Times New Roman" w:hAnsi="Times New Roman" w:cs="Times New Roman"/>
           <w:noProof/>
-          <w:lang w:val="en-GB" w:eastAsia="en-GB"/>
+          <w:lang w:eastAsia="fr-FR"/>
         </w:rPr>
         <w:drawing>
           <wp:inline distT="0" distB="0" distL="0" distR="0">
@@ -742,7 +720,7 @@
       <w:r>
         <w:rPr>
           <w:noProof/>
-          <w:lang w:val="en-GB" w:eastAsia="en-GB"/>
+          <w:lang w:eastAsia="fr-FR"/>
         </w:rPr>
         <mc:AlternateContent>
           <mc:Choice Requires="wps">
@@ -1071,9 +1049,8 @@
     </w:p>
     <w:tbl>
       <w:tblPr>
-        <w:tblStyle w:val="TableGrid"/>
+        <w:tblStyle w:val="Grilledutableau"/>
         <w:tblW w:w="0" w:type="auto"/>
-        <w:tblInd w:w="0" w:type="dxa"/>
         <w:tblLook w:val="04A0" w:firstRow="1" w:lastRow="0" w:firstColumn="1" w:lastColumn="0" w:noHBand="0" w:noVBand="1"/>
       </w:tblPr>
       <w:tblGrid>
@@ -2691,7 +2668,7 @@
           <w:color w:val="000000"/>
           <w:sz w:val="26"/>
           <w:szCs w:val="26"/>
-          <w:lang w:val="en-GB" w:eastAsia="en-GB"/>
+          <w:lang w:eastAsia="en-GB"/>
         </w:rPr>
       </w:pPr>
     </w:p>
@@ -2705,7 +2682,7 @@
           <w:color w:val="000000"/>
           <w:sz w:val="26"/>
           <w:szCs w:val="26"/>
-          <w:lang w:val="en-GB" w:eastAsia="en-GB"/>
+          <w:lang w:eastAsia="en-GB"/>
         </w:rPr>
       </w:pPr>
     </w:p>
@@ -2828,7 +2805,7 @@
     </w:p>
     <w:p>
       <w:pPr>
-        <w:pStyle w:val="ListParagraph"/>
+        <w:pStyle w:val="Paragraphedeliste"/>
         <w:numPr>
           <w:ilvl w:val="0"/>
           <w:numId w:val="11"/>
@@ -2862,7 +2839,7 @@
     </w:p>
     <w:p>
       <w:pPr>
-        <w:pStyle w:val="ListParagraph"/>
+        <w:pStyle w:val="Paragraphedeliste"/>
         <w:ind w:left="1080"/>
         <w:jc w:val="both"/>
         <w:rPr>
@@ -2884,7 +2861,7 @@
     </w:p>
     <w:p>
       <w:pPr>
-        <w:pStyle w:val="ListParagraph"/>
+        <w:pStyle w:val="Paragraphedeliste"/>
         <w:numPr>
           <w:ilvl w:val="0"/>
           <w:numId w:val="10"/>
@@ -2938,7 +2915,7 @@
     </w:p>
     <w:p>
       <w:pPr>
-        <w:pStyle w:val="ListParagraph"/>
+        <w:pStyle w:val="Paragraphedeliste"/>
         <w:numPr>
           <w:ilvl w:val="0"/>
           <w:numId w:val="10"/>
@@ -2966,7 +2943,7 @@
     </w:p>
     <w:p>
       <w:pPr>
-        <w:pStyle w:val="ListParagraph"/>
+        <w:pStyle w:val="Paragraphedeliste"/>
         <w:numPr>
           <w:ilvl w:val="0"/>
           <w:numId w:val="10"/>
@@ -3028,7 +3005,7 @@
     </w:p>
     <w:p>
       <w:pPr>
-        <w:pStyle w:val="ListParagraph"/>
+        <w:pStyle w:val="Paragraphedeliste"/>
         <w:numPr>
           <w:ilvl w:val="0"/>
           <w:numId w:val="10"/>
@@ -3063,7 +3040,7 @@
     </w:p>
     <w:p>
       <w:pPr>
-        <w:pStyle w:val="ListParagraph"/>
+        <w:pStyle w:val="Paragraphedeliste"/>
         <w:numPr>
           <w:ilvl w:val="0"/>
           <w:numId w:val="10"/>
@@ -3090,7 +3067,7 @@
     </w:p>
     <w:p>
       <w:pPr>
-        <w:pStyle w:val="ListParagraph"/>
+        <w:pStyle w:val="Paragraphedeliste"/>
         <w:numPr>
           <w:ilvl w:val="0"/>
           <w:numId w:val="11"/>
@@ -3124,7 +3101,7 @@
     </w:p>
     <w:p>
       <w:pPr>
-        <w:pStyle w:val="ListParagraph"/>
+        <w:pStyle w:val="Paragraphedeliste"/>
         <w:ind w:left="1080"/>
         <w:jc w:val="both"/>
         <w:rPr>
@@ -3146,7 +3123,7 @@
     </w:p>
     <w:p>
       <w:pPr>
-        <w:pStyle w:val="ListParagraph"/>
+        <w:pStyle w:val="Paragraphedeliste"/>
         <w:numPr>
           <w:ilvl w:val="0"/>
           <w:numId w:val="10"/>
@@ -3173,7 +3150,7 @@
     </w:p>
     <w:p>
       <w:pPr>
-        <w:pStyle w:val="ListParagraph"/>
+        <w:pStyle w:val="Paragraphedeliste"/>
         <w:numPr>
           <w:ilvl w:val="0"/>
           <w:numId w:val="10"/>
@@ -3319,7 +3296,7 @@
     </w:p>
     <w:p>
       <w:pPr>
-        <w:pStyle w:val="ListParagraph"/>
+        <w:pStyle w:val="Paragraphedeliste"/>
         <w:jc w:val="both"/>
         <w:rPr>
           <w:rFonts w:ascii="Times New Roman" w:hAnsi="Times New Roman" w:cs="Times New Roman"/>
@@ -3340,7 +3317,7 @@
     </w:p>
     <w:p>
       <w:pPr>
-        <w:pStyle w:val="ListParagraph"/>
+        <w:pStyle w:val="Paragraphedeliste"/>
         <w:numPr>
           <w:ilvl w:val="0"/>
           <w:numId w:val="9"/>
@@ -3364,7 +3341,7 @@
     </w:p>
     <w:p>
       <w:pPr>
-        <w:pStyle w:val="ListParagraph"/>
+        <w:pStyle w:val="Paragraphedeliste"/>
         <w:numPr>
           <w:ilvl w:val="0"/>
           <w:numId w:val="9"/>
@@ -3525,7 +3502,7 @@
     </w:p>
     <w:p>
       <w:pPr>
-        <w:pStyle w:val="ListParagraph"/>
+        <w:pStyle w:val="Paragraphedeliste"/>
         <w:numPr>
           <w:ilvl w:val="0"/>
           <w:numId w:val="11"/>
@@ -3575,7 +3552,7 @@
     </w:p>
     <w:p>
       <w:pPr>
-        <w:pStyle w:val="ListParagraph"/>
+        <w:pStyle w:val="Paragraphedeliste"/>
         <w:ind w:left="1440"/>
         <w:jc w:val="both"/>
         <w:rPr>
@@ -3979,7 +3956,6 @@
           <w:rFonts w:ascii="Times New Roman" w:hAnsi="Times New Roman" w:cs="Times New Roman"/>
           <w:lang w:val="fr-FR"/>
         </w:rPr>
-        <w:lastRenderedPageBreak/>
         <w:t>Nous observons des cas d’activation de matricule lors du tirage des fiche</w:t>
       </w:r>
       <w:r>
@@ -5414,7 +5390,7 @@
     </w:p>
     <w:p>
       <w:pPr>
-        <w:pStyle w:val="ListParagraph"/>
+        <w:pStyle w:val="Paragraphedeliste"/>
         <w:ind w:left="1440"/>
         <w:jc w:val="both"/>
         <w:rPr>
@@ -5503,12 +5479,13 @@
           <w:sz w:val="24"/>
           <w:szCs w:val="24"/>
         </w:rPr>
+        <w:lastRenderedPageBreak/>
         <w:t>Spécification :</w:t>
       </w:r>
     </w:p>
     <w:p>
       <w:pPr>
-        <w:pStyle w:val="ListParagraph"/>
+        <w:pStyle w:val="Paragraphedeliste"/>
         <w:numPr>
           <w:ilvl w:val="0"/>
           <w:numId w:val="12"/>
@@ -5529,13 +5506,12 @@
           <w:szCs w:val="24"/>
           <w:lang w:val="fr-FR"/>
         </w:rPr>
-        <w:lastRenderedPageBreak/>
         <w:t>A chaque requête / demande envoyée par un étudiant, le  destinataire doit être notifié dans sa boite email.</w:t>
       </w:r>
     </w:p>
     <w:p>
       <w:pPr>
-        <w:pStyle w:val="ListParagraph"/>
+        <w:pStyle w:val="Paragraphedeliste"/>
         <w:numPr>
           <w:ilvl w:val="0"/>
           <w:numId w:val="12"/>
@@ -5730,7 +5706,7 @@
     </w:p>
     <w:p>
       <w:pPr>
-        <w:pStyle w:val="ListParagraph"/>
+        <w:pStyle w:val="Paragraphedeliste"/>
         <w:numPr>
           <w:ilvl w:val="0"/>
           <w:numId w:val="13"/>
@@ -5757,7 +5733,7 @@
     </w:p>
     <w:p>
       <w:pPr>
-        <w:pStyle w:val="ListParagraph"/>
+        <w:pStyle w:val="Paragraphedeliste"/>
         <w:numPr>
           <w:ilvl w:val="0"/>
           <w:numId w:val="13"/>
@@ -5842,7 +5818,7 @@
     </w:p>
     <w:p>
       <w:pPr>
-        <w:pStyle w:val="ListParagraph"/>
+        <w:pStyle w:val="Paragraphedeliste"/>
         <w:numPr>
           <w:ilvl w:val="0"/>
           <w:numId w:val="23"/>
@@ -5867,7 +5843,7 @@
     </w:p>
     <w:p>
       <w:pPr>
-        <w:pStyle w:val="ListParagraph"/>
+        <w:pStyle w:val="Paragraphedeliste"/>
         <w:numPr>
           <w:ilvl w:val="0"/>
           <w:numId w:val="15"/>
@@ -5953,7 +5929,7 @@
     </w:p>
     <w:p>
       <w:pPr>
-        <w:pStyle w:val="ListParagraph"/>
+        <w:pStyle w:val="Paragraphedeliste"/>
         <w:tabs>
           <w:tab w:val="left" w:pos="6450"/>
         </w:tabs>
@@ -5972,7 +5948,7 @@
           <w:noProof/>
           <w:sz w:val="24"/>
           <w:szCs w:val="24"/>
-          <w:lang w:eastAsia="en-GB"/>
+          <w:lang w:val="fr-FR" w:eastAsia="fr-FR"/>
         </w:rPr>
         <mc:AlternateContent>
           <mc:Choice Requires="wps">
@@ -6039,7 +6015,7 @@
                               <w:rPr>
                                 <w:noProof/>
                                 <w:color w:val="000000" w:themeColor="text1"/>
-                                <w:lang w:val="en-GB" w:eastAsia="en-GB"/>
+                                <w:lang w:eastAsia="fr-FR"/>
                               </w:rPr>
                               <w:drawing>
                                 <wp:inline distT="0" distB="0" distL="0" distR="0" wp14:anchorId="0CA1D93B" wp14:editId="38175CC3">
@@ -6137,7 +6113,7 @@
                                     <pic:cNvPicPr/>
                                   </pic:nvPicPr>
                                   <pic:blipFill>
-                                    <a:blip r:embed="rId9">
+                                    <a:blip r:embed="rId10">
                                       <a:extLst>
                                         <a:ext uri="{28A0092B-C50C-407E-A947-70E740481C1C}">
                                           <a14:useLocalDpi xmlns:a14="http://schemas.microsoft.com/office/drawing/2010/main" val="0"/>
@@ -6177,7 +6153,7 @@
           <w:noProof/>
           <w:sz w:val="24"/>
           <w:szCs w:val="24"/>
-          <w:lang w:eastAsia="en-GB"/>
+          <w:lang w:val="fr-FR" w:eastAsia="fr-FR"/>
         </w:rPr>
         <mc:AlternateContent>
           <mc:Choice Requires="wps">
@@ -6241,7 +6217,7 @@
                             <w:r>
                               <w:rPr>
                                 <w:noProof/>
-                                <w:lang w:val="en-GB" w:eastAsia="en-GB"/>
+                                <w:lang w:eastAsia="fr-FR"/>
                               </w:rPr>
                               <w:drawing>
                                 <wp:inline distT="0" distB="0" distL="0" distR="0" wp14:anchorId="765F356C" wp14:editId="3D91595C">
@@ -6259,7 +6235,7 @@
                                           <pic:cNvPicPr/>
                                         </pic:nvPicPr>
                                         <pic:blipFill>
-                                          <a:blip r:embed="rId10">
+                                          <a:blip r:embed="rId11">
                                             <a:extLst>
                                               <a:ext uri="{28A0092B-C50C-407E-A947-70E740481C1C}">
                                                 <a14:useLocalDpi xmlns:a14="http://schemas.microsoft.com/office/drawing/2010/main" val="0"/>
@@ -6336,7 +6312,7 @@
                                     <pic:cNvPicPr/>
                                   </pic:nvPicPr>
                                   <pic:blipFill>
-                                    <a:blip r:embed="rId10">
+                                    <a:blip r:embed="rId12">
                                       <a:extLst>
                                         <a:ext uri="{28A0092B-C50C-407E-A947-70E740481C1C}">
                                           <a14:useLocalDpi xmlns:a14="http://schemas.microsoft.com/office/drawing/2010/main" val="0"/>
@@ -6401,7 +6377,7 @@
           <w:noProof/>
           <w:sz w:val="24"/>
           <w:szCs w:val="24"/>
-          <w:lang w:val="en-GB" w:eastAsia="en-GB"/>
+          <w:lang w:eastAsia="fr-FR"/>
         </w:rPr>
         <mc:AlternateContent>
           <mc:Choice Requires="wps">
@@ -6481,7 +6457,7 @@
           <w:noProof/>
           <w:sz w:val="24"/>
           <w:szCs w:val="24"/>
-          <w:lang w:eastAsia="en-GB"/>
+          <w:lang w:eastAsia="fr-FR"/>
         </w:rPr>
         <mc:AlternateContent>
           <mc:Choice Requires="wps">
@@ -6545,7 +6521,7 @@
                             <w:r>
                               <w:rPr>
                                 <w:noProof/>
-                                <w:lang w:val="en-GB" w:eastAsia="en-GB"/>
+                                <w:lang w:eastAsia="fr-FR"/>
                               </w:rPr>
                               <w:drawing>
                                 <wp:inline distT="0" distB="0" distL="0" distR="0">
@@ -6563,7 +6539,7 @@
                                           <pic:cNvPicPr/>
                                         </pic:nvPicPr>
                                         <pic:blipFill>
-                                          <a:blip r:embed="rId11">
+                                          <a:blip r:embed="rId13">
                                             <a:extLst>
                                               <a:ext uri="{28A0092B-C50C-407E-A947-70E740481C1C}">
                                                 <a14:useLocalDpi xmlns:a14="http://schemas.microsoft.com/office/drawing/2010/main" val="0"/>
@@ -6640,7 +6616,7 @@
                                     <pic:cNvPicPr/>
                                   </pic:nvPicPr>
                                   <pic:blipFill>
-                                    <a:blip r:embed="rId11">
+                                    <a:blip r:embed="rId14">
                                       <a:extLst>
                                         <a:ext uri="{28A0092B-C50C-407E-A947-70E740481C1C}">
                                           <a14:useLocalDpi xmlns:a14="http://schemas.microsoft.com/office/drawing/2010/main" val="0"/>
@@ -6695,7 +6671,7 @@
     </w:p>
     <w:p>
       <w:pPr>
-        <w:pStyle w:val="ListParagraph"/>
+        <w:pStyle w:val="Paragraphedeliste"/>
         <w:ind w:left="2160"/>
         <w:jc w:val="both"/>
         <w:rPr>
@@ -6708,7 +6684,7 @@
     </w:p>
     <w:p>
       <w:pPr>
-        <w:pStyle w:val="ListParagraph"/>
+        <w:pStyle w:val="Paragraphedeliste"/>
         <w:ind w:left="1440"/>
         <w:jc w:val="both"/>
         <w:rPr>
@@ -6725,7 +6701,7 @@
           <w:noProof/>
           <w:sz w:val="24"/>
           <w:szCs w:val="24"/>
-          <w:lang w:eastAsia="en-GB"/>
+          <w:lang w:val="fr-FR" w:eastAsia="fr-FR"/>
         </w:rPr>
         <mc:AlternateContent>
           <mc:Choice Requires="wps">
@@ -6795,7 +6771,7 @@
           <w:noProof/>
           <w:sz w:val="24"/>
           <w:szCs w:val="24"/>
-          <w:lang w:eastAsia="en-GB"/>
+          <w:lang w:val="fr-FR" w:eastAsia="fr-FR"/>
         </w:rPr>
         <mc:AlternateContent>
           <mc:Choice Requires="wps">
@@ -6859,7 +6835,7 @@
                             <w:r>
                               <w:rPr>
                                 <w:noProof/>
-                                <w:lang w:val="en-GB" w:eastAsia="en-GB"/>
+                                <w:lang w:eastAsia="fr-FR"/>
                               </w:rPr>
                               <w:drawing>
                                 <wp:inline distT="0" distB="0" distL="0" distR="0">
@@ -6877,7 +6853,7 @@
                                           <pic:cNvPicPr/>
                                         </pic:nvPicPr>
                                         <pic:blipFill>
-                                          <a:blip r:embed="rId12">
+                                          <a:blip r:embed="rId15">
                                             <a:extLst>
                                               <a:ext uri="{28A0092B-C50C-407E-A947-70E740481C1C}">
                                                 <a14:useLocalDpi xmlns:a14="http://schemas.microsoft.com/office/drawing/2010/main" val="0"/>
@@ -6951,7 +6927,7 @@
                                     <pic:cNvPicPr/>
                                   </pic:nvPicPr>
                                   <pic:blipFill>
-                                    <a:blip r:embed="rId12">
+                                    <a:blip r:embed="rId16">
                                       <a:extLst>
                                         <a:ext uri="{28A0092B-C50C-407E-A947-70E740481C1C}">
                                           <a14:useLocalDpi xmlns:a14="http://schemas.microsoft.com/office/drawing/2010/main" val="0"/>
@@ -6988,7 +6964,7 @@
     </w:p>
     <w:p>
       <w:pPr>
-        <w:pStyle w:val="ListParagraph"/>
+        <w:pStyle w:val="Paragraphedeliste"/>
         <w:ind w:left="1440"/>
         <w:jc w:val="both"/>
         <w:rPr>
@@ -7006,7 +6982,7 @@
           <w:noProof/>
           <w:sz w:val="24"/>
           <w:szCs w:val="24"/>
-          <w:lang w:eastAsia="en-GB"/>
+          <w:lang w:val="fr-FR" w:eastAsia="fr-FR"/>
         </w:rPr>
         <mc:AlternateContent>
           <mc:Choice Requires="wps">
@@ -7077,7 +7053,7 @@
           <w:noProof/>
           <w:sz w:val="24"/>
           <w:szCs w:val="24"/>
-          <w:lang w:eastAsia="en-GB"/>
+          <w:lang w:val="fr-FR" w:eastAsia="fr-FR"/>
         </w:rPr>
         <mc:AlternateContent>
           <mc:Choice Requires="wps">
@@ -7159,7 +7135,7 @@
           <w:noProof/>
           <w:sz w:val="24"/>
           <w:szCs w:val="24"/>
-          <w:lang w:val="en-GB" w:eastAsia="en-GB"/>
+          <w:lang w:eastAsia="fr-FR"/>
         </w:rPr>
         <mc:AlternateContent>
           <mc:Choice Requires="wps">
@@ -7232,7 +7208,7 @@
           <w:noProof/>
           <w:sz w:val="24"/>
           <w:szCs w:val="24"/>
-          <w:lang w:val="en-GB" w:eastAsia="en-GB"/>
+          <w:lang w:eastAsia="fr-FR"/>
         </w:rPr>
         <mc:AlternateContent>
           <mc:Choice Requires="wps">
@@ -7349,6 +7325,7 @@
           <w:sz w:val="32"/>
           <w:szCs w:val="32"/>
         </w:rPr>
+        <w:lastRenderedPageBreak/>
         <w:t xml:space="preserve">Client  </w:t>
       </w:r>
       <w:r>
@@ -7358,7 +7335,13 @@
         <w:t xml:space="preserve">               </w:t>
       </w:r>
       <w:r>
-        <w:t xml:space="preserve"> (serveur d’</w:t>
+        <w:t xml:space="preserve"> </w:t>
+      </w:r>
+      <w:r>
+        <w:t xml:space="preserve">HEROKU </w:t>
+      </w:r>
+      <w:r>
+        <w:t>(serveur d’</w:t>
       </w:r>
       <w:r>
         <w:t>application)</w:t>
@@ -7379,16 +7362,12 @@
         </w:tabs>
       </w:pPr>
       <w:r>
-        <w:lastRenderedPageBreak/>
-        <w:t xml:space="preserve">                                                                        </w:t>
-      </w:r>
-      <w:r>
-        <w:t xml:space="preserve"> HEROKU</w:t>
-      </w:r>
-    </w:p>
-    <w:p>
-      <w:pPr>
-        <w:pStyle w:val="Footer"/>
+        <w:t xml:space="preserve">                                                                      </w:t>
+      </w:r>
+    </w:p>
+    <w:p>
+      <w:pPr>
+        <w:pStyle w:val="Pieddepage"/>
         <w:rPr>
           <w:rFonts w:ascii="Times New Roman" w:hAnsi="Times New Roman" w:cs="Times New Roman"/>
         </w:rPr>
@@ -7418,15 +7397,15 @@
     </w:p>
     <w:p>
       <w:pPr>
-        <w:pStyle w:val="Footer"/>
-        <w:rPr>
-          <w:rFonts w:ascii="Times New Roman" w:hAnsi="Times New Roman" w:cs="Times New Roman"/>
-        </w:rPr>
-      </w:pPr>
-    </w:p>
-    <w:p>
-      <w:pPr>
-        <w:pStyle w:val="Footer"/>
+        <w:pStyle w:val="Pieddepage"/>
+        <w:rPr>
+          <w:rFonts w:ascii="Times New Roman" w:hAnsi="Times New Roman" w:cs="Times New Roman"/>
+        </w:rPr>
+      </w:pPr>
+    </w:p>
+    <w:p>
+      <w:pPr>
+        <w:pStyle w:val="Pieddepage"/>
         <w:numPr>
           <w:ilvl w:val="0"/>
           <w:numId w:val="23"/>
@@ -7450,7 +7429,7 @@
     </w:p>
     <w:p>
       <w:pPr>
-        <w:pStyle w:val="Footer"/>
+        <w:pStyle w:val="Pieddepage"/>
         <w:numPr>
           <w:ilvl w:val="0"/>
           <w:numId w:val="15"/>
@@ -7474,7 +7453,7 @@
     </w:p>
     <w:p>
       <w:pPr>
-        <w:pStyle w:val="Footer"/>
+        <w:pStyle w:val="Pieddepage"/>
         <w:ind w:left="1800"/>
         <w:rPr>
           <w:rFonts w:ascii="Times New Roman" w:hAnsi="Times New Roman" w:cs="Times New Roman"/>
@@ -7486,7 +7465,7 @@
     </w:p>
     <w:p>
       <w:pPr>
-        <w:pStyle w:val="Footer"/>
+        <w:pStyle w:val="Pieddepage"/>
         <w:ind w:left="1800"/>
         <w:rPr>
           <w:rFonts w:ascii="Times New Roman" w:hAnsi="Times New Roman" w:cs="Times New Roman"/>
@@ -7506,11 +7485,10 @@
           <w:lang w:val="en-GB"/>
         </w:rPr>
       </w:pPr>
-      <w:bookmarkStart w:id="0" w:name="_GoBack"/>
       <w:r>
         <w:rPr>
           <w:noProof/>
-          <w:lang w:val="en-GB" w:eastAsia="en-GB"/>
+          <w:lang w:eastAsia="fr-FR"/>
         </w:rPr>
         <w:drawing>
           <wp:inline distT="0" distB="0" distL="0" distR="0">
@@ -7530,7 +7508,7 @@
                     </pic:cNvPicPr>
                   </pic:nvPicPr>
                   <pic:blipFill>
-                    <a:blip r:embed="rId13">
+                    <a:blip r:embed="rId17">
                       <a:extLst>
                         <a:ext uri="{28A0092B-C50C-407E-A947-70E740481C1C}">
                           <a14:useLocalDpi xmlns:a14="http://schemas.microsoft.com/office/drawing/2010/main" val="0"/>
@@ -7560,10 +7538,1862 @@
           </wp:inline>
         </w:drawing>
       </w:r>
+    </w:p>
+    <w:p>
+      <w:pPr>
+        <w:tabs>
+          <w:tab w:val="left" w:pos="3870"/>
+          <w:tab w:val="left" w:pos="6300"/>
+        </w:tabs>
+        <w:rPr>
+          <w:lang w:val="en-GB"/>
+        </w:rPr>
+      </w:pPr>
+    </w:p>
+    <w:p>
+      <w:pPr>
+        <w:tabs>
+          <w:tab w:val="left" w:pos="3870"/>
+          <w:tab w:val="left" w:pos="6300"/>
+        </w:tabs>
+        <w:rPr>
+          <w:lang w:val="en-GB"/>
+        </w:rPr>
+      </w:pPr>
+    </w:p>
+    <w:p>
+      <w:pPr>
+        <w:pStyle w:val="Paragraphedeliste"/>
+        <w:tabs>
+          <w:tab w:val="left" w:pos="3870"/>
+          <w:tab w:val="left" w:pos="6300"/>
+        </w:tabs>
+        <w:ind w:left="2062"/>
+        <w:rPr>
+          <w:b/>
+        </w:rPr>
+      </w:pPr>
+    </w:p>
+    <w:p>
+      <w:pPr>
+        <w:pStyle w:val="Paragraphedeliste"/>
+        <w:tabs>
+          <w:tab w:val="left" w:pos="3870"/>
+          <w:tab w:val="left" w:pos="6300"/>
+        </w:tabs>
+        <w:ind w:left="2062"/>
+        <w:rPr>
+          <w:b/>
+        </w:rPr>
+      </w:pPr>
+    </w:p>
+    <w:p>
+      <w:pPr>
+        <w:pStyle w:val="Paragraphedeliste"/>
+        <w:numPr>
+          <w:ilvl w:val="0"/>
+          <w:numId w:val="15"/>
+        </w:numPr>
+        <w:tabs>
+          <w:tab w:val="left" w:pos="3870"/>
+          <w:tab w:val="left" w:pos="6300"/>
+        </w:tabs>
+        <w:rPr>
+          <w:b/>
+        </w:rPr>
+      </w:pPr>
+      <w:proofErr w:type="spellStart"/>
+      <w:r>
+        <w:rPr>
+          <w:rFonts w:ascii="Times New Roman" w:hAnsi="Times New Roman" w:cs="Times New Roman"/>
+          <w:b/>
+          <w:sz w:val="28"/>
+          <w:szCs w:val="28"/>
+        </w:rPr>
+        <w:lastRenderedPageBreak/>
+        <w:t>Diagramme</w:t>
+      </w:r>
+      <w:proofErr w:type="spellEnd"/>
+      <w:r>
+        <w:rPr>
+          <w:rFonts w:ascii="Times New Roman" w:hAnsi="Times New Roman" w:cs="Times New Roman"/>
+          <w:b/>
+          <w:sz w:val="28"/>
+          <w:szCs w:val="28"/>
+        </w:rPr>
+        <w:t xml:space="preserve"> de </w:t>
+      </w:r>
+      <w:proofErr w:type="spellStart"/>
+      <w:r>
+        <w:rPr>
+          <w:rFonts w:ascii="Times New Roman" w:hAnsi="Times New Roman" w:cs="Times New Roman"/>
+          <w:b/>
+          <w:sz w:val="28"/>
+          <w:szCs w:val="28"/>
+        </w:rPr>
+        <w:t>classe</w:t>
+      </w:r>
+      <w:proofErr w:type="spellEnd"/>
+    </w:p>
+    <w:p>
+      <w:pPr>
+        <w:pStyle w:val="Paragraphedeliste"/>
+        <w:tabs>
+          <w:tab w:val="left" w:pos="3870"/>
+          <w:tab w:val="left" w:pos="6300"/>
+        </w:tabs>
+        <w:ind w:left="2062"/>
+        <w:rPr>
+          <w:rFonts w:ascii="Times New Roman" w:hAnsi="Times New Roman" w:cs="Times New Roman"/>
+          <w:b/>
+          <w:sz w:val="28"/>
+          <w:szCs w:val="28"/>
+        </w:rPr>
+      </w:pPr>
+    </w:p>
+    <w:p>
+      <w:pPr>
+        <w:pStyle w:val="Paragraphedeliste"/>
+        <w:tabs>
+          <w:tab w:val="left" w:pos="3870"/>
+          <w:tab w:val="left" w:pos="6300"/>
+        </w:tabs>
+        <w:ind w:left="2062"/>
+        <w:rPr>
+          <w:rFonts w:ascii="Times New Roman" w:hAnsi="Times New Roman" w:cs="Times New Roman"/>
+          <w:b/>
+          <w:sz w:val="28"/>
+          <w:szCs w:val="28"/>
+        </w:rPr>
+      </w:pPr>
+    </w:p>
+    <w:p>
+      <w:pPr>
+        <w:pStyle w:val="Paragraphedeliste"/>
+        <w:tabs>
+          <w:tab w:val="left" w:pos="3870"/>
+          <w:tab w:val="left" w:pos="6300"/>
+        </w:tabs>
+        <w:ind w:left="2062"/>
+        <w:rPr>
+          <w:b/>
+        </w:rPr>
+      </w:pPr>
+    </w:p>
+    <w:p>
+      <w:pPr>
+        <w:tabs>
+          <w:tab w:val="left" w:pos="3870"/>
+          <w:tab w:val="left" w:pos="6300"/>
+        </w:tabs>
+        <w:rPr>
+          <w:rFonts w:ascii="Times New Roman" w:hAnsi="Times New Roman" w:cs="Times New Roman"/>
+          <w:b/>
+          <w:sz w:val="24"/>
+          <w:szCs w:val="24"/>
+        </w:rPr>
+      </w:pPr>
+      <w:r>
+        <w:rPr>
+          <w:rFonts w:ascii="Times New Roman" w:hAnsi="Times New Roman" w:cs="Times New Roman"/>
+          <w:b/>
+          <w:noProof/>
+          <w:sz w:val="24"/>
+          <w:szCs w:val="24"/>
+          <w:lang w:eastAsia="fr-FR"/>
+        </w:rPr>
+        <w:drawing>
+          <wp:inline distT="0" distB="0" distL="0" distR="0">
+            <wp:extent cx="6353174" cy="4781550"/>
+            <wp:effectExtent l="0" t="0" r="0" b="0"/>
+            <wp:docPr id="1" name="Picture 1" descr="C:\Users\user\Desktop\c.png"/>
+            <wp:cNvGraphicFramePr>
+              <a:graphicFrameLocks xmlns:a="http://schemas.openxmlformats.org/drawingml/2006/main" noChangeAspect="1"/>
+            </wp:cNvGraphicFramePr>
+            <a:graphic xmlns:a="http://schemas.openxmlformats.org/drawingml/2006/main">
+              <a:graphicData uri="http://schemas.openxmlformats.org/drawingml/2006/picture">
+                <pic:pic xmlns:pic="http://schemas.openxmlformats.org/drawingml/2006/picture">
+                  <pic:nvPicPr>
+                    <pic:cNvPr id="0" name="Picture 2" descr="C:\Users\user\Desktop\c.png"/>
+                    <pic:cNvPicPr>
+                      <a:picLocks noChangeAspect="1" noChangeArrowheads="1"/>
+                    </pic:cNvPicPr>
+                  </pic:nvPicPr>
+                  <pic:blipFill>
+                    <a:blip r:embed="rId18">
+                      <a:extLst>
+                        <a:ext uri="{28A0092B-C50C-407E-A947-70E740481C1C}">
+                          <a14:useLocalDpi xmlns:a14="http://schemas.microsoft.com/office/drawing/2010/main" val="0"/>
+                        </a:ext>
+                      </a:extLst>
+                    </a:blip>
+                    <a:srcRect/>
+                    <a:stretch>
+                      <a:fillRect/>
+                    </a:stretch>
+                  </pic:blipFill>
+                  <pic:spPr bwMode="auto">
+                    <a:xfrm>
+                      <a:off x="0" y="0"/>
+                      <a:ext cx="6349001" cy="4778409"/>
+                    </a:xfrm>
+                    <a:prstGeom prst="rect">
+                      <a:avLst/>
+                    </a:prstGeom>
+                    <a:noFill/>
+                    <a:ln>
+                      <a:noFill/>
+                    </a:ln>
+                  </pic:spPr>
+                </pic:pic>
+              </a:graphicData>
+            </a:graphic>
+          </wp:inline>
+        </w:drawing>
+      </w:r>
+    </w:p>
+    <w:p>
+      <w:pPr>
+        <w:tabs>
+          <w:tab w:val="left" w:pos="3870"/>
+          <w:tab w:val="left" w:pos="6300"/>
+        </w:tabs>
+        <w:rPr>
+          <w:rFonts w:ascii="Times New Roman" w:hAnsi="Times New Roman" w:cs="Times New Roman"/>
+          <w:b/>
+          <w:sz w:val="24"/>
+          <w:szCs w:val="24"/>
+        </w:rPr>
+      </w:pPr>
+    </w:p>
+    <w:p>
+      <w:pPr>
+        <w:tabs>
+          <w:tab w:val="left" w:pos="3870"/>
+          <w:tab w:val="left" w:pos="6300"/>
+        </w:tabs>
+        <w:rPr>
+          <w:rFonts w:ascii="Times New Roman" w:hAnsi="Times New Roman" w:cs="Times New Roman"/>
+          <w:b/>
+          <w:sz w:val="24"/>
+          <w:szCs w:val="24"/>
+        </w:rPr>
+      </w:pPr>
+    </w:p>
+    <w:p>
+      <w:pPr>
+        <w:tabs>
+          <w:tab w:val="left" w:pos="3870"/>
+          <w:tab w:val="left" w:pos="6300"/>
+        </w:tabs>
+        <w:rPr>
+          <w:rFonts w:ascii="Times New Roman" w:hAnsi="Times New Roman" w:cs="Times New Roman"/>
+          <w:b/>
+          <w:sz w:val="24"/>
+          <w:szCs w:val="24"/>
+        </w:rPr>
+      </w:pPr>
+    </w:p>
+    <w:p>
+      <w:pPr>
+        <w:tabs>
+          <w:tab w:val="left" w:pos="3870"/>
+          <w:tab w:val="left" w:pos="6300"/>
+        </w:tabs>
+        <w:rPr>
+          <w:rFonts w:ascii="Times New Roman" w:hAnsi="Times New Roman" w:cs="Times New Roman"/>
+          <w:b/>
+          <w:sz w:val="24"/>
+          <w:szCs w:val="24"/>
+        </w:rPr>
+      </w:pPr>
+    </w:p>
+    <w:p>
+      <w:pPr>
+        <w:tabs>
+          <w:tab w:val="left" w:pos="3870"/>
+          <w:tab w:val="left" w:pos="6300"/>
+        </w:tabs>
+        <w:rPr>
+          <w:rFonts w:ascii="Times New Roman" w:hAnsi="Times New Roman" w:cs="Times New Roman"/>
+          <w:b/>
+          <w:sz w:val="24"/>
+          <w:szCs w:val="24"/>
+        </w:rPr>
+      </w:pPr>
+    </w:p>
+    <w:p>
+      <w:pPr>
+        <w:tabs>
+          <w:tab w:val="left" w:pos="3870"/>
+          <w:tab w:val="left" w:pos="6300"/>
+        </w:tabs>
+        <w:rPr>
+          <w:rFonts w:ascii="Times New Roman" w:hAnsi="Times New Roman" w:cs="Times New Roman"/>
+          <w:b/>
+          <w:sz w:val="24"/>
+          <w:szCs w:val="24"/>
+        </w:rPr>
+      </w:pPr>
+    </w:p>
+    <w:p>
+      <w:pPr>
+        <w:tabs>
+          <w:tab w:val="left" w:pos="3870"/>
+          <w:tab w:val="left" w:pos="6300"/>
+        </w:tabs>
+        <w:rPr>
+          <w:rFonts w:ascii="Times New Roman" w:hAnsi="Times New Roman" w:cs="Times New Roman"/>
+          <w:b/>
+          <w:sz w:val="24"/>
+          <w:szCs w:val="24"/>
+        </w:rPr>
+      </w:pPr>
+    </w:p>
+    <w:p>
+      <w:pPr>
+        <w:tabs>
+          <w:tab w:val="left" w:pos="3870"/>
+          <w:tab w:val="left" w:pos="6300"/>
+        </w:tabs>
+        <w:rPr>
+          <w:rFonts w:ascii="Times New Roman" w:hAnsi="Times New Roman" w:cs="Times New Roman"/>
+          <w:b/>
+          <w:sz w:val="24"/>
+          <w:szCs w:val="24"/>
+        </w:rPr>
+      </w:pPr>
+    </w:p>
+    <w:p>
+      <w:pPr>
+        <w:tabs>
+          <w:tab w:val="left" w:pos="3870"/>
+          <w:tab w:val="left" w:pos="6300"/>
+        </w:tabs>
+        <w:rPr>
+          <w:rFonts w:ascii="Times New Roman" w:hAnsi="Times New Roman" w:cs="Times New Roman"/>
+          <w:b/>
+          <w:sz w:val="24"/>
+          <w:szCs w:val="24"/>
+        </w:rPr>
+      </w:pPr>
+    </w:p>
+    <w:p>
+      <w:pPr>
+        <w:pStyle w:val="Paragraphedeliste"/>
+        <w:numPr>
+          <w:ilvl w:val="0"/>
+          <w:numId w:val="24"/>
+        </w:numPr>
+        <w:tabs>
+          <w:tab w:val="left" w:pos="3870"/>
+          <w:tab w:val="left" w:pos="6300"/>
+        </w:tabs>
+        <w:rPr>
+          <w:rFonts w:ascii="Times New Roman" w:hAnsi="Times New Roman" w:cs="Times New Roman"/>
+          <w:b/>
+          <w:sz w:val="28"/>
+          <w:szCs w:val="28"/>
+        </w:rPr>
+      </w:pPr>
+      <w:r>
+        <w:rPr>
+          <w:rFonts w:ascii="Times New Roman" w:hAnsi="Times New Roman" w:cs="Times New Roman"/>
+          <w:b/>
+          <w:sz w:val="28"/>
+          <w:szCs w:val="28"/>
+          <w:lang w:val="fr-FR"/>
+        </w:rPr>
+        <w:lastRenderedPageBreak/>
+        <w:t>Diagramme</w:t>
+      </w:r>
+      <w:r>
+        <w:rPr>
+          <w:rFonts w:ascii="Times New Roman" w:hAnsi="Times New Roman" w:cs="Times New Roman"/>
+          <w:b/>
+          <w:sz w:val="28"/>
+          <w:szCs w:val="28"/>
+        </w:rPr>
+        <w:t xml:space="preserve"> de sequence</w:t>
+      </w:r>
+      <w:r>
+        <w:rPr>
+          <w:rFonts w:ascii="Times New Roman" w:hAnsi="Times New Roman" w:cs="Times New Roman"/>
+          <w:b/>
+          <w:sz w:val="28"/>
+          <w:szCs w:val="28"/>
+        </w:rPr>
+        <w:t xml:space="preserve"> </w:t>
+      </w:r>
+    </w:p>
+    <w:p>
+      <w:pPr>
+        <w:pStyle w:val="Paragraphedeliste"/>
+        <w:tabs>
+          <w:tab w:val="left" w:pos="3870"/>
+          <w:tab w:val="left" w:pos="6300"/>
+        </w:tabs>
+        <w:ind w:left="1080"/>
+        <w:rPr>
+          <w:rFonts w:ascii="Times New Roman" w:hAnsi="Times New Roman" w:cs="Times New Roman"/>
+          <w:b/>
+          <w:sz w:val="28"/>
+          <w:szCs w:val="28"/>
+        </w:rPr>
+      </w:pPr>
+      <w:r>
+        <w:rPr>
+          <w:rFonts w:ascii="Times New Roman" w:hAnsi="Times New Roman" w:cs="Times New Roman"/>
+          <w:b/>
+          <w:sz w:val="28"/>
+          <w:szCs w:val="28"/>
+        </w:rPr>
+        <w:t xml:space="preserve">     “</w:t>
+      </w:r>
+      <w:r>
+        <w:rPr>
+          <w:rFonts w:ascii="Times New Roman" w:hAnsi="Times New Roman" w:cs="Times New Roman"/>
+          <w:b/>
+          <w:sz w:val="28"/>
+          <w:szCs w:val="28"/>
+          <w:lang w:val="fr-FR"/>
+        </w:rPr>
+        <w:t>Ecrire</w:t>
+      </w:r>
+      <w:r>
+        <w:rPr>
+          <w:rFonts w:ascii="Times New Roman" w:hAnsi="Times New Roman" w:cs="Times New Roman"/>
+          <w:b/>
+          <w:sz w:val="28"/>
+          <w:szCs w:val="28"/>
+        </w:rPr>
+        <w:t xml:space="preserve"> </w:t>
+      </w:r>
+      <w:r>
+        <w:rPr>
+          <w:rFonts w:ascii="Times New Roman" w:hAnsi="Times New Roman" w:cs="Times New Roman"/>
+          <w:b/>
+          <w:sz w:val="28"/>
+          <w:szCs w:val="28"/>
+          <w:lang w:val="fr-FR"/>
+        </w:rPr>
+        <w:t>une</w:t>
+      </w:r>
+      <w:r>
+        <w:rPr>
+          <w:rFonts w:ascii="Times New Roman" w:hAnsi="Times New Roman" w:cs="Times New Roman"/>
+          <w:b/>
+          <w:sz w:val="28"/>
+          <w:szCs w:val="28"/>
+        </w:rPr>
+        <w:t xml:space="preserve"> </w:t>
+      </w:r>
+      <w:r>
+        <w:rPr>
+          <w:rFonts w:ascii="Times New Roman" w:hAnsi="Times New Roman" w:cs="Times New Roman"/>
+          <w:b/>
+          <w:sz w:val="28"/>
+          <w:szCs w:val="28"/>
+          <w:lang w:val="fr-FR"/>
+        </w:rPr>
+        <w:t>requête</w:t>
+      </w:r>
+      <w:r>
+        <w:rPr>
+          <w:rFonts w:ascii="Times New Roman" w:hAnsi="Times New Roman" w:cs="Times New Roman"/>
+          <w:b/>
+          <w:sz w:val="28"/>
+          <w:szCs w:val="28"/>
+        </w:rPr>
+        <w:t>”</w:t>
+      </w:r>
+      <w:bookmarkStart w:id="0" w:name="_GoBack"/>
       <w:bookmarkEnd w:id="0"/>
     </w:p>
+    <w:p>
+      <w:pPr>
+        <w:tabs>
+          <w:tab w:val="left" w:pos="3870"/>
+          <w:tab w:val="left" w:pos="6300"/>
+        </w:tabs>
+        <w:rPr>
+          <w:rFonts w:ascii="Times New Roman" w:hAnsi="Times New Roman" w:cs="Times New Roman"/>
+          <w:b/>
+          <w:sz w:val="28"/>
+          <w:szCs w:val="28"/>
+        </w:rPr>
+      </w:pPr>
+    </w:p>
+    <w:p>
+      <w:pPr>
+        <w:pStyle w:val="Paragraphedeliste"/>
+        <w:tabs>
+          <w:tab w:val="left" w:pos="3870"/>
+          <w:tab w:val="left" w:pos="6300"/>
+        </w:tabs>
+        <w:ind w:left="1080"/>
+        <w:rPr>
+          <w:rFonts w:ascii="Times New Roman" w:hAnsi="Times New Roman" w:cs="Times New Roman"/>
+          <w:b/>
+          <w:sz w:val="28"/>
+          <w:szCs w:val="28"/>
+        </w:rPr>
+      </w:pPr>
+      <w:r>
+        <w:rPr>
+          <w:rFonts w:ascii="Times New Roman" w:hAnsi="Times New Roman" w:cs="Times New Roman"/>
+          <w:b/>
+          <w:noProof/>
+          <w:sz w:val="28"/>
+          <w:szCs w:val="28"/>
+          <w:lang w:val="fr-FR" w:eastAsia="fr-FR"/>
+        </w:rPr>
+        <w:drawing>
+          <wp:inline distT="0" distB="0" distL="0" distR="0">
+            <wp:extent cx="5755704" cy="2914650"/>
+            <wp:effectExtent l="0" t="0" r="0" b="0"/>
+            <wp:docPr id="18" name="Image 18"/>
+            <wp:cNvGraphicFramePr>
+              <a:graphicFrameLocks xmlns:a="http://schemas.openxmlformats.org/drawingml/2006/main" noChangeAspect="1"/>
+            </wp:cNvGraphicFramePr>
+            <a:graphic xmlns:a="http://schemas.openxmlformats.org/drawingml/2006/main">
+              <a:graphicData uri="http://schemas.openxmlformats.org/drawingml/2006/picture">
+                <pic:pic xmlns:pic="http://schemas.openxmlformats.org/drawingml/2006/picture">
+                  <pic:nvPicPr>
+                    <pic:cNvPr id="0" name="DIAGRAM.PNG"/>
+                    <pic:cNvPicPr/>
+                  </pic:nvPicPr>
+                  <pic:blipFill>
+                    <a:blip r:embed="rId19">
+                      <a:extLst>
+                        <a:ext uri="{28A0092B-C50C-407E-A947-70E740481C1C}">
+                          <a14:useLocalDpi xmlns:a14="http://schemas.microsoft.com/office/drawing/2010/main" val="0"/>
+                        </a:ext>
+                      </a:extLst>
+                    </a:blip>
+                    <a:stretch>
+                      <a:fillRect/>
+                    </a:stretch>
+                  </pic:blipFill>
+                  <pic:spPr>
+                    <a:xfrm>
+                      <a:off x="0" y="0"/>
+                      <a:ext cx="5760720" cy="2917190"/>
+                    </a:xfrm>
+                    <a:prstGeom prst="rect">
+                      <a:avLst/>
+                    </a:prstGeom>
+                  </pic:spPr>
+                </pic:pic>
+              </a:graphicData>
+            </a:graphic>
+          </wp:inline>
+        </w:drawing>
+      </w:r>
+    </w:p>
+    <w:p>
+      <w:pPr>
+        <w:pStyle w:val="Paragraphedeliste"/>
+        <w:tabs>
+          <w:tab w:val="left" w:pos="3870"/>
+          <w:tab w:val="left" w:pos="6300"/>
+        </w:tabs>
+        <w:ind w:left="1080"/>
+        <w:rPr>
+          <w:rFonts w:ascii="Times New Roman" w:hAnsi="Times New Roman" w:cs="Times New Roman"/>
+          <w:b/>
+          <w:sz w:val="28"/>
+          <w:szCs w:val="28"/>
+        </w:rPr>
+      </w:pPr>
+    </w:p>
+    <w:p>
+      <w:pPr>
+        <w:pStyle w:val="Paragraphedeliste"/>
+        <w:tabs>
+          <w:tab w:val="left" w:pos="3870"/>
+          <w:tab w:val="left" w:pos="6300"/>
+        </w:tabs>
+        <w:ind w:left="1080"/>
+        <w:rPr>
+          <w:rFonts w:ascii="Times New Roman" w:hAnsi="Times New Roman" w:cs="Times New Roman"/>
+          <w:b/>
+          <w:sz w:val="28"/>
+          <w:szCs w:val="28"/>
+        </w:rPr>
+      </w:pPr>
+    </w:p>
+    <w:p>
+      <w:pPr>
+        <w:pStyle w:val="Paragraphedeliste"/>
+        <w:tabs>
+          <w:tab w:val="left" w:pos="3870"/>
+          <w:tab w:val="left" w:pos="6300"/>
+        </w:tabs>
+        <w:ind w:left="1080"/>
+        <w:rPr>
+          <w:rFonts w:ascii="Times New Roman" w:hAnsi="Times New Roman" w:cs="Times New Roman"/>
+          <w:b/>
+          <w:sz w:val="28"/>
+          <w:szCs w:val="28"/>
+        </w:rPr>
+      </w:pPr>
+    </w:p>
+    <w:p>
+      <w:pPr>
+        <w:pStyle w:val="Paragraphedeliste"/>
+        <w:tabs>
+          <w:tab w:val="left" w:pos="3870"/>
+          <w:tab w:val="left" w:pos="6300"/>
+        </w:tabs>
+        <w:ind w:left="1080"/>
+        <w:rPr>
+          <w:rFonts w:ascii="Times New Roman" w:hAnsi="Times New Roman" w:cs="Times New Roman"/>
+          <w:b/>
+          <w:sz w:val="28"/>
+          <w:szCs w:val="28"/>
+        </w:rPr>
+      </w:pPr>
+    </w:p>
+    <w:p>
+      <w:pPr>
+        <w:pStyle w:val="Paragraphedeliste"/>
+        <w:tabs>
+          <w:tab w:val="left" w:pos="3870"/>
+          <w:tab w:val="left" w:pos="6300"/>
+        </w:tabs>
+        <w:ind w:left="1080"/>
+        <w:rPr>
+          <w:rFonts w:ascii="Times New Roman" w:hAnsi="Times New Roman" w:cs="Times New Roman"/>
+          <w:b/>
+          <w:sz w:val="28"/>
+          <w:szCs w:val="28"/>
+        </w:rPr>
+      </w:pPr>
+    </w:p>
+    <w:p>
+      <w:pPr>
+        <w:pStyle w:val="Paragraphedeliste"/>
+        <w:tabs>
+          <w:tab w:val="left" w:pos="3870"/>
+          <w:tab w:val="left" w:pos="6300"/>
+        </w:tabs>
+        <w:ind w:left="1080"/>
+        <w:rPr>
+          <w:rFonts w:ascii="Times New Roman" w:hAnsi="Times New Roman" w:cs="Times New Roman"/>
+          <w:b/>
+          <w:sz w:val="28"/>
+          <w:szCs w:val="28"/>
+        </w:rPr>
+      </w:pPr>
+    </w:p>
+    <w:p>
+      <w:pPr>
+        <w:pStyle w:val="Paragraphedeliste"/>
+        <w:tabs>
+          <w:tab w:val="left" w:pos="3870"/>
+          <w:tab w:val="left" w:pos="6300"/>
+        </w:tabs>
+        <w:ind w:left="1080"/>
+        <w:rPr>
+          <w:rFonts w:ascii="Times New Roman" w:hAnsi="Times New Roman" w:cs="Times New Roman"/>
+          <w:b/>
+          <w:sz w:val="28"/>
+          <w:szCs w:val="28"/>
+        </w:rPr>
+      </w:pPr>
+    </w:p>
+    <w:p>
+      <w:pPr>
+        <w:pStyle w:val="Paragraphedeliste"/>
+        <w:tabs>
+          <w:tab w:val="left" w:pos="3870"/>
+          <w:tab w:val="left" w:pos="6300"/>
+        </w:tabs>
+        <w:ind w:left="1080"/>
+        <w:rPr>
+          <w:rFonts w:ascii="Times New Roman" w:hAnsi="Times New Roman" w:cs="Times New Roman"/>
+          <w:b/>
+          <w:sz w:val="28"/>
+          <w:szCs w:val="28"/>
+        </w:rPr>
+      </w:pPr>
+    </w:p>
+    <w:p>
+      <w:pPr>
+        <w:pStyle w:val="Paragraphedeliste"/>
+        <w:tabs>
+          <w:tab w:val="left" w:pos="3870"/>
+          <w:tab w:val="left" w:pos="6300"/>
+        </w:tabs>
+        <w:ind w:left="1080"/>
+        <w:rPr>
+          <w:rFonts w:ascii="Times New Roman" w:hAnsi="Times New Roman" w:cs="Times New Roman"/>
+          <w:b/>
+          <w:sz w:val="28"/>
+          <w:szCs w:val="28"/>
+        </w:rPr>
+      </w:pPr>
+    </w:p>
+    <w:p>
+      <w:pPr>
+        <w:pStyle w:val="Paragraphedeliste"/>
+        <w:tabs>
+          <w:tab w:val="left" w:pos="3870"/>
+          <w:tab w:val="left" w:pos="6300"/>
+        </w:tabs>
+        <w:ind w:left="1080"/>
+        <w:rPr>
+          <w:rFonts w:ascii="Times New Roman" w:hAnsi="Times New Roman" w:cs="Times New Roman"/>
+          <w:b/>
+          <w:sz w:val="28"/>
+          <w:szCs w:val="28"/>
+        </w:rPr>
+      </w:pPr>
+    </w:p>
+    <w:p>
+      <w:pPr>
+        <w:pStyle w:val="Paragraphedeliste"/>
+        <w:tabs>
+          <w:tab w:val="left" w:pos="3870"/>
+          <w:tab w:val="left" w:pos="6300"/>
+        </w:tabs>
+        <w:ind w:left="1080"/>
+        <w:rPr>
+          <w:rFonts w:ascii="Times New Roman" w:hAnsi="Times New Roman" w:cs="Times New Roman"/>
+          <w:b/>
+          <w:sz w:val="28"/>
+          <w:szCs w:val="28"/>
+        </w:rPr>
+      </w:pPr>
+    </w:p>
+    <w:p>
+      <w:pPr>
+        <w:pStyle w:val="Paragraphedeliste"/>
+        <w:tabs>
+          <w:tab w:val="left" w:pos="3870"/>
+          <w:tab w:val="left" w:pos="6300"/>
+        </w:tabs>
+        <w:ind w:left="1080"/>
+        <w:rPr>
+          <w:rFonts w:ascii="Times New Roman" w:hAnsi="Times New Roman" w:cs="Times New Roman"/>
+          <w:b/>
+          <w:sz w:val="28"/>
+          <w:szCs w:val="28"/>
+        </w:rPr>
+      </w:pPr>
+    </w:p>
+    <w:p>
+      <w:pPr>
+        <w:pStyle w:val="Paragraphedeliste"/>
+        <w:tabs>
+          <w:tab w:val="left" w:pos="3870"/>
+          <w:tab w:val="left" w:pos="6300"/>
+        </w:tabs>
+        <w:ind w:left="1080"/>
+        <w:rPr>
+          <w:rFonts w:ascii="Times New Roman" w:hAnsi="Times New Roman" w:cs="Times New Roman"/>
+          <w:b/>
+          <w:sz w:val="28"/>
+          <w:szCs w:val="28"/>
+        </w:rPr>
+      </w:pPr>
+    </w:p>
+    <w:p>
+      <w:pPr>
+        <w:pStyle w:val="Paragraphedeliste"/>
+        <w:tabs>
+          <w:tab w:val="left" w:pos="3870"/>
+          <w:tab w:val="left" w:pos="6300"/>
+        </w:tabs>
+        <w:ind w:left="1080"/>
+        <w:rPr>
+          <w:rFonts w:ascii="Times New Roman" w:hAnsi="Times New Roman" w:cs="Times New Roman"/>
+          <w:b/>
+          <w:sz w:val="28"/>
+          <w:szCs w:val="28"/>
+        </w:rPr>
+      </w:pPr>
+    </w:p>
+    <w:p>
+      <w:pPr>
+        <w:pStyle w:val="Paragraphedeliste"/>
+        <w:tabs>
+          <w:tab w:val="left" w:pos="3870"/>
+          <w:tab w:val="left" w:pos="6300"/>
+        </w:tabs>
+        <w:ind w:left="1080"/>
+        <w:rPr>
+          <w:rFonts w:ascii="Times New Roman" w:hAnsi="Times New Roman" w:cs="Times New Roman"/>
+          <w:b/>
+          <w:sz w:val="28"/>
+          <w:szCs w:val="28"/>
+        </w:rPr>
+      </w:pPr>
+    </w:p>
+    <w:p>
+      <w:pPr>
+        <w:pStyle w:val="Paragraphedeliste"/>
+        <w:tabs>
+          <w:tab w:val="left" w:pos="3870"/>
+          <w:tab w:val="left" w:pos="6300"/>
+        </w:tabs>
+        <w:ind w:left="1080"/>
+        <w:rPr>
+          <w:rFonts w:ascii="Times New Roman" w:hAnsi="Times New Roman" w:cs="Times New Roman"/>
+          <w:b/>
+          <w:sz w:val="28"/>
+          <w:szCs w:val="28"/>
+        </w:rPr>
+      </w:pPr>
+    </w:p>
+    <w:p>
+      <w:pPr>
+        <w:pStyle w:val="Paragraphedeliste"/>
+        <w:tabs>
+          <w:tab w:val="left" w:pos="3870"/>
+          <w:tab w:val="left" w:pos="6300"/>
+        </w:tabs>
+        <w:ind w:left="1080"/>
+        <w:rPr>
+          <w:rFonts w:ascii="Times New Roman" w:hAnsi="Times New Roman" w:cs="Times New Roman"/>
+          <w:b/>
+          <w:sz w:val="28"/>
+          <w:szCs w:val="28"/>
+        </w:rPr>
+      </w:pPr>
+    </w:p>
+    <w:p>
+      <w:pPr>
+        <w:pStyle w:val="Paragraphedeliste"/>
+        <w:tabs>
+          <w:tab w:val="left" w:pos="3870"/>
+          <w:tab w:val="left" w:pos="6300"/>
+        </w:tabs>
+        <w:ind w:left="1080"/>
+        <w:rPr>
+          <w:rFonts w:ascii="Times New Roman" w:hAnsi="Times New Roman" w:cs="Times New Roman"/>
+          <w:b/>
+          <w:sz w:val="28"/>
+          <w:szCs w:val="28"/>
+        </w:rPr>
+      </w:pPr>
+    </w:p>
+    <w:p>
+      <w:pPr>
+        <w:pStyle w:val="Paragraphedeliste"/>
+        <w:tabs>
+          <w:tab w:val="left" w:pos="3870"/>
+          <w:tab w:val="left" w:pos="6300"/>
+        </w:tabs>
+        <w:ind w:left="1080"/>
+        <w:rPr>
+          <w:rFonts w:ascii="Times New Roman" w:hAnsi="Times New Roman" w:cs="Times New Roman"/>
+          <w:b/>
+          <w:sz w:val="28"/>
+          <w:szCs w:val="28"/>
+        </w:rPr>
+      </w:pPr>
+    </w:p>
+    <w:p>
+      <w:pPr>
+        <w:pStyle w:val="Paragraphedeliste"/>
+        <w:tabs>
+          <w:tab w:val="left" w:pos="3870"/>
+          <w:tab w:val="left" w:pos="6300"/>
+        </w:tabs>
+        <w:ind w:left="1080"/>
+        <w:rPr>
+          <w:rFonts w:ascii="Times New Roman" w:hAnsi="Times New Roman" w:cs="Times New Roman"/>
+          <w:b/>
+          <w:sz w:val="28"/>
+          <w:szCs w:val="28"/>
+        </w:rPr>
+      </w:pPr>
+    </w:p>
+    <w:p>
+      <w:pPr>
+        <w:pStyle w:val="Paragraphedeliste"/>
+        <w:tabs>
+          <w:tab w:val="left" w:pos="3870"/>
+          <w:tab w:val="left" w:pos="6300"/>
+        </w:tabs>
+        <w:ind w:left="1080"/>
+        <w:rPr>
+          <w:rFonts w:ascii="Times New Roman" w:hAnsi="Times New Roman" w:cs="Times New Roman"/>
+          <w:b/>
+          <w:sz w:val="28"/>
+          <w:szCs w:val="28"/>
+        </w:rPr>
+      </w:pPr>
+    </w:p>
+    <w:p>
+      <w:pPr>
+        <w:pStyle w:val="Paragraphedeliste"/>
+        <w:tabs>
+          <w:tab w:val="left" w:pos="3870"/>
+          <w:tab w:val="left" w:pos="6300"/>
+        </w:tabs>
+        <w:ind w:left="1080"/>
+        <w:rPr>
+          <w:rFonts w:ascii="Times New Roman" w:hAnsi="Times New Roman" w:cs="Times New Roman"/>
+          <w:b/>
+          <w:sz w:val="28"/>
+          <w:szCs w:val="28"/>
+        </w:rPr>
+      </w:pPr>
+    </w:p>
+    <w:p>
+      <w:pPr>
+        <w:pStyle w:val="Paragraphedeliste"/>
+        <w:tabs>
+          <w:tab w:val="left" w:pos="3870"/>
+          <w:tab w:val="left" w:pos="6300"/>
+        </w:tabs>
+        <w:ind w:left="1080"/>
+        <w:rPr>
+          <w:rFonts w:ascii="Times New Roman" w:hAnsi="Times New Roman" w:cs="Times New Roman"/>
+          <w:b/>
+          <w:sz w:val="28"/>
+          <w:szCs w:val="28"/>
+        </w:rPr>
+      </w:pPr>
+    </w:p>
+    <w:p>
+      <w:pPr>
+        <w:pStyle w:val="Paragraphedeliste"/>
+        <w:tabs>
+          <w:tab w:val="left" w:pos="3870"/>
+          <w:tab w:val="left" w:pos="6300"/>
+        </w:tabs>
+        <w:ind w:left="1080"/>
+        <w:rPr>
+          <w:rFonts w:ascii="Times New Roman" w:hAnsi="Times New Roman" w:cs="Times New Roman"/>
+          <w:b/>
+          <w:sz w:val="28"/>
+          <w:szCs w:val="28"/>
+        </w:rPr>
+      </w:pPr>
+    </w:p>
+    <w:p>
+      <w:pPr>
+        <w:pStyle w:val="Paragraphedeliste"/>
+        <w:tabs>
+          <w:tab w:val="left" w:pos="3870"/>
+          <w:tab w:val="left" w:pos="6300"/>
+        </w:tabs>
+        <w:ind w:left="1080"/>
+        <w:rPr>
+          <w:rFonts w:ascii="Times New Roman" w:hAnsi="Times New Roman" w:cs="Times New Roman"/>
+          <w:b/>
+          <w:sz w:val="28"/>
+          <w:szCs w:val="28"/>
+        </w:rPr>
+      </w:pPr>
+    </w:p>
+    <w:p>
+      <w:pPr>
+        <w:pStyle w:val="Paragraphedeliste"/>
+        <w:tabs>
+          <w:tab w:val="left" w:pos="3870"/>
+          <w:tab w:val="left" w:pos="6300"/>
+        </w:tabs>
+        <w:ind w:left="1080"/>
+        <w:rPr>
+          <w:rFonts w:ascii="Times New Roman" w:hAnsi="Times New Roman" w:cs="Times New Roman"/>
+          <w:b/>
+          <w:sz w:val="28"/>
+          <w:szCs w:val="28"/>
+        </w:rPr>
+      </w:pPr>
+    </w:p>
+    <w:p>
+      <w:pPr>
+        <w:pStyle w:val="Paragraphedeliste"/>
+        <w:tabs>
+          <w:tab w:val="left" w:pos="3870"/>
+          <w:tab w:val="left" w:pos="6300"/>
+        </w:tabs>
+        <w:ind w:left="1080"/>
+        <w:rPr>
+          <w:rFonts w:ascii="Times New Roman" w:hAnsi="Times New Roman" w:cs="Times New Roman"/>
+          <w:b/>
+          <w:sz w:val="28"/>
+          <w:szCs w:val="28"/>
+        </w:rPr>
+      </w:pPr>
+    </w:p>
+    <w:p>
+      <w:pPr>
+        <w:pStyle w:val="Paragraphedeliste"/>
+        <w:tabs>
+          <w:tab w:val="left" w:pos="3870"/>
+          <w:tab w:val="left" w:pos="6300"/>
+        </w:tabs>
+        <w:ind w:left="1080"/>
+        <w:rPr>
+          <w:rFonts w:ascii="Times New Roman" w:hAnsi="Times New Roman" w:cs="Times New Roman"/>
+          <w:b/>
+          <w:sz w:val="28"/>
+          <w:szCs w:val="28"/>
+        </w:rPr>
+      </w:pPr>
+    </w:p>
+    <w:p>
+      <w:pPr>
+        <w:pStyle w:val="Paragraphedeliste"/>
+        <w:tabs>
+          <w:tab w:val="left" w:pos="3870"/>
+          <w:tab w:val="left" w:pos="6300"/>
+        </w:tabs>
+        <w:ind w:left="1080"/>
+        <w:rPr>
+          <w:rFonts w:ascii="Times New Roman" w:hAnsi="Times New Roman" w:cs="Times New Roman"/>
+          <w:b/>
+          <w:sz w:val="28"/>
+          <w:szCs w:val="28"/>
+        </w:rPr>
+      </w:pPr>
+    </w:p>
+    <w:p>
+      <w:pPr>
+        <w:pStyle w:val="Paragraphedeliste"/>
+        <w:tabs>
+          <w:tab w:val="left" w:pos="3870"/>
+          <w:tab w:val="left" w:pos="6300"/>
+        </w:tabs>
+        <w:ind w:left="1080"/>
+        <w:rPr>
+          <w:rFonts w:ascii="Times New Roman" w:hAnsi="Times New Roman" w:cs="Times New Roman"/>
+          <w:b/>
+          <w:sz w:val="28"/>
+          <w:szCs w:val="28"/>
+        </w:rPr>
+      </w:pPr>
+    </w:p>
+    <w:p>
+      <w:pPr>
+        <w:pStyle w:val="Paragraphedeliste"/>
+        <w:tabs>
+          <w:tab w:val="left" w:pos="3870"/>
+          <w:tab w:val="left" w:pos="6300"/>
+        </w:tabs>
+        <w:ind w:left="1080"/>
+        <w:rPr>
+          <w:rFonts w:ascii="Times New Roman" w:hAnsi="Times New Roman" w:cs="Times New Roman"/>
+          <w:b/>
+          <w:sz w:val="28"/>
+          <w:szCs w:val="28"/>
+        </w:rPr>
+      </w:pPr>
+    </w:p>
+    <w:p>
+      <w:pPr>
+        <w:pStyle w:val="Paragraphedeliste"/>
+        <w:tabs>
+          <w:tab w:val="left" w:pos="3870"/>
+          <w:tab w:val="left" w:pos="6300"/>
+        </w:tabs>
+        <w:ind w:left="1080"/>
+        <w:rPr>
+          <w:rFonts w:ascii="Times New Roman" w:hAnsi="Times New Roman" w:cs="Times New Roman"/>
+          <w:b/>
+          <w:sz w:val="28"/>
+          <w:szCs w:val="28"/>
+        </w:rPr>
+      </w:pPr>
+    </w:p>
+    <w:p>
+      <w:pPr>
+        <w:pStyle w:val="Paragraphedeliste"/>
+        <w:tabs>
+          <w:tab w:val="left" w:pos="3870"/>
+          <w:tab w:val="left" w:pos="6300"/>
+        </w:tabs>
+        <w:ind w:left="1080"/>
+        <w:rPr>
+          <w:rFonts w:ascii="Times New Roman" w:hAnsi="Times New Roman" w:cs="Times New Roman"/>
+          <w:b/>
+          <w:sz w:val="28"/>
+          <w:szCs w:val="28"/>
+        </w:rPr>
+      </w:pPr>
+    </w:p>
+    <w:p>
+      <w:pPr>
+        <w:pStyle w:val="Paragraphedeliste"/>
+        <w:tabs>
+          <w:tab w:val="left" w:pos="3870"/>
+          <w:tab w:val="left" w:pos="6300"/>
+        </w:tabs>
+        <w:ind w:left="1080"/>
+        <w:rPr>
+          <w:rFonts w:ascii="Times New Roman" w:hAnsi="Times New Roman" w:cs="Times New Roman"/>
+          <w:b/>
+          <w:sz w:val="28"/>
+          <w:szCs w:val="28"/>
+        </w:rPr>
+      </w:pPr>
+    </w:p>
+    <w:p>
+      <w:pPr>
+        <w:pStyle w:val="Paragraphedeliste"/>
+        <w:tabs>
+          <w:tab w:val="left" w:pos="3870"/>
+          <w:tab w:val="left" w:pos="6300"/>
+        </w:tabs>
+        <w:ind w:left="1080"/>
+        <w:rPr>
+          <w:rFonts w:ascii="Times New Roman" w:hAnsi="Times New Roman" w:cs="Times New Roman"/>
+          <w:b/>
+          <w:sz w:val="28"/>
+          <w:szCs w:val="28"/>
+        </w:rPr>
+      </w:pPr>
+    </w:p>
+    <w:p>
+      <w:pPr>
+        <w:pStyle w:val="Paragraphedeliste"/>
+        <w:tabs>
+          <w:tab w:val="left" w:pos="3870"/>
+          <w:tab w:val="left" w:pos="6300"/>
+        </w:tabs>
+        <w:ind w:left="1080"/>
+        <w:rPr>
+          <w:rFonts w:ascii="Times New Roman" w:hAnsi="Times New Roman" w:cs="Times New Roman"/>
+          <w:b/>
+          <w:sz w:val="28"/>
+          <w:szCs w:val="28"/>
+        </w:rPr>
+      </w:pPr>
+    </w:p>
+    <w:p>
+      <w:pPr>
+        <w:pStyle w:val="Paragraphedeliste"/>
+        <w:numPr>
+          <w:ilvl w:val="0"/>
+          <w:numId w:val="24"/>
+        </w:numPr>
+        <w:tabs>
+          <w:tab w:val="left" w:pos="3870"/>
+          <w:tab w:val="left" w:pos="6300"/>
+        </w:tabs>
+        <w:rPr>
+          <w:rFonts w:ascii="Times New Roman" w:hAnsi="Times New Roman" w:cs="Times New Roman"/>
+          <w:b/>
+          <w:sz w:val="28"/>
+          <w:szCs w:val="28"/>
+        </w:rPr>
+      </w:pPr>
+      <w:proofErr w:type="spellStart"/>
+      <w:r>
+        <w:rPr>
+          <w:rFonts w:ascii="Times New Roman" w:hAnsi="Times New Roman" w:cs="Times New Roman"/>
+          <w:b/>
+          <w:sz w:val="28"/>
+          <w:szCs w:val="28"/>
+        </w:rPr>
+        <w:t>Diagramme</w:t>
+      </w:r>
+      <w:proofErr w:type="spellEnd"/>
+      <w:r>
+        <w:rPr>
+          <w:rFonts w:ascii="Times New Roman" w:hAnsi="Times New Roman" w:cs="Times New Roman"/>
+          <w:b/>
+          <w:sz w:val="28"/>
+          <w:szCs w:val="28"/>
+        </w:rPr>
+        <w:t xml:space="preserve"> </w:t>
+      </w:r>
+      <w:proofErr w:type="spellStart"/>
+      <w:r>
+        <w:rPr>
+          <w:rFonts w:ascii="Times New Roman" w:hAnsi="Times New Roman" w:cs="Times New Roman"/>
+          <w:b/>
+          <w:sz w:val="28"/>
+          <w:szCs w:val="28"/>
+        </w:rPr>
+        <w:t>d’activite</w:t>
+      </w:r>
+      <w:proofErr w:type="spellEnd"/>
+    </w:p>
+    <w:p>
+      <w:pPr>
+        <w:tabs>
+          <w:tab w:val="left" w:pos="3870"/>
+          <w:tab w:val="left" w:pos="6300"/>
+        </w:tabs>
+        <w:rPr>
+          <w:rFonts w:ascii="Times New Roman" w:hAnsi="Times New Roman" w:cs="Times New Roman"/>
+          <w:b/>
+          <w:sz w:val="28"/>
+          <w:szCs w:val="28"/>
+        </w:rPr>
+      </w:pPr>
+    </w:p>
+    <w:p>
+      <w:pPr>
+        <w:tabs>
+          <w:tab w:val="left" w:pos="3870"/>
+          <w:tab w:val="left" w:pos="6300"/>
+        </w:tabs>
+        <w:rPr>
+          <w:rFonts w:ascii="Times New Roman" w:hAnsi="Times New Roman" w:cs="Times New Roman"/>
+          <w:b/>
+          <w:sz w:val="28"/>
+          <w:szCs w:val="28"/>
+        </w:rPr>
+      </w:pPr>
+    </w:p>
+    <w:p>
+      <w:pPr>
+        <w:tabs>
+          <w:tab w:val="left" w:pos="3870"/>
+          <w:tab w:val="left" w:pos="6300"/>
+        </w:tabs>
+        <w:rPr>
+          <w:rFonts w:ascii="Times New Roman" w:hAnsi="Times New Roman" w:cs="Times New Roman"/>
+          <w:b/>
+          <w:sz w:val="28"/>
+          <w:szCs w:val="28"/>
+        </w:rPr>
+      </w:pPr>
+    </w:p>
+    <w:p>
+      <w:pPr>
+        <w:tabs>
+          <w:tab w:val="left" w:pos="3870"/>
+          <w:tab w:val="left" w:pos="6300"/>
+        </w:tabs>
+        <w:rPr>
+          <w:rFonts w:ascii="Times New Roman" w:hAnsi="Times New Roman" w:cs="Times New Roman"/>
+          <w:b/>
+          <w:sz w:val="28"/>
+          <w:szCs w:val="28"/>
+        </w:rPr>
+      </w:pPr>
+    </w:p>
+    <w:p>
+      <w:pPr>
+        <w:tabs>
+          <w:tab w:val="left" w:pos="3870"/>
+          <w:tab w:val="left" w:pos="6300"/>
+        </w:tabs>
+        <w:rPr>
+          <w:rFonts w:ascii="Times New Roman" w:hAnsi="Times New Roman" w:cs="Times New Roman"/>
+          <w:b/>
+          <w:sz w:val="28"/>
+          <w:szCs w:val="28"/>
+        </w:rPr>
+      </w:pPr>
+    </w:p>
+    <w:p>
+      <w:pPr>
+        <w:tabs>
+          <w:tab w:val="left" w:pos="3870"/>
+          <w:tab w:val="left" w:pos="6300"/>
+        </w:tabs>
+        <w:rPr>
+          <w:rFonts w:ascii="Times New Roman" w:hAnsi="Times New Roman" w:cs="Times New Roman"/>
+          <w:b/>
+          <w:sz w:val="28"/>
+          <w:szCs w:val="28"/>
+        </w:rPr>
+      </w:pPr>
+    </w:p>
+    <w:p>
+      <w:pPr>
+        <w:tabs>
+          <w:tab w:val="left" w:pos="3870"/>
+          <w:tab w:val="left" w:pos="6300"/>
+        </w:tabs>
+        <w:rPr>
+          <w:rFonts w:ascii="Times New Roman" w:hAnsi="Times New Roman" w:cs="Times New Roman"/>
+          <w:b/>
+          <w:sz w:val="28"/>
+          <w:szCs w:val="28"/>
+        </w:rPr>
+      </w:pPr>
+    </w:p>
+    <w:p>
+      <w:pPr>
+        <w:tabs>
+          <w:tab w:val="left" w:pos="3870"/>
+          <w:tab w:val="left" w:pos="6300"/>
+        </w:tabs>
+        <w:rPr>
+          <w:rFonts w:ascii="Times New Roman" w:hAnsi="Times New Roman" w:cs="Times New Roman"/>
+          <w:b/>
+          <w:sz w:val="28"/>
+          <w:szCs w:val="28"/>
+        </w:rPr>
+      </w:pPr>
+    </w:p>
+    <w:p>
+      <w:pPr>
+        <w:tabs>
+          <w:tab w:val="left" w:pos="3870"/>
+          <w:tab w:val="left" w:pos="6300"/>
+        </w:tabs>
+        <w:rPr>
+          <w:rFonts w:ascii="Times New Roman" w:hAnsi="Times New Roman" w:cs="Times New Roman"/>
+          <w:b/>
+          <w:sz w:val="28"/>
+          <w:szCs w:val="28"/>
+        </w:rPr>
+      </w:pPr>
+    </w:p>
+    <w:p>
+      <w:pPr>
+        <w:tabs>
+          <w:tab w:val="left" w:pos="3870"/>
+          <w:tab w:val="left" w:pos="6300"/>
+        </w:tabs>
+        <w:rPr>
+          <w:rFonts w:ascii="Times New Roman" w:hAnsi="Times New Roman" w:cs="Times New Roman"/>
+          <w:b/>
+          <w:sz w:val="28"/>
+          <w:szCs w:val="28"/>
+        </w:rPr>
+      </w:pPr>
+    </w:p>
+    <w:p>
+      <w:pPr>
+        <w:tabs>
+          <w:tab w:val="left" w:pos="3870"/>
+          <w:tab w:val="left" w:pos="6300"/>
+        </w:tabs>
+        <w:rPr>
+          <w:rFonts w:ascii="Times New Roman" w:hAnsi="Times New Roman" w:cs="Times New Roman"/>
+          <w:b/>
+          <w:sz w:val="28"/>
+          <w:szCs w:val="28"/>
+        </w:rPr>
+      </w:pPr>
+    </w:p>
+    <w:p>
+      <w:pPr>
+        <w:tabs>
+          <w:tab w:val="left" w:pos="3870"/>
+          <w:tab w:val="left" w:pos="6300"/>
+        </w:tabs>
+        <w:rPr>
+          <w:rFonts w:ascii="Times New Roman" w:hAnsi="Times New Roman" w:cs="Times New Roman"/>
+          <w:b/>
+          <w:sz w:val="28"/>
+          <w:szCs w:val="28"/>
+        </w:rPr>
+      </w:pPr>
+    </w:p>
+    <w:p>
+      <w:pPr>
+        <w:tabs>
+          <w:tab w:val="left" w:pos="3870"/>
+          <w:tab w:val="left" w:pos="6300"/>
+        </w:tabs>
+        <w:rPr>
+          <w:rFonts w:ascii="Times New Roman" w:hAnsi="Times New Roman" w:cs="Times New Roman"/>
+          <w:b/>
+          <w:sz w:val="28"/>
+          <w:szCs w:val="28"/>
+        </w:rPr>
+      </w:pPr>
+    </w:p>
+    <w:p>
+      <w:pPr>
+        <w:tabs>
+          <w:tab w:val="left" w:pos="3870"/>
+          <w:tab w:val="left" w:pos="6300"/>
+        </w:tabs>
+        <w:rPr>
+          <w:rFonts w:ascii="Times New Roman" w:hAnsi="Times New Roman" w:cs="Times New Roman"/>
+          <w:b/>
+          <w:sz w:val="28"/>
+          <w:szCs w:val="28"/>
+        </w:rPr>
+      </w:pPr>
+    </w:p>
+    <w:p>
+      <w:pPr>
+        <w:tabs>
+          <w:tab w:val="left" w:pos="3870"/>
+          <w:tab w:val="left" w:pos="6300"/>
+        </w:tabs>
+        <w:rPr>
+          <w:rFonts w:ascii="Times New Roman" w:hAnsi="Times New Roman" w:cs="Times New Roman"/>
+          <w:b/>
+          <w:sz w:val="28"/>
+          <w:szCs w:val="28"/>
+        </w:rPr>
+      </w:pPr>
+    </w:p>
+    <w:p>
+      <w:pPr>
+        <w:tabs>
+          <w:tab w:val="left" w:pos="3870"/>
+          <w:tab w:val="left" w:pos="6300"/>
+        </w:tabs>
+        <w:rPr>
+          <w:rFonts w:ascii="Times New Roman" w:hAnsi="Times New Roman" w:cs="Times New Roman"/>
+          <w:b/>
+          <w:sz w:val="28"/>
+          <w:szCs w:val="28"/>
+        </w:rPr>
+      </w:pPr>
+    </w:p>
+    <w:p>
+      <w:pPr>
+        <w:tabs>
+          <w:tab w:val="left" w:pos="3870"/>
+          <w:tab w:val="left" w:pos="6300"/>
+        </w:tabs>
+        <w:rPr>
+          <w:rFonts w:ascii="Times New Roman" w:hAnsi="Times New Roman" w:cs="Times New Roman"/>
+          <w:b/>
+          <w:sz w:val="28"/>
+          <w:szCs w:val="28"/>
+        </w:rPr>
+      </w:pPr>
+    </w:p>
+    <w:p>
+      <w:pPr>
+        <w:tabs>
+          <w:tab w:val="left" w:pos="3870"/>
+          <w:tab w:val="left" w:pos="6300"/>
+        </w:tabs>
+        <w:rPr>
+          <w:rFonts w:ascii="Times New Roman" w:hAnsi="Times New Roman" w:cs="Times New Roman"/>
+          <w:b/>
+          <w:sz w:val="28"/>
+          <w:szCs w:val="28"/>
+        </w:rPr>
+      </w:pPr>
+    </w:p>
+    <w:p>
+      <w:pPr>
+        <w:tabs>
+          <w:tab w:val="left" w:pos="3870"/>
+          <w:tab w:val="left" w:pos="6300"/>
+        </w:tabs>
+        <w:rPr>
+          <w:rFonts w:ascii="Times New Roman" w:hAnsi="Times New Roman" w:cs="Times New Roman"/>
+          <w:b/>
+          <w:sz w:val="28"/>
+          <w:szCs w:val="28"/>
+        </w:rPr>
+      </w:pPr>
+    </w:p>
+    <w:p>
+      <w:pPr>
+        <w:tabs>
+          <w:tab w:val="left" w:pos="3870"/>
+          <w:tab w:val="left" w:pos="6300"/>
+        </w:tabs>
+        <w:rPr>
+          <w:rFonts w:ascii="Times New Roman" w:hAnsi="Times New Roman" w:cs="Times New Roman"/>
+          <w:b/>
+          <w:sz w:val="28"/>
+          <w:szCs w:val="28"/>
+        </w:rPr>
+      </w:pPr>
+    </w:p>
+    <w:p>
+      <w:pPr>
+        <w:tabs>
+          <w:tab w:val="left" w:pos="3870"/>
+          <w:tab w:val="left" w:pos="6300"/>
+        </w:tabs>
+        <w:rPr>
+          <w:rFonts w:ascii="Times New Roman" w:hAnsi="Times New Roman" w:cs="Times New Roman"/>
+          <w:b/>
+          <w:sz w:val="28"/>
+          <w:szCs w:val="28"/>
+        </w:rPr>
+      </w:pPr>
+    </w:p>
+    <w:p>
+      <w:pPr>
+        <w:tabs>
+          <w:tab w:val="left" w:pos="3870"/>
+          <w:tab w:val="left" w:pos="6300"/>
+        </w:tabs>
+        <w:rPr>
+          <w:rFonts w:ascii="Times New Roman" w:hAnsi="Times New Roman" w:cs="Times New Roman"/>
+          <w:b/>
+          <w:sz w:val="28"/>
+          <w:szCs w:val="28"/>
+        </w:rPr>
+      </w:pPr>
+    </w:p>
+    <w:p>
+      <w:pPr>
+        <w:tabs>
+          <w:tab w:val="left" w:pos="3870"/>
+          <w:tab w:val="left" w:pos="6300"/>
+        </w:tabs>
+        <w:rPr>
+          <w:rFonts w:ascii="Times New Roman" w:hAnsi="Times New Roman" w:cs="Times New Roman"/>
+          <w:b/>
+          <w:sz w:val="28"/>
+          <w:szCs w:val="28"/>
+        </w:rPr>
+      </w:pPr>
+    </w:p>
+    <w:p>
+      <w:pPr>
+        <w:pStyle w:val="Paragraphedeliste"/>
+        <w:numPr>
+          <w:ilvl w:val="0"/>
+          <w:numId w:val="24"/>
+        </w:numPr>
+        <w:tabs>
+          <w:tab w:val="left" w:pos="3870"/>
+          <w:tab w:val="left" w:pos="6300"/>
+        </w:tabs>
+        <w:rPr>
+          <w:rFonts w:ascii="Times New Roman" w:hAnsi="Times New Roman" w:cs="Times New Roman"/>
+          <w:b/>
+          <w:sz w:val="28"/>
+          <w:szCs w:val="28"/>
+        </w:rPr>
+      </w:pPr>
+      <w:r>
+        <w:rPr>
+          <w:rFonts w:ascii="Times New Roman" w:hAnsi="Times New Roman" w:cs="Times New Roman"/>
+          <w:b/>
+          <w:sz w:val="28"/>
+          <w:szCs w:val="28"/>
+        </w:rPr>
+        <w:t>Interfaces(IHM)</w:t>
+      </w:r>
+    </w:p>
+    <w:p>
+      <w:pPr>
+        <w:pStyle w:val="Paragraphedeliste"/>
+        <w:tabs>
+          <w:tab w:val="left" w:pos="3870"/>
+          <w:tab w:val="left" w:pos="6300"/>
+        </w:tabs>
+        <w:ind w:left="1080"/>
+        <w:rPr>
+          <w:rFonts w:ascii="Times New Roman" w:hAnsi="Times New Roman" w:cs="Times New Roman"/>
+          <w:sz w:val="24"/>
+          <w:szCs w:val="24"/>
+          <w:lang w:val="fr-FR"/>
+        </w:rPr>
+      </w:pPr>
+      <w:r>
+        <w:rPr>
+          <w:rFonts w:ascii="Times New Roman" w:hAnsi="Times New Roman" w:cs="Times New Roman"/>
+          <w:sz w:val="24"/>
+          <w:szCs w:val="24"/>
+          <w:lang w:val="fr-FR"/>
+        </w:rPr>
+        <w:t>Ci-dessous sont deux exemplaires de nos interfaces</w:t>
+      </w:r>
+      <w:r>
+        <w:rPr>
+          <w:rFonts w:ascii="Times New Roman" w:hAnsi="Times New Roman" w:cs="Times New Roman"/>
+          <w:sz w:val="24"/>
+          <w:szCs w:val="24"/>
+          <w:lang w:val="fr-FR"/>
+        </w:rPr>
+        <w:t xml:space="preserve"> : la page d’accueil et le </w:t>
+      </w:r>
+      <w:proofErr w:type="spellStart"/>
+      <w:r>
+        <w:rPr>
+          <w:rFonts w:ascii="Times New Roman" w:hAnsi="Times New Roman" w:cs="Times New Roman"/>
+          <w:sz w:val="24"/>
+          <w:szCs w:val="24"/>
+          <w:lang w:val="fr-FR"/>
+        </w:rPr>
+        <w:t>dashboard</w:t>
+      </w:r>
+      <w:proofErr w:type="spellEnd"/>
+      <w:r>
+        <w:rPr>
+          <w:rFonts w:ascii="Times New Roman" w:hAnsi="Times New Roman" w:cs="Times New Roman"/>
+          <w:sz w:val="24"/>
+          <w:szCs w:val="24"/>
+          <w:lang w:val="fr-FR"/>
+        </w:rPr>
+        <w:t>.</w:t>
+      </w:r>
+    </w:p>
+    <w:p>
+      <w:pPr>
+        <w:pStyle w:val="Paragraphedeliste"/>
+        <w:tabs>
+          <w:tab w:val="left" w:pos="3870"/>
+          <w:tab w:val="left" w:pos="6300"/>
+        </w:tabs>
+        <w:ind w:left="1080"/>
+        <w:rPr>
+          <w:rFonts w:ascii="Times New Roman" w:hAnsi="Times New Roman" w:cs="Times New Roman"/>
+          <w:sz w:val="24"/>
+          <w:szCs w:val="24"/>
+          <w:lang w:val="fr-FR"/>
+        </w:rPr>
+      </w:pPr>
+    </w:p>
+    <w:p>
+      <w:pPr>
+        <w:pStyle w:val="Paragraphedeliste"/>
+        <w:numPr>
+          <w:ilvl w:val="0"/>
+          <w:numId w:val="25"/>
+        </w:numPr>
+        <w:tabs>
+          <w:tab w:val="left" w:pos="3870"/>
+          <w:tab w:val="left" w:pos="6300"/>
+        </w:tabs>
+        <w:rPr>
+          <w:rFonts w:ascii="Times New Roman" w:hAnsi="Times New Roman" w:cs="Times New Roman"/>
+          <w:b/>
+          <w:sz w:val="24"/>
+          <w:szCs w:val="24"/>
+          <w:lang w:val="fr-FR"/>
+        </w:rPr>
+      </w:pPr>
+      <w:r>
+        <w:rPr>
+          <w:rFonts w:ascii="Times New Roman" w:hAnsi="Times New Roman" w:cs="Times New Roman"/>
+          <w:b/>
+          <w:sz w:val="24"/>
+          <w:szCs w:val="24"/>
+          <w:lang w:val="fr-FR"/>
+        </w:rPr>
+        <w:t>Page d’accueil</w:t>
+      </w:r>
+    </w:p>
+    <w:p>
+      <w:pPr>
+        <w:pStyle w:val="Paragraphedeliste"/>
+        <w:tabs>
+          <w:tab w:val="left" w:pos="3870"/>
+          <w:tab w:val="left" w:pos="6300"/>
+        </w:tabs>
+        <w:ind w:left="1080"/>
+        <w:rPr>
+          <w:rFonts w:ascii="Times New Roman" w:hAnsi="Times New Roman" w:cs="Times New Roman"/>
+          <w:sz w:val="24"/>
+          <w:szCs w:val="24"/>
+          <w:lang w:val="fr-FR"/>
+        </w:rPr>
+      </w:pPr>
+    </w:p>
+    <w:p>
+      <w:pPr>
+        <w:pStyle w:val="Paragraphedeliste"/>
+        <w:tabs>
+          <w:tab w:val="left" w:pos="3870"/>
+          <w:tab w:val="left" w:pos="6300"/>
+        </w:tabs>
+        <w:ind w:left="-567"/>
+        <w:rPr>
+          <w:rFonts w:ascii="Times New Roman" w:hAnsi="Times New Roman" w:cs="Times New Roman"/>
+          <w:sz w:val="24"/>
+          <w:szCs w:val="24"/>
+          <w:lang w:val="fr-FR"/>
+        </w:rPr>
+      </w:pPr>
+      <w:r>
+        <w:rPr>
+          <w:rFonts w:ascii="Times New Roman" w:hAnsi="Times New Roman" w:cs="Times New Roman"/>
+          <w:noProof/>
+          <w:sz w:val="24"/>
+          <w:szCs w:val="24"/>
+          <w:lang w:val="fr-FR" w:eastAsia="fr-FR"/>
+        </w:rPr>
+        <w:drawing>
+          <wp:inline distT="0" distB="0" distL="0" distR="0" wp14:anchorId="410F7328" wp14:editId="08C1927C">
+            <wp:extent cx="6762749" cy="3409950"/>
+            <wp:effectExtent l="0" t="0" r="635" b="0"/>
+            <wp:docPr id="2" name="Picture 2" descr="C:\Users\user\Desktop\Home.JPG"/>
+            <wp:cNvGraphicFramePr>
+              <a:graphicFrameLocks xmlns:a="http://schemas.openxmlformats.org/drawingml/2006/main" noChangeAspect="1"/>
+            </wp:cNvGraphicFramePr>
+            <a:graphic xmlns:a="http://schemas.openxmlformats.org/drawingml/2006/main">
+              <a:graphicData uri="http://schemas.openxmlformats.org/drawingml/2006/picture">
+                <pic:pic xmlns:pic="http://schemas.openxmlformats.org/drawingml/2006/picture">
+                  <pic:nvPicPr>
+                    <pic:cNvPr id="0" name="Picture 3" descr="C:\Users\user\Desktop\Home.JPG"/>
+                    <pic:cNvPicPr>
+                      <a:picLocks noChangeAspect="1" noChangeArrowheads="1"/>
+                    </pic:cNvPicPr>
+                  </pic:nvPicPr>
+                  <pic:blipFill>
+                    <a:blip r:embed="rId20">
+                      <a:extLst>
+                        <a:ext uri="{28A0092B-C50C-407E-A947-70E740481C1C}">
+                          <a14:useLocalDpi xmlns:a14="http://schemas.microsoft.com/office/drawing/2010/main" val="0"/>
+                        </a:ext>
+                      </a:extLst>
+                    </a:blip>
+                    <a:srcRect/>
+                    <a:stretch>
+                      <a:fillRect/>
+                    </a:stretch>
+                  </pic:blipFill>
+                  <pic:spPr bwMode="auto">
+                    <a:xfrm>
+                      <a:off x="0" y="0"/>
+                      <a:ext cx="6760516" cy="3408824"/>
+                    </a:xfrm>
+                    <a:prstGeom prst="rect">
+                      <a:avLst/>
+                    </a:prstGeom>
+                    <a:noFill/>
+                    <a:ln>
+                      <a:noFill/>
+                    </a:ln>
+                  </pic:spPr>
+                </pic:pic>
+              </a:graphicData>
+            </a:graphic>
+          </wp:inline>
+        </w:drawing>
+      </w:r>
+    </w:p>
+    <w:p>
+      <w:pPr>
+        <w:pStyle w:val="Paragraphedeliste"/>
+        <w:tabs>
+          <w:tab w:val="left" w:pos="3870"/>
+          <w:tab w:val="left" w:pos="6300"/>
+        </w:tabs>
+        <w:ind w:left="-567"/>
+        <w:rPr>
+          <w:rFonts w:ascii="Times New Roman" w:hAnsi="Times New Roman" w:cs="Times New Roman"/>
+          <w:sz w:val="24"/>
+          <w:szCs w:val="24"/>
+          <w:lang w:val="fr-FR"/>
+        </w:rPr>
+      </w:pPr>
+    </w:p>
+    <w:p>
+      <w:pPr>
+        <w:pStyle w:val="Paragraphedeliste"/>
+        <w:numPr>
+          <w:ilvl w:val="0"/>
+          <w:numId w:val="25"/>
+        </w:numPr>
+        <w:tabs>
+          <w:tab w:val="left" w:pos="3870"/>
+          <w:tab w:val="left" w:pos="6300"/>
+        </w:tabs>
+        <w:rPr>
+          <w:rFonts w:ascii="Times New Roman" w:hAnsi="Times New Roman" w:cs="Times New Roman"/>
+          <w:sz w:val="24"/>
+          <w:szCs w:val="24"/>
+          <w:lang w:val="fr-FR"/>
+        </w:rPr>
+      </w:pPr>
+      <w:proofErr w:type="spellStart"/>
+      <w:r>
+        <w:rPr>
+          <w:rFonts w:ascii="Times New Roman" w:hAnsi="Times New Roman" w:cs="Times New Roman"/>
+          <w:sz w:val="24"/>
+          <w:szCs w:val="24"/>
+          <w:lang w:val="fr-FR"/>
+        </w:rPr>
+        <w:t>Dashbord</w:t>
+      </w:r>
+      <w:proofErr w:type="spellEnd"/>
+    </w:p>
+    <w:p>
+      <w:pPr>
+        <w:pStyle w:val="Paragraphedeliste"/>
+        <w:tabs>
+          <w:tab w:val="left" w:pos="3870"/>
+          <w:tab w:val="left" w:pos="6300"/>
+        </w:tabs>
+        <w:ind w:left="1440"/>
+        <w:rPr>
+          <w:rFonts w:ascii="Times New Roman" w:hAnsi="Times New Roman" w:cs="Times New Roman"/>
+          <w:sz w:val="24"/>
+          <w:szCs w:val="24"/>
+          <w:lang w:val="fr-FR"/>
+        </w:rPr>
+      </w:pPr>
+    </w:p>
+    <w:p>
+      <w:pPr>
+        <w:pStyle w:val="Paragraphedeliste"/>
+        <w:tabs>
+          <w:tab w:val="left" w:pos="3870"/>
+          <w:tab w:val="left" w:pos="6300"/>
+        </w:tabs>
+        <w:ind w:left="-1134"/>
+        <w:rPr>
+          <w:rFonts w:ascii="Times New Roman" w:hAnsi="Times New Roman" w:cs="Times New Roman"/>
+          <w:sz w:val="24"/>
+          <w:szCs w:val="24"/>
+          <w:lang w:val="fr-FR"/>
+        </w:rPr>
+      </w:pPr>
+      <w:r>
+        <w:rPr>
+          <w:rFonts w:ascii="Times New Roman" w:hAnsi="Times New Roman" w:cs="Times New Roman"/>
+          <w:noProof/>
+          <w:sz w:val="24"/>
+          <w:szCs w:val="24"/>
+          <w:lang w:val="fr-FR" w:eastAsia="fr-FR"/>
+        </w:rPr>
+        <w:lastRenderedPageBreak/>
+        <w:drawing>
+          <wp:inline distT="0" distB="0" distL="0" distR="0">
+            <wp:extent cx="7324725" cy="3076575"/>
+            <wp:effectExtent l="0" t="0" r="9525" b="9525"/>
+            <wp:docPr id="11" name="Picture 11" descr="C:\Users\user\Desktop\Index.JPG"/>
+            <wp:cNvGraphicFramePr>
+              <a:graphicFrameLocks xmlns:a="http://schemas.openxmlformats.org/drawingml/2006/main" noChangeAspect="1"/>
+            </wp:cNvGraphicFramePr>
+            <a:graphic xmlns:a="http://schemas.openxmlformats.org/drawingml/2006/main">
+              <a:graphicData uri="http://schemas.openxmlformats.org/drawingml/2006/picture">
+                <pic:pic xmlns:pic="http://schemas.openxmlformats.org/drawingml/2006/picture">
+                  <pic:nvPicPr>
+                    <pic:cNvPr id="0" name="Picture 4" descr="C:\Users\user\Desktop\Index.JPG"/>
+                    <pic:cNvPicPr>
+                      <a:picLocks noChangeAspect="1" noChangeArrowheads="1"/>
+                    </pic:cNvPicPr>
+                  </pic:nvPicPr>
+                  <pic:blipFill>
+                    <a:blip r:embed="rId21">
+                      <a:extLst>
+                        <a:ext uri="{28A0092B-C50C-407E-A947-70E740481C1C}">
+                          <a14:useLocalDpi xmlns:a14="http://schemas.microsoft.com/office/drawing/2010/main" val="0"/>
+                        </a:ext>
+                      </a:extLst>
+                    </a:blip>
+                    <a:srcRect/>
+                    <a:stretch>
+                      <a:fillRect/>
+                    </a:stretch>
+                  </pic:blipFill>
+                  <pic:spPr bwMode="auto">
+                    <a:xfrm>
+                      <a:off x="0" y="0"/>
+                      <a:ext cx="7324495" cy="3076478"/>
+                    </a:xfrm>
+                    <a:prstGeom prst="rect">
+                      <a:avLst/>
+                    </a:prstGeom>
+                    <a:noFill/>
+                    <a:ln>
+                      <a:noFill/>
+                    </a:ln>
+                  </pic:spPr>
+                </pic:pic>
+              </a:graphicData>
+            </a:graphic>
+          </wp:inline>
+        </w:drawing>
+      </w:r>
+    </w:p>
     <w:sectPr>
-      <w:footerReference w:type="default" r:id="rId14"/>
+      <w:footerReference w:type="default" r:id="rId22"/>
       <w:pgSz w:w="11906" w:h="16838"/>
       <w:pgMar w:top="1417" w:right="1417" w:bottom="1417" w:left="1417" w:header="708" w:footer="708" w:gutter="0"/>
       <w:cols w:space="708"/>
@@ -7602,7 +9432,7 @@
 <w:ftr xmlns:wpc="http://schemas.microsoft.com/office/word/2010/wordprocessingCanvas" xmlns:mc="http://schemas.openxmlformats.org/markup-compatibility/2006" xmlns:o="urn:schemas-microsoft-com:office:office" xmlns:r="http://schemas.openxmlformats.org/officeDocument/2006/relationships" xmlns:m="http://schemas.openxmlformats.org/officeDocument/2006/math" xmlns:v="urn:schemas-microsoft-com:vml" xmlns:wp14="http://schemas.microsoft.com/office/word/2010/wordprocessingDrawing" xmlns:wp="http://schemas.openxmlformats.org/drawingml/2006/wordprocessingDrawing" xmlns:w10="urn:schemas-microsoft-com:office:word" xmlns:w="http://schemas.openxmlformats.org/wordprocessingml/2006/main" xmlns:w14="http://schemas.microsoft.com/office/word/2010/wordml" xmlns:wpg="http://schemas.microsoft.com/office/word/2010/wordprocessingGroup" xmlns:wpi="http://schemas.microsoft.com/office/word/2010/wordprocessingInk" xmlns:wne="http://schemas.microsoft.com/office/word/2006/wordml" xmlns:wps="http://schemas.microsoft.com/office/word/2010/wordprocessingShape" mc:Ignorable="w14 wp14">
   <w:p>
     <w:pPr>
-      <w:pStyle w:val="Footer"/>
+      <w:pStyle w:val="Pieddepage"/>
     </w:pPr>
     <w:r>
       <w:rPr>
@@ -7664,7 +9494,7 @@
         <v:path o:extrusionok="f" gradientshapeok="t" o:connecttype="rect"/>
         <o:lock v:ext="edit" aspectratio="t"/>
       </v:shapetype>
-      <v:shape id="_x0000_i1081" type="#_x0000_t75" style="width:11.25pt;height:11.25pt" o:bullet="t">
+      <v:shape id="_x0000_i1028" type="#_x0000_t75" style="width:11.25pt;height:11.25pt" o:bullet="t">
         <v:imagedata r:id="rId1" o:title="clip_image001"/>
       </v:shape>
     </w:pict>
@@ -8076,17 +9906,19 @@
   <w:abstractNum w:abstractNumId="4">
     <w:nsid w:val="27B63532"/>
     <w:multiLevelType w:val="hybridMultilevel"/>
-    <w:tmpl w:val="56240FA8"/>
-    <w:lvl w:ilvl="0" w:tplc="08090001">
+    <w:tmpl w:val="BDE2290C"/>
+    <w:lvl w:ilvl="0" w:tplc="1C2659F6">
       <w:start w:val="1"/>
       <w:numFmt w:val="bullet"/>
       <w:lvlText w:val=""/>
       <w:lvlJc w:val="left"/>
       <w:pPr>
-        <w:ind w:left="2160" w:hanging="360"/>
+        <w:ind w:left="2062" w:hanging="360"/>
       </w:pPr>
       <w:rPr>
         <w:rFonts w:ascii="Symbol" w:hAnsi="Symbol" w:hint="default"/>
+        <w:sz w:val="28"/>
+        <w:szCs w:val="28"/>
       </w:rPr>
     </w:lvl>
     <w:lvl w:ilvl="1" w:tplc="08090003" w:tentative="1">
@@ -8300,6 +10132,119 @@
     </w:lvl>
   </w:abstractNum>
   <w:abstractNum w:abstractNumId="6">
+    <w:nsid w:val="35FF386D"/>
+    <w:multiLevelType w:val="hybridMultilevel"/>
+    <w:tmpl w:val="84F06D7A"/>
+    <w:lvl w:ilvl="0" w:tplc="08090001">
+      <w:start w:val="1"/>
+      <w:numFmt w:val="bullet"/>
+      <w:lvlText w:val=""/>
+      <w:lvlJc w:val="left"/>
+      <w:pPr>
+        <w:ind w:left="1080" w:hanging="360"/>
+      </w:pPr>
+      <w:rPr>
+        <w:rFonts w:ascii="Symbol" w:hAnsi="Symbol" w:hint="default"/>
+      </w:rPr>
+    </w:lvl>
+    <w:lvl w:ilvl="1" w:tplc="08090003" w:tentative="1">
+      <w:start w:val="1"/>
+      <w:numFmt w:val="bullet"/>
+      <w:lvlText w:val="o"/>
+      <w:lvlJc w:val="left"/>
+      <w:pPr>
+        <w:ind w:left="1800" w:hanging="360"/>
+      </w:pPr>
+      <w:rPr>
+        <w:rFonts w:ascii="Courier New" w:hAnsi="Courier New" w:cs="Courier New" w:hint="default"/>
+      </w:rPr>
+    </w:lvl>
+    <w:lvl w:ilvl="2" w:tplc="08090005" w:tentative="1">
+      <w:start w:val="1"/>
+      <w:numFmt w:val="bullet"/>
+      <w:lvlText w:val=""/>
+      <w:lvlJc w:val="left"/>
+      <w:pPr>
+        <w:ind w:left="2520" w:hanging="360"/>
+      </w:pPr>
+      <w:rPr>
+        <w:rFonts w:ascii="Wingdings" w:hAnsi="Wingdings" w:hint="default"/>
+      </w:rPr>
+    </w:lvl>
+    <w:lvl w:ilvl="3" w:tplc="08090001" w:tentative="1">
+      <w:start w:val="1"/>
+      <w:numFmt w:val="bullet"/>
+      <w:lvlText w:val=""/>
+      <w:lvlJc w:val="left"/>
+      <w:pPr>
+        <w:ind w:left="3240" w:hanging="360"/>
+      </w:pPr>
+      <w:rPr>
+        <w:rFonts w:ascii="Symbol" w:hAnsi="Symbol" w:hint="default"/>
+      </w:rPr>
+    </w:lvl>
+    <w:lvl w:ilvl="4" w:tplc="08090003" w:tentative="1">
+      <w:start w:val="1"/>
+      <w:numFmt w:val="bullet"/>
+      <w:lvlText w:val="o"/>
+      <w:lvlJc w:val="left"/>
+      <w:pPr>
+        <w:ind w:left="3960" w:hanging="360"/>
+      </w:pPr>
+      <w:rPr>
+        <w:rFonts w:ascii="Courier New" w:hAnsi="Courier New" w:cs="Courier New" w:hint="default"/>
+      </w:rPr>
+    </w:lvl>
+    <w:lvl w:ilvl="5" w:tplc="08090005" w:tentative="1">
+      <w:start w:val="1"/>
+      <w:numFmt w:val="bullet"/>
+      <w:lvlText w:val=""/>
+      <w:lvlJc w:val="left"/>
+      <w:pPr>
+        <w:ind w:left="4680" w:hanging="360"/>
+      </w:pPr>
+      <w:rPr>
+        <w:rFonts w:ascii="Wingdings" w:hAnsi="Wingdings" w:hint="default"/>
+      </w:rPr>
+    </w:lvl>
+    <w:lvl w:ilvl="6" w:tplc="08090001" w:tentative="1">
+      <w:start w:val="1"/>
+      <w:numFmt w:val="bullet"/>
+      <w:lvlText w:val=""/>
+      <w:lvlJc w:val="left"/>
+      <w:pPr>
+        <w:ind w:left="5400" w:hanging="360"/>
+      </w:pPr>
+      <w:rPr>
+        <w:rFonts w:ascii="Symbol" w:hAnsi="Symbol" w:hint="default"/>
+      </w:rPr>
+    </w:lvl>
+    <w:lvl w:ilvl="7" w:tplc="08090003" w:tentative="1">
+      <w:start w:val="1"/>
+      <w:numFmt w:val="bullet"/>
+      <w:lvlText w:val="o"/>
+      <w:lvlJc w:val="left"/>
+      <w:pPr>
+        <w:ind w:left="6120" w:hanging="360"/>
+      </w:pPr>
+      <w:rPr>
+        <w:rFonts w:ascii="Courier New" w:hAnsi="Courier New" w:cs="Courier New" w:hint="default"/>
+      </w:rPr>
+    </w:lvl>
+    <w:lvl w:ilvl="8" w:tplc="08090005" w:tentative="1">
+      <w:start w:val="1"/>
+      <w:numFmt w:val="bullet"/>
+      <w:lvlText w:val=""/>
+      <w:lvlJc w:val="left"/>
+      <w:pPr>
+        <w:ind w:left="6840" w:hanging="360"/>
+      </w:pPr>
+      <w:rPr>
+        <w:rFonts w:ascii="Wingdings" w:hAnsi="Wingdings" w:hint="default"/>
+      </w:rPr>
+    </w:lvl>
+  </w:abstractNum>
+  <w:abstractNum w:abstractNumId="7">
     <w:nsid w:val="3638359E"/>
     <w:multiLevelType w:val="hybridMultilevel"/>
     <w:tmpl w:val="76147BAE"/>
@@ -8412,7 +10357,7 @@
       </w:rPr>
     </w:lvl>
   </w:abstractNum>
-  <w:abstractNum w:abstractNumId="7">
+  <w:abstractNum w:abstractNumId="8">
     <w:nsid w:val="39121A4B"/>
     <w:multiLevelType w:val="hybridMultilevel"/>
     <w:tmpl w:val="B416415E"/>
@@ -8525,7 +10470,7 @@
       </w:rPr>
     </w:lvl>
   </w:abstractNum>
-  <w:abstractNum w:abstractNumId="8">
+  <w:abstractNum w:abstractNumId="9">
     <w:nsid w:val="39DD0BA3"/>
     <w:multiLevelType w:val="hybridMultilevel"/>
     <w:tmpl w:val="2DB00000"/>
@@ -8638,7 +10583,7 @@
       </w:rPr>
     </w:lvl>
   </w:abstractNum>
-  <w:abstractNum w:abstractNumId="9">
+  <w:abstractNum w:abstractNumId="10">
     <w:nsid w:val="44582D05"/>
     <w:multiLevelType w:val="hybridMultilevel"/>
     <w:tmpl w:val="7C4E23FA"/>
@@ -8724,7 +10669,7 @@
       </w:pPr>
     </w:lvl>
   </w:abstractNum>
-  <w:abstractNum w:abstractNumId="10">
+  <w:abstractNum w:abstractNumId="11">
     <w:nsid w:val="46E746CE"/>
     <w:multiLevelType w:val="hybridMultilevel"/>
     <w:tmpl w:val="7FE614EA"/>
@@ -8837,7 +10782,7 @@
       </w:rPr>
     </w:lvl>
   </w:abstractNum>
-  <w:abstractNum w:abstractNumId="11">
+  <w:abstractNum w:abstractNumId="12">
     <w:nsid w:val="48145AE0"/>
     <w:multiLevelType w:val="hybridMultilevel"/>
     <w:tmpl w:val="391C38E4"/>
@@ -8950,7 +10895,7 @@
       </w:rPr>
     </w:lvl>
   </w:abstractNum>
-  <w:abstractNum w:abstractNumId="12">
+  <w:abstractNum w:abstractNumId="13">
     <w:nsid w:val="48FC2BAA"/>
     <w:multiLevelType w:val="hybridMultilevel"/>
     <w:tmpl w:val="31864060"/>
@@ -9039,7 +10984,7 @@
       </w:pPr>
     </w:lvl>
   </w:abstractNum>
-  <w:abstractNum w:abstractNumId="13">
+  <w:abstractNum w:abstractNumId="14">
     <w:nsid w:val="51102206"/>
     <w:multiLevelType w:val="hybridMultilevel"/>
     <w:tmpl w:val="C8A0373A"/>
@@ -9152,10 +11097,10 @@
       </w:rPr>
     </w:lvl>
   </w:abstractNum>
-  <w:abstractNum w:abstractNumId="14">
+  <w:abstractNum w:abstractNumId="15">
     <w:nsid w:val="516D77DC"/>
     <w:multiLevelType w:val="hybridMultilevel"/>
-    <w:tmpl w:val="748A73BE"/>
+    <w:tmpl w:val="EBD01942"/>
     <w:lvl w:ilvl="0" w:tplc="08090003">
       <w:start w:val="1"/>
       <w:numFmt w:val="bullet"/>
@@ -9265,7 +11210,7 @@
       </w:rPr>
     </w:lvl>
   </w:abstractNum>
-  <w:abstractNum w:abstractNumId="15">
+  <w:abstractNum w:abstractNumId="16">
     <w:nsid w:val="530476EC"/>
     <w:multiLevelType w:val="hybridMultilevel"/>
     <w:tmpl w:val="CDF27986"/>
@@ -9378,7 +11323,7 @@
       </w:rPr>
     </w:lvl>
   </w:abstractNum>
-  <w:abstractNum w:abstractNumId="16">
+  <w:abstractNum w:abstractNumId="17">
     <w:nsid w:val="55B130AE"/>
     <w:multiLevelType w:val="hybridMultilevel"/>
     <w:tmpl w:val="8B92CDAC"/>
@@ -9491,7 +11436,120 @@
       </w:rPr>
     </w:lvl>
   </w:abstractNum>
-  <w:abstractNum w:abstractNumId="17">
+  <w:abstractNum w:abstractNumId="18">
+    <w:nsid w:val="638E7A54"/>
+    <w:multiLevelType w:val="hybridMultilevel"/>
+    <w:tmpl w:val="02A01BD4"/>
+    <w:lvl w:ilvl="0" w:tplc="0809000B">
+      <w:start w:val="1"/>
+      <w:numFmt w:val="bullet"/>
+      <w:lvlText w:val=""/>
+      <w:lvlJc w:val="left"/>
+      <w:pPr>
+        <w:ind w:left="1440" w:hanging="360"/>
+      </w:pPr>
+      <w:rPr>
+        <w:rFonts w:ascii="Wingdings" w:hAnsi="Wingdings" w:hint="default"/>
+      </w:rPr>
+    </w:lvl>
+    <w:lvl w:ilvl="1" w:tplc="08090003" w:tentative="1">
+      <w:start w:val="1"/>
+      <w:numFmt w:val="bullet"/>
+      <w:lvlText w:val="o"/>
+      <w:lvlJc w:val="left"/>
+      <w:pPr>
+        <w:ind w:left="2160" w:hanging="360"/>
+      </w:pPr>
+      <w:rPr>
+        <w:rFonts w:ascii="Courier New" w:hAnsi="Courier New" w:cs="Courier New" w:hint="default"/>
+      </w:rPr>
+    </w:lvl>
+    <w:lvl w:ilvl="2" w:tplc="08090005" w:tentative="1">
+      <w:start w:val="1"/>
+      <w:numFmt w:val="bullet"/>
+      <w:lvlText w:val=""/>
+      <w:lvlJc w:val="left"/>
+      <w:pPr>
+        <w:ind w:left="2880" w:hanging="360"/>
+      </w:pPr>
+      <w:rPr>
+        <w:rFonts w:ascii="Wingdings" w:hAnsi="Wingdings" w:hint="default"/>
+      </w:rPr>
+    </w:lvl>
+    <w:lvl w:ilvl="3" w:tplc="08090001" w:tentative="1">
+      <w:start w:val="1"/>
+      <w:numFmt w:val="bullet"/>
+      <w:lvlText w:val=""/>
+      <w:lvlJc w:val="left"/>
+      <w:pPr>
+        <w:ind w:left="3600" w:hanging="360"/>
+      </w:pPr>
+      <w:rPr>
+        <w:rFonts w:ascii="Symbol" w:hAnsi="Symbol" w:hint="default"/>
+      </w:rPr>
+    </w:lvl>
+    <w:lvl w:ilvl="4" w:tplc="08090003" w:tentative="1">
+      <w:start w:val="1"/>
+      <w:numFmt w:val="bullet"/>
+      <w:lvlText w:val="o"/>
+      <w:lvlJc w:val="left"/>
+      <w:pPr>
+        <w:ind w:left="4320" w:hanging="360"/>
+      </w:pPr>
+      <w:rPr>
+        <w:rFonts w:ascii="Courier New" w:hAnsi="Courier New" w:cs="Courier New" w:hint="default"/>
+      </w:rPr>
+    </w:lvl>
+    <w:lvl w:ilvl="5" w:tplc="08090005" w:tentative="1">
+      <w:start w:val="1"/>
+      <w:numFmt w:val="bullet"/>
+      <w:lvlText w:val=""/>
+      <w:lvlJc w:val="left"/>
+      <w:pPr>
+        <w:ind w:left="5040" w:hanging="360"/>
+      </w:pPr>
+      <w:rPr>
+        <w:rFonts w:ascii="Wingdings" w:hAnsi="Wingdings" w:hint="default"/>
+      </w:rPr>
+    </w:lvl>
+    <w:lvl w:ilvl="6" w:tplc="08090001" w:tentative="1">
+      <w:start w:val="1"/>
+      <w:numFmt w:val="bullet"/>
+      <w:lvlText w:val=""/>
+      <w:lvlJc w:val="left"/>
+      <w:pPr>
+        <w:ind w:left="5760" w:hanging="360"/>
+      </w:pPr>
+      <w:rPr>
+        <w:rFonts w:ascii="Symbol" w:hAnsi="Symbol" w:hint="default"/>
+      </w:rPr>
+    </w:lvl>
+    <w:lvl w:ilvl="7" w:tplc="08090003" w:tentative="1">
+      <w:start w:val="1"/>
+      <w:numFmt w:val="bullet"/>
+      <w:lvlText w:val="o"/>
+      <w:lvlJc w:val="left"/>
+      <w:pPr>
+        <w:ind w:left="6480" w:hanging="360"/>
+      </w:pPr>
+      <w:rPr>
+        <w:rFonts w:ascii="Courier New" w:hAnsi="Courier New" w:cs="Courier New" w:hint="default"/>
+      </w:rPr>
+    </w:lvl>
+    <w:lvl w:ilvl="8" w:tplc="08090005" w:tentative="1">
+      <w:start w:val="1"/>
+      <w:numFmt w:val="bullet"/>
+      <w:lvlText w:val=""/>
+      <w:lvlJc w:val="left"/>
+      <w:pPr>
+        <w:ind w:left="7200" w:hanging="360"/>
+      </w:pPr>
+      <w:rPr>
+        <w:rFonts w:ascii="Wingdings" w:hAnsi="Wingdings" w:hint="default"/>
+      </w:rPr>
+    </w:lvl>
+  </w:abstractNum>
+  <w:abstractNum w:abstractNumId="19">
     <w:nsid w:val="704A1F24"/>
     <w:multiLevelType w:val="hybridMultilevel"/>
     <w:tmpl w:val="D396BF1C"/>
@@ -9606,7 +11664,7 @@
       </w:rPr>
     </w:lvl>
   </w:abstractNum>
-  <w:abstractNum w:abstractNumId="18">
+  <w:abstractNum w:abstractNumId="20">
     <w:nsid w:val="737F23D6"/>
     <w:multiLevelType w:val="hybridMultilevel"/>
     <w:tmpl w:val="0C9C150E"/>
@@ -9719,7 +11777,7 @@
       </w:rPr>
     </w:lvl>
   </w:abstractNum>
-  <w:abstractNum w:abstractNumId="19">
+  <w:abstractNum w:abstractNumId="21">
     <w:nsid w:val="76BC4C33"/>
     <w:multiLevelType w:val="multilevel"/>
     <w:tmpl w:val="EBD27B02"/>
@@ -9868,7 +11926,7 @@
       </w:rPr>
     </w:lvl>
   </w:abstractNum>
-  <w:abstractNum w:abstractNumId="20">
+  <w:abstractNum w:abstractNumId="22">
     <w:nsid w:val="79755CA0"/>
     <w:multiLevelType w:val="hybridMultilevel"/>
     <w:tmpl w:val="E61AF7AC"/>
@@ -9983,39 +12041,12 @@
   </w:abstractNum>
   <w:num w:numId="1">
     <w:abstractNumId w:val="5"/>
-    <w:lvlOverride w:ilvl="0"/>
-    <w:lvlOverride w:ilvl="1"/>
-    <w:lvlOverride w:ilvl="2"/>
-    <w:lvlOverride w:ilvl="3"/>
-    <w:lvlOverride w:ilvl="4"/>
-    <w:lvlOverride w:ilvl="5"/>
-    <w:lvlOverride w:ilvl="6"/>
-    <w:lvlOverride w:ilvl="7"/>
-    <w:lvlOverride w:ilvl="8"/>
   </w:num>
   <w:num w:numId="2">
-    <w:abstractNumId w:val="6"/>
-    <w:lvlOverride w:ilvl="0"/>
-    <w:lvlOverride w:ilvl="1"/>
-    <w:lvlOverride w:ilvl="2"/>
-    <w:lvlOverride w:ilvl="3"/>
-    <w:lvlOverride w:ilvl="4"/>
-    <w:lvlOverride w:ilvl="5"/>
-    <w:lvlOverride w:ilvl="6"/>
-    <w:lvlOverride w:ilvl="7"/>
-    <w:lvlOverride w:ilvl="8"/>
+    <w:abstractNumId w:val="7"/>
   </w:num>
   <w:num w:numId="3">
-    <w:abstractNumId w:val="8"/>
-    <w:lvlOverride w:ilvl="0"/>
-    <w:lvlOverride w:ilvl="1"/>
-    <w:lvlOverride w:ilvl="2"/>
-    <w:lvlOverride w:ilvl="3"/>
-    <w:lvlOverride w:ilvl="4"/>
-    <w:lvlOverride w:ilvl="5"/>
-    <w:lvlOverride w:ilvl="6"/>
-    <w:lvlOverride w:ilvl="7"/>
-    <w:lvlOverride w:ilvl="8"/>
+    <w:abstractNumId w:val="9"/>
   </w:num>
   <w:num w:numId="4">
     <w:abstractNumId w:val="2"/>
@@ -10046,7 +12077,7 @@
     </w:lvlOverride>
   </w:num>
   <w:num w:numId="5">
-    <w:abstractNumId w:val="12"/>
+    <w:abstractNumId w:val="13"/>
     <w:lvlOverride w:ilvl="0">
       <w:startOverride w:val="1"/>
     </w:lvlOverride>
@@ -10077,30 +12108,12 @@
   </w:num>
   <w:num w:numId="6">
     <w:abstractNumId w:val="0"/>
-    <w:lvlOverride w:ilvl="0"/>
-    <w:lvlOverride w:ilvl="1"/>
-    <w:lvlOverride w:ilvl="2"/>
-    <w:lvlOverride w:ilvl="3"/>
-    <w:lvlOverride w:ilvl="4"/>
-    <w:lvlOverride w:ilvl="5"/>
-    <w:lvlOverride w:ilvl="6"/>
-    <w:lvlOverride w:ilvl="7"/>
-    <w:lvlOverride w:ilvl="8"/>
   </w:num>
   <w:num w:numId="7">
     <w:abstractNumId w:val="3"/>
-    <w:lvlOverride w:ilvl="0"/>
-    <w:lvlOverride w:ilvl="1"/>
-    <w:lvlOverride w:ilvl="2"/>
-    <w:lvlOverride w:ilvl="3"/>
-    <w:lvlOverride w:ilvl="4"/>
-    <w:lvlOverride w:ilvl="5"/>
-    <w:lvlOverride w:ilvl="6"/>
-    <w:lvlOverride w:ilvl="7"/>
-    <w:lvlOverride w:ilvl="8"/>
   </w:num>
   <w:num w:numId="8">
-    <w:abstractNumId w:val="9"/>
+    <w:abstractNumId w:val="10"/>
     <w:lvlOverride w:ilvl="0">
       <w:startOverride w:val="1"/>
     </w:lvlOverride>
@@ -10130,40 +12143,40 @@
     </w:lvlOverride>
   </w:num>
   <w:num w:numId="9">
-    <w:abstractNumId w:val="18"/>
+    <w:abstractNumId w:val="20"/>
   </w:num>
   <w:num w:numId="10">
-    <w:abstractNumId w:val="7"/>
+    <w:abstractNumId w:val="8"/>
   </w:num>
   <w:num w:numId="11">
-    <w:abstractNumId w:val="17"/>
+    <w:abstractNumId w:val="19"/>
   </w:num>
   <w:num w:numId="12">
-    <w:abstractNumId w:val="11"/>
+    <w:abstractNumId w:val="12"/>
   </w:num>
   <w:num w:numId="13">
-    <w:abstractNumId w:val="15"/>
+    <w:abstractNumId w:val="16"/>
   </w:num>
   <w:num w:numId="14">
-    <w:abstractNumId w:val="20"/>
+    <w:abstractNumId w:val="22"/>
   </w:num>
   <w:num w:numId="15">
     <w:abstractNumId w:val="4"/>
   </w:num>
   <w:num w:numId="16">
-    <w:abstractNumId w:val="10"/>
+    <w:abstractNumId w:val="11"/>
   </w:num>
   <w:num w:numId="17">
-    <w:abstractNumId w:val="13"/>
+    <w:abstractNumId w:val="14"/>
   </w:num>
   <w:num w:numId="18">
-    <w:abstractNumId w:val="16"/>
+    <w:abstractNumId w:val="17"/>
   </w:num>
   <w:num w:numId="19">
     <w:abstractNumId w:val="1"/>
   </w:num>
   <w:num w:numId="20">
-    <w:abstractNumId w:val="19"/>
+    <w:abstractNumId w:val="21"/>
   </w:num>
   <w:num w:numId="21">
     <w:abstractNumId w:val="0"/>
@@ -10172,7 +12185,13 @@
     <w:abstractNumId w:val="5"/>
   </w:num>
   <w:num w:numId="23">
-    <w:abstractNumId w:val="14"/>
+    <w:abstractNumId w:val="15"/>
+  </w:num>
+  <w:num w:numId="24">
+    <w:abstractNumId w:val="6"/>
+  </w:num>
+  <w:num w:numId="25">
+    <w:abstractNumId w:val="18"/>
   </w:num>
 </w:numbering>
 </file>
@@ -10341,13 +12360,13 @@
       <w:lang w:val="fr-FR"/>
     </w:rPr>
   </w:style>
-  <w:style w:type="character" w:default="1" w:styleId="DefaultParagraphFont">
+  <w:style w:type="character" w:default="1" w:styleId="Policepardfaut">
     <w:name w:val="Default Paragraph Font"/>
     <w:uiPriority w:val="1"/>
     <w:semiHidden/>
     <w:unhideWhenUsed/>
   </w:style>
-  <w:style w:type="table" w:default="1" w:styleId="TableNormal">
+  <w:style w:type="table" w:default="1" w:styleId="TableauNormal">
     <w:name w:val="Normal Table"/>
     <w:uiPriority w:val="99"/>
     <w:semiHidden/>
@@ -10362,13 +12381,13 @@
       </w:tblCellMar>
     </w:tblPr>
   </w:style>
-  <w:style w:type="numbering" w:default="1" w:styleId="NoList">
+  <w:style w:type="numbering" w:default="1" w:styleId="Aucuneliste">
     <w:name w:val="No List"/>
     <w:uiPriority w:val="99"/>
     <w:semiHidden/>
     <w:unhideWhenUsed/>
   </w:style>
-  <w:style w:type="paragraph" w:styleId="NoSpacing">
+  <w:style w:type="paragraph" w:styleId="Sansinterligne">
     <w:name w:val="No Spacing"/>
     <w:uiPriority w:val="1"/>
     <w:qFormat/>
@@ -10380,7 +12399,7 @@
       <w:lang w:val="fr-FR"/>
     </w:rPr>
   </w:style>
-  <w:style w:type="paragraph" w:styleId="ListParagraph">
+  <w:style w:type="paragraph" w:styleId="Paragraphedeliste">
     <w:name w:val="List Paragraph"/>
     <w:basedOn w:val="Normal"/>
     <w:uiPriority w:val="34"/>
@@ -10394,9 +12413,9 @@
       <w:lang w:val="en-GB"/>
     </w:rPr>
   </w:style>
-  <w:style w:type="table" w:styleId="TableGrid">
+  <w:style w:type="table" w:styleId="Grilledutableau">
     <w:name w:val="Table Grid"/>
-    <w:basedOn w:val="TableNormal"/>
+    <w:basedOn w:val="TableauNormal"/>
     <w:uiPriority w:val="59"/>
     <w:rsid w:val="001C60F6"/>
     <w:pPr>
@@ -10406,6 +12425,7 @@
       <w:lang w:val="fr-FR"/>
     </w:rPr>
     <w:tblPr>
+      <w:tblInd w:w="0" w:type="dxa"/>
       <w:tblBorders>
         <w:top w:val="single" w:sz="4" w:space="0" w:color="auto"/>
         <w:left w:val="single" w:sz="4" w:space="0" w:color="auto"/>
@@ -10422,10 +12442,10 @@
       </w:tblCellMar>
     </w:tblPr>
   </w:style>
-  <w:style w:type="paragraph" w:styleId="BalloonText">
+  <w:style w:type="paragraph" w:styleId="Textedebulles">
     <w:name w:val="Balloon Text"/>
     <w:basedOn w:val="Normal"/>
-    <w:link w:val="BalloonTextChar"/>
+    <w:link w:val="TextedebullesCar"/>
     <w:uiPriority w:val="99"/>
     <w:semiHidden/>
     <w:unhideWhenUsed/>
@@ -10439,10 +12459,10 @@
       <w:szCs w:val="16"/>
     </w:rPr>
   </w:style>
-  <w:style w:type="character" w:customStyle="1" w:styleId="BalloonTextChar">
-    <w:name w:val="Balloon Text Char"/>
-    <w:basedOn w:val="DefaultParagraphFont"/>
-    <w:link w:val="BalloonText"/>
+  <w:style w:type="character" w:customStyle="1" w:styleId="TextedebullesCar">
+    <w:name w:val="Texte de bulles Car"/>
+    <w:basedOn w:val="Policepardfaut"/>
+    <w:link w:val="Textedebulles"/>
     <w:uiPriority w:val="99"/>
     <w:semiHidden/>
     <w:rsid w:val="001C60F6"/>
@@ -10469,10 +12489,10 @@
       <w:szCs w:val="24"/>
     </w:rPr>
   </w:style>
-  <w:style w:type="paragraph" w:styleId="Header">
+  <w:style w:type="paragraph" w:styleId="En-tte">
     <w:name w:val="header"/>
     <w:basedOn w:val="Normal"/>
-    <w:link w:val="HeaderChar"/>
+    <w:link w:val="En-tteCar"/>
     <w:uiPriority w:val="99"/>
     <w:unhideWhenUsed/>
     <w:rsid w:val="00FF65DD"/>
@@ -10484,20 +12504,20 @@
       <w:spacing w:after="0" w:line="240" w:lineRule="auto"/>
     </w:pPr>
   </w:style>
-  <w:style w:type="character" w:customStyle="1" w:styleId="HeaderChar">
-    <w:name w:val="Header Char"/>
-    <w:basedOn w:val="DefaultParagraphFont"/>
-    <w:link w:val="Header"/>
+  <w:style w:type="character" w:customStyle="1" w:styleId="En-tteCar">
+    <w:name w:val="En-tête Car"/>
+    <w:basedOn w:val="Policepardfaut"/>
+    <w:link w:val="En-tte"/>
     <w:uiPriority w:val="99"/>
     <w:rsid w:val="00FF65DD"/>
     <w:rPr>
       <w:lang w:val="fr-FR"/>
     </w:rPr>
   </w:style>
-  <w:style w:type="paragraph" w:styleId="Footer">
+  <w:style w:type="paragraph" w:styleId="Pieddepage">
     <w:name w:val="footer"/>
     <w:basedOn w:val="Normal"/>
-    <w:link w:val="FooterChar"/>
+    <w:link w:val="PieddepageCar"/>
     <w:uiPriority w:val="99"/>
     <w:unhideWhenUsed/>
     <w:rsid w:val="00FF65DD"/>
@@ -10509,10 +12529,10 @@
       <w:spacing w:after="0" w:line="240" w:lineRule="auto"/>
     </w:pPr>
   </w:style>
-  <w:style w:type="character" w:customStyle="1" w:styleId="FooterChar">
-    <w:name w:val="Footer Char"/>
-    <w:basedOn w:val="DefaultParagraphFont"/>
-    <w:link w:val="Footer"/>
+  <w:style w:type="character" w:customStyle="1" w:styleId="PieddepageCar">
+    <w:name w:val="Pied de page Car"/>
+    <w:basedOn w:val="Policepardfaut"/>
+    <w:link w:val="Pieddepage"/>
     <w:uiPriority w:val="99"/>
     <w:rsid w:val="00FF65DD"/>
     <w:rPr>
@@ -10703,13 +12723,13 @@
       <w:lang w:val="fr-FR"/>
     </w:rPr>
   </w:style>
-  <w:style w:type="character" w:default="1" w:styleId="DefaultParagraphFont">
+  <w:style w:type="character" w:default="1" w:styleId="Policepardfaut">
     <w:name w:val="Default Paragraph Font"/>
     <w:uiPriority w:val="1"/>
     <w:semiHidden/>
     <w:unhideWhenUsed/>
   </w:style>
-  <w:style w:type="table" w:default="1" w:styleId="TableNormal">
+  <w:style w:type="table" w:default="1" w:styleId="TableauNormal">
     <w:name w:val="Normal Table"/>
     <w:uiPriority w:val="99"/>
     <w:semiHidden/>
@@ -10724,13 +12744,13 @@
       </w:tblCellMar>
     </w:tblPr>
   </w:style>
-  <w:style w:type="numbering" w:default="1" w:styleId="NoList">
+  <w:style w:type="numbering" w:default="1" w:styleId="Aucuneliste">
     <w:name w:val="No List"/>
     <w:uiPriority w:val="99"/>
     <w:semiHidden/>
     <w:unhideWhenUsed/>
   </w:style>
-  <w:style w:type="paragraph" w:styleId="NoSpacing">
+  <w:style w:type="paragraph" w:styleId="Sansinterligne">
     <w:name w:val="No Spacing"/>
     <w:uiPriority w:val="1"/>
     <w:qFormat/>
@@ -10742,7 +12762,7 @@
       <w:lang w:val="fr-FR"/>
     </w:rPr>
   </w:style>
-  <w:style w:type="paragraph" w:styleId="ListParagraph">
+  <w:style w:type="paragraph" w:styleId="Paragraphedeliste">
     <w:name w:val="List Paragraph"/>
     <w:basedOn w:val="Normal"/>
     <w:uiPriority w:val="34"/>
@@ -10756,9 +12776,9 @@
       <w:lang w:val="en-GB"/>
     </w:rPr>
   </w:style>
-  <w:style w:type="table" w:styleId="TableGrid">
+  <w:style w:type="table" w:styleId="Grilledutableau">
     <w:name w:val="Table Grid"/>
-    <w:basedOn w:val="TableNormal"/>
+    <w:basedOn w:val="TableauNormal"/>
     <w:uiPriority w:val="59"/>
     <w:rsid w:val="001C60F6"/>
     <w:pPr>
@@ -10768,6 +12788,7 @@
       <w:lang w:val="fr-FR"/>
     </w:rPr>
     <w:tblPr>
+      <w:tblInd w:w="0" w:type="dxa"/>
       <w:tblBorders>
         <w:top w:val="single" w:sz="4" w:space="0" w:color="auto"/>
         <w:left w:val="single" w:sz="4" w:space="0" w:color="auto"/>
@@ -10784,10 +12805,10 @@
       </w:tblCellMar>
     </w:tblPr>
   </w:style>
-  <w:style w:type="paragraph" w:styleId="BalloonText">
+  <w:style w:type="paragraph" w:styleId="Textedebulles">
     <w:name w:val="Balloon Text"/>
     <w:basedOn w:val="Normal"/>
-    <w:link w:val="BalloonTextChar"/>
+    <w:link w:val="TextedebullesCar"/>
     <w:uiPriority w:val="99"/>
     <w:semiHidden/>
     <w:unhideWhenUsed/>
@@ -10801,10 +12822,10 @@
       <w:szCs w:val="16"/>
     </w:rPr>
   </w:style>
-  <w:style w:type="character" w:customStyle="1" w:styleId="BalloonTextChar">
-    <w:name w:val="Balloon Text Char"/>
-    <w:basedOn w:val="DefaultParagraphFont"/>
-    <w:link w:val="BalloonText"/>
+  <w:style w:type="character" w:customStyle="1" w:styleId="TextedebullesCar">
+    <w:name w:val="Texte de bulles Car"/>
+    <w:basedOn w:val="Policepardfaut"/>
+    <w:link w:val="Textedebulles"/>
     <w:uiPriority w:val="99"/>
     <w:semiHidden/>
     <w:rsid w:val="001C60F6"/>
@@ -10831,10 +12852,10 @@
       <w:szCs w:val="24"/>
     </w:rPr>
   </w:style>
-  <w:style w:type="paragraph" w:styleId="Header">
+  <w:style w:type="paragraph" w:styleId="En-tte">
     <w:name w:val="header"/>
     <w:basedOn w:val="Normal"/>
-    <w:link w:val="HeaderChar"/>
+    <w:link w:val="En-tteCar"/>
     <w:uiPriority w:val="99"/>
     <w:unhideWhenUsed/>
     <w:rsid w:val="00FF65DD"/>
@@ -10846,20 +12867,20 @@
       <w:spacing w:after="0" w:line="240" w:lineRule="auto"/>
     </w:pPr>
   </w:style>
-  <w:style w:type="character" w:customStyle="1" w:styleId="HeaderChar">
-    <w:name w:val="Header Char"/>
-    <w:basedOn w:val="DefaultParagraphFont"/>
-    <w:link w:val="Header"/>
+  <w:style w:type="character" w:customStyle="1" w:styleId="En-tteCar">
+    <w:name w:val="En-tête Car"/>
+    <w:basedOn w:val="Policepardfaut"/>
+    <w:link w:val="En-tte"/>
     <w:uiPriority w:val="99"/>
     <w:rsid w:val="00FF65DD"/>
     <w:rPr>
       <w:lang w:val="fr-FR"/>
     </w:rPr>
   </w:style>
-  <w:style w:type="paragraph" w:styleId="Footer">
+  <w:style w:type="paragraph" w:styleId="Pieddepage">
     <w:name w:val="footer"/>
     <w:basedOn w:val="Normal"/>
-    <w:link w:val="FooterChar"/>
+    <w:link w:val="PieddepageCar"/>
     <w:uiPriority w:val="99"/>
     <w:unhideWhenUsed/>
     <w:rsid w:val="00FF65DD"/>
@@ -10871,10 +12892,10 @@
       <w:spacing w:after="0" w:line="240" w:lineRule="auto"/>
     </w:pPr>
   </w:style>
-  <w:style w:type="character" w:customStyle="1" w:styleId="FooterChar">
-    <w:name w:val="Footer Char"/>
-    <w:basedOn w:val="DefaultParagraphFont"/>
-    <w:link w:val="Footer"/>
+  <w:style w:type="character" w:customStyle="1" w:styleId="PieddepageCar">
+    <w:name w:val="Pied de page Car"/>
+    <w:basedOn w:val="Policepardfaut"/>
+    <w:link w:val="Pieddepage"/>
     <w:uiPriority w:val="99"/>
     <w:rsid w:val="00FF65DD"/>
     <w:rPr>

</xml_diff>

<commit_message>
report with activity diagram for ecrire requete
</commit_message>
<xml_diff>
--- a/Info 3055 rapport (Autosaved).docx
+++ b/Info 3055 rapport (Autosaved).docx
@@ -11,7 +11,7 @@
       <w:r>
         <w:rPr>
           <w:noProof/>
-          <w:lang w:eastAsia="fr-FR"/>
+          <w:lang w:val="en-GB" w:eastAsia="en-GB"/>
         </w:rPr>
         <mc:AlternateContent>
           <mc:Choice Requires="wps">
@@ -239,7 +239,7 @@
       <w:r>
         <w:rPr>
           <w:noProof/>
-          <w:lang w:eastAsia="fr-FR"/>
+          <w:lang w:val="en-GB" w:eastAsia="en-GB"/>
         </w:rPr>
         <mc:AlternateContent>
           <mc:Choice Requires="wps">
@@ -307,14 +307,25 @@
                               <w:rPr>
                                 <w:lang w:val="en-GB"/>
                               </w:rPr>
-                              <w:t xml:space="preserve"> UNIV</w:t>
+                              <w:t xml:space="preserve"> UNIVERSITE DE YAOUNDE 1</w:t>
                             </w:r>
+                          </w:p>
+                          <w:p>
+                            <w:pPr>
+                              <w:spacing w:before="186"/>
+                              <w:ind w:left="393" w:right="15"/>
+                              <w:jc w:val="center"/>
+                              <w:rPr>
+                                <w:color w:val="000000" w:themeColor="text1"/>
+                                <w:lang w:val="en-GB"/>
+                              </w:rPr>
+                            </w:pPr>
                             <w:r>
                               <w:rPr>
                                 <w:color w:val="000000" w:themeColor="text1"/>
                                 <w:lang w:val="en-GB"/>
                               </w:rPr>
-                              <w:t>NIVERSITY OF YAOUNDE 1</w:t>
+                              <w:t>UNIVERSITY OF YAOUNDE 1</w:t>
                             </w:r>
                           </w:p>
                           <w:p>
@@ -462,14 +473,25 @@
                         <w:rPr>
                           <w:lang w:val="en-GB"/>
                         </w:rPr>
-                        <w:t xml:space="preserve"> UNIV</w:t>
+                        <w:t xml:space="preserve"> UNIVERSITE DE YAOUNDE 1</w:t>
                       </w:r>
+                    </w:p>
+                    <w:p>
+                      <w:pPr>
+                        <w:spacing w:before="186"/>
+                        <w:ind w:left="393" w:right="15"/>
+                        <w:jc w:val="center"/>
+                        <w:rPr>
+                          <w:color w:val="000000" w:themeColor="text1"/>
+                          <w:lang w:val="en-GB"/>
+                        </w:rPr>
+                      </w:pPr>
                       <w:r>
                         <w:rPr>
                           <w:color w:val="000000" w:themeColor="text1"/>
                           <w:lang w:val="en-GB"/>
                         </w:rPr>
-                        <w:t>NIVERSITY OF YAOUNDE 1</w:t>
+                        <w:t>UNIVERSITY OF YAOUNDE 1</w:t>
                       </w:r>
                     </w:p>
                     <w:p>
@@ -621,7 +643,7 @@
         <w:rPr>
           <w:rFonts w:ascii="Times New Roman" w:hAnsi="Times New Roman" w:cs="Times New Roman"/>
           <w:noProof/>
-          <w:lang w:eastAsia="fr-FR"/>
+          <w:lang w:val="en-GB" w:eastAsia="en-GB"/>
         </w:rPr>
         <w:drawing>
           <wp:inline distT="0" distB="0" distL="0" distR="0">
@@ -720,7 +742,7 @@
       <w:r>
         <w:rPr>
           <w:noProof/>
-          <w:lang w:eastAsia="fr-FR"/>
+          <w:lang w:val="en-GB" w:eastAsia="en-GB"/>
         </w:rPr>
         <mc:AlternateContent>
           <mc:Choice Requires="wps">
@@ -1049,7 +1071,7 @@
     </w:p>
     <w:tbl>
       <w:tblPr>
-        <w:tblStyle w:val="Grilledutableau"/>
+        <w:tblStyle w:val="TableGrid"/>
         <w:tblW w:w="0" w:type="auto"/>
         <w:tblLook w:val="04A0" w:firstRow="1" w:lastRow="0" w:firstColumn="1" w:lastColumn="0" w:noHBand="0" w:noVBand="1"/>
       </w:tblPr>
@@ -2805,7 +2827,7 @@
     </w:p>
     <w:p>
       <w:pPr>
-        <w:pStyle w:val="Paragraphedeliste"/>
+        <w:pStyle w:val="ListParagraph"/>
         <w:numPr>
           <w:ilvl w:val="0"/>
           <w:numId w:val="11"/>
@@ -2839,7 +2861,7 @@
     </w:p>
     <w:p>
       <w:pPr>
-        <w:pStyle w:val="Paragraphedeliste"/>
+        <w:pStyle w:val="ListParagraph"/>
         <w:ind w:left="1080"/>
         <w:jc w:val="both"/>
         <w:rPr>
@@ -2861,7 +2883,7 @@
     </w:p>
     <w:p>
       <w:pPr>
-        <w:pStyle w:val="Paragraphedeliste"/>
+        <w:pStyle w:val="ListParagraph"/>
         <w:numPr>
           <w:ilvl w:val="0"/>
           <w:numId w:val="10"/>
@@ -2915,7 +2937,7 @@
     </w:p>
     <w:p>
       <w:pPr>
-        <w:pStyle w:val="Paragraphedeliste"/>
+        <w:pStyle w:val="ListParagraph"/>
         <w:numPr>
           <w:ilvl w:val="0"/>
           <w:numId w:val="10"/>
@@ -2943,7 +2965,7 @@
     </w:p>
     <w:p>
       <w:pPr>
-        <w:pStyle w:val="Paragraphedeliste"/>
+        <w:pStyle w:val="ListParagraph"/>
         <w:numPr>
           <w:ilvl w:val="0"/>
           <w:numId w:val="10"/>
@@ -3005,7 +3027,7 @@
     </w:p>
     <w:p>
       <w:pPr>
-        <w:pStyle w:val="Paragraphedeliste"/>
+        <w:pStyle w:val="ListParagraph"/>
         <w:numPr>
           <w:ilvl w:val="0"/>
           <w:numId w:val="10"/>
@@ -3040,7 +3062,7 @@
     </w:p>
     <w:p>
       <w:pPr>
-        <w:pStyle w:val="Paragraphedeliste"/>
+        <w:pStyle w:val="ListParagraph"/>
         <w:numPr>
           <w:ilvl w:val="0"/>
           <w:numId w:val="10"/>
@@ -3067,7 +3089,7 @@
     </w:p>
     <w:p>
       <w:pPr>
-        <w:pStyle w:val="Paragraphedeliste"/>
+        <w:pStyle w:val="ListParagraph"/>
         <w:numPr>
           <w:ilvl w:val="0"/>
           <w:numId w:val="11"/>
@@ -3101,7 +3123,7 @@
     </w:p>
     <w:p>
       <w:pPr>
-        <w:pStyle w:val="Paragraphedeliste"/>
+        <w:pStyle w:val="ListParagraph"/>
         <w:ind w:left="1080"/>
         <w:jc w:val="both"/>
         <w:rPr>
@@ -3123,7 +3145,7 @@
     </w:p>
     <w:p>
       <w:pPr>
-        <w:pStyle w:val="Paragraphedeliste"/>
+        <w:pStyle w:val="ListParagraph"/>
         <w:numPr>
           <w:ilvl w:val="0"/>
           <w:numId w:val="10"/>
@@ -3150,7 +3172,7 @@
     </w:p>
     <w:p>
       <w:pPr>
-        <w:pStyle w:val="Paragraphedeliste"/>
+        <w:pStyle w:val="ListParagraph"/>
         <w:numPr>
           <w:ilvl w:val="0"/>
           <w:numId w:val="10"/>
@@ -3296,7 +3318,7 @@
     </w:p>
     <w:p>
       <w:pPr>
-        <w:pStyle w:val="Paragraphedeliste"/>
+        <w:pStyle w:val="ListParagraph"/>
         <w:jc w:val="both"/>
         <w:rPr>
           <w:rFonts w:ascii="Times New Roman" w:hAnsi="Times New Roman" w:cs="Times New Roman"/>
@@ -3317,7 +3339,7 @@
     </w:p>
     <w:p>
       <w:pPr>
-        <w:pStyle w:val="Paragraphedeliste"/>
+        <w:pStyle w:val="ListParagraph"/>
         <w:numPr>
           <w:ilvl w:val="0"/>
           <w:numId w:val="9"/>
@@ -3341,7 +3363,7 @@
     </w:p>
     <w:p>
       <w:pPr>
-        <w:pStyle w:val="Paragraphedeliste"/>
+        <w:pStyle w:val="ListParagraph"/>
         <w:numPr>
           <w:ilvl w:val="0"/>
           <w:numId w:val="9"/>
@@ -3502,7 +3524,7 @@
     </w:p>
     <w:p>
       <w:pPr>
-        <w:pStyle w:val="Paragraphedeliste"/>
+        <w:pStyle w:val="ListParagraph"/>
         <w:numPr>
           <w:ilvl w:val="0"/>
           <w:numId w:val="11"/>
@@ -3552,7 +3574,7 @@
     </w:p>
     <w:p>
       <w:pPr>
-        <w:pStyle w:val="Paragraphedeliste"/>
+        <w:pStyle w:val="ListParagraph"/>
         <w:ind w:left="1440"/>
         <w:jc w:val="both"/>
         <w:rPr>
@@ -5390,7 +5412,7 @@
     </w:p>
     <w:p>
       <w:pPr>
-        <w:pStyle w:val="Paragraphedeliste"/>
+        <w:pStyle w:val="ListParagraph"/>
         <w:ind w:left="1440"/>
         <w:jc w:val="both"/>
         <w:rPr>
@@ -5485,7 +5507,7 @@
     </w:p>
     <w:p>
       <w:pPr>
-        <w:pStyle w:val="Paragraphedeliste"/>
+        <w:pStyle w:val="ListParagraph"/>
         <w:numPr>
           <w:ilvl w:val="0"/>
           <w:numId w:val="12"/>
@@ -5511,7 +5533,7 @@
     </w:p>
     <w:p>
       <w:pPr>
-        <w:pStyle w:val="Paragraphedeliste"/>
+        <w:pStyle w:val="ListParagraph"/>
         <w:numPr>
           <w:ilvl w:val="0"/>
           <w:numId w:val="12"/>
@@ -5706,7 +5728,7 @@
     </w:p>
     <w:p>
       <w:pPr>
-        <w:pStyle w:val="Paragraphedeliste"/>
+        <w:pStyle w:val="ListParagraph"/>
         <w:numPr>
           <w:ilvl w:val="0"/>
           <w:numId w:val="13"/>
@@ -5733,7 +5755,7 @@
     </w:p>
     <w:p>
       <w:pPr>
-        <w:pStyle w:val="Paragraphedeliste"/>
+        <w:pStyle w:val="ListParagraph"/>
         <w:numPr>
           <w:ilvl w:val="0"/>
           <w:numId w:val="13"/>
@@ -5818,7 +5840,7 @@
     </w:p>
     <w:p>
       <w:pPr>
-        <w:pStyle w:val="Paragraphedeliste"/>
+        <w:pStyle w:val="ListParagraph"/>
         <w:numPr>
           <w:ilvl w:val="0"/>
           <w:numId w:val="23"/>
@@ -5843,7 +5865,7 @@
     </w:p>
     <w:p>
       <w:pPr>
-        <w:pStyle w:val="Paragraphedeliste"/>
+        <w:pStyle w:val="ListParagraph"/>
         <w:numPr>
           <w:ilvl w:val="0"/>
           <w:numId w:val="15"/>
@@ -5929,7 +5951,7 @@
     </w:p>
     <w:p>
       <w:pPr>
-        <w:pStyle w:val="Paragraphedeliste"/>
+        <w:pStyle w:val="ListParagraph"/>
         <w:tabs>
           <w:tab w:val="left" w:pos="6450"/>
         </w:tabs>
@@ -5948,7 +5970,7 @@
           <w:noProof/>
           <w:sz w:val="24"/>
           <w:szCs w:val="24"/>
-          <w:lang w:val="fr-FR" w:eastAsia="fr-FR"/>
+          <w:lang w:eastAsia="en-GB"/>
         </w:rPr>
         <mc:AlternateContent>
           <mc:Choice Requires="wps">
@@ -6015,7 +6037,7 @@
                               <w:rPr>
                                 <w:noProof/>
                                 <w:color w:val="000000" w:themeColor="text1"/>
-                                <w:lang w:eastAsia="fr-FR"/>
+                                <w:lang w:val="en-GB" w:eastAsia="en-GB"/>
                               </w:rPr>
                               <w:drawing>
                                 <wp:inline distT="0" distB="0" distL="0" distR="0" wp14:anchorId="0CA1D93B" wp14:editId="38175CC3">
@@ -6113,7 +6135,7 @@
                                     <pic:cNvPicPr/>
                                   </pic:nvPicPr>
                                   <pic:blipFill>
-                                    <a:blip r:embed="rId10">
+                                    <a:blip r:embed="rId9">
                                       <a:extLst>
                                         <a:ext uri="{28A0092B-C50C-407E-A947-70E740481C1C}">
                                           <a14:useLocalDpi xmlns:a14="http://schemas.microsoft.com/office/drawing/2010/main" val="0"/>
@@ -6153,7 +6175,7 @@
           <w:noProof/>
           <w:sz w:val="24"/>
           <w:szCs w:val="24"/>
-          <w:lang w:val="fr-FR" w:eastAsia="fr-FR"/>
+          <w:lang w:eastAsia="en-GB"/>
         </w:rPr>
         <mc:AlternateContent>
           <mc:Choice Requires="wps">
@@ -6217,7 +6239,7 @@
                             <w:r>
                               <w:rPr>
                                 <w:noProof/>
-                                <w:lang w:eastAsia="fr-FR"/>
+                                <w:lang w:val="en-GB" w:eastAsia="en-GB"/>
                               </w:rPr>
                               <w:drawing>
                                 <wp:inline distT="0" distB="0" distL="0" distR="0" wp14:anchorId="765F356C" wp14:editId="3D91595C">
@@ -6235,7 +6257,7 @@
                                           <pic:cNvPicPr/>
                                         </pic:nvPicPr>
                                         <pic:blipFill>
-                                          <a:blip r:embed="rId11">
+                                          <a:blip r:embed="rId10">
                                             <a:extLst>
                                               <a:ext uri="{28A0092B-C50C-407E-A947-70E740481C1C}">
                                                 <a14:useLocalDpi xmlns:a14="http://schemas.microsoft.com/office/drawing/2010/main" val="0"/>
@@ -6312,7 +6334,7 @@
                                     <pic:cNvPicPr/>
                                   </pic:nvPicPr>
                                   <pic:blipFill>
-                                    <a:blip r:embed="rId12">
+                                    <a:blip r:embed="rId10">
                                       <a:extLst>
                                         <a:ext uri="{28A0092B-C50C-407E-A947-70E740481C1C}">
                                           <a14:useLocalDpi xmlns:a14="http://schemas.microsoft.com/office/drawing/2010/main" val="0"/>
@@ -6377,7 +6399,7 @@
           <w:noProof/>
           <w:sz w:val="24"/>
           <w:szCs w:val="24"/>
-          <w:lang w:eastAsia="fr-FR"/>
+          <w:lang w:val="en-GB" w:eastAsia="en-GB"/>
         </w:rPr>
         <mc:AlternateContent>
           <mc:Choice Requires="wps">
@@ -6457,7 +6479,7 @@
           <w:noProof/>
           <w:sz w:val="24"/>
           <w:szCs w:val="24"/>
-          <w:lang w:eastAsia="fr-FR"/>
+          <w:lang w:val="en-GB" w:eastAsia="en-GB"/>
         </w:rPr>
         <mc:AlternateContent>
           <mc:Choice Requires="wps">
@@ -6521,7 +6543,7 @@
                             <w:r>
                               <w:rPr>
                                 <w:noProof/>
-                                <w:lang w:eastAsia="fr-FR"/>
+                                <w:lang w:val="en-GB" w:eastAsia="en-GB"/>
                               </w:rPr>
                               <w:drawing>
                                 <wp:inline distT="0" distB="0" distL="0" distR="0">
@@ -6539,7 +6561,7 @@
                                           <pic:cNvPicPr/>
                                         </pic:nvPicPr>
                                         <pic:blipFill>
-                                          <a:blip r:embed="rId13">
+                                          <a:blip r:embed="rId11">
                                             <a:extLst>
                                               <a:ext uri="{28A0092B-C50C-407E-A947-70E740481C1C}">
                                                 <a14:useLocalDpi xmlns:a14="http://schemas.microsoft.com/office/drawing/2010/main" val="0"/>
@@ -6616,7 +6638,7 @@
                                     <pic:cNvPicPr/>
                                   </pic:nvPicPr>
                                   <pic:blipFill>
-                                    <a:blip r:embed="rId14">
+                                    <a:blip r:embed="rId11">
                                       <a:extLst>
                                         <a:ext uri="{28A0092B-C50C-407E-A947-70E740481C1C}">
                                           <a14:useLocalDpi xmlns:a14="http://schemas.microsoft.com/office/drawing/2010/main" val="0"/>
@@ -6671,7 +6693,7 @@
     </w:p>
     <w:p>
       <w:pPr>
-        <w:pStyle w:val="Paragraphedeliste"/>
+        <w:pStyle w:val="ListParagraph"/>
         <w:ind w:left="2160"/>
         <w:jc w:val="both"/>
         <w:rPr>
@@ -6684,7 +6706,7 @@
     </w:p>
     <w:p>
       <w:pPr>
-        <w:pStyle w:val="Paragraphedeliste"/>
+        <w:pStyle w:val="ListParagraph"/>
         <w:ind w:left="1440"/>
         <w:jc w:val="both"/>
         <w:rPr>
@@ -6701,7 +6723,7 @@
           <w:noProof/>
           <w:sz w:val="24"/>
           <w:szCs w:val="24"/>
-          <w:lang w:val="fr-FR" w:eastAsia="fr-FR"/>
+          <w:lang w:eastAsia="en-GB"/>
         </w:rPr>
         <mc:AlternateContent>
           <mc:Choice Requires="wps">
@@ -6771,7 +6793,7 @@
           <w:noProof/>
           <w:sz w:val="24"/>
           <w:szCs w:val="24"/>
-          <w:lang w:val="fr-FR" w:eastAsia="fr-FR"/>
+          <w:lang w:eastAsia="en-GB"/>
         </w:rPr>
         <mc:AlternateContent>
           <mc:Choice Requires="wps">
@@ -6835,7 +6857,7 @@
                             <w:r>
                               <w:rPr>
                                 <w:noProof/>
-                                <w:lang w:eastAsia="fr-FR"/>
+                                <w:lang w:val="en-GB" w:eastAsia="en-GB"/>
                               </w:rPr>
                               <w:drawing>
                                 <wp:inline distT="0" distB="0" distL="0" distR="0">
@@ -6853,7 +6875,7 @@
                                           <pic:cNvPicPr/>
                                         </pic:nvPicPr>
                                         <pic:blipFill>
-                                          <a:blip r:embed="rId15">
+                                          <a:blip r:embed="rId12">
                                             <a:extLst>
                                               <a:ext uri="{28A0092B-C50C-407E-A947-70E740481C1C}">
                                                 <a14:useLocalDpi xmlns:a14="http://schemas.microsoft.com/office/drawing/2010/main" val="0"/>
@@ -6927,7 +6949,7 @@
                                     <pic:cNvPicPr/>
                                   </pic:nvPicPr>
                                   <pic:blipFill>
-                                    <a:blip r:embed="rId16">
+                                    <a:blip r:embed="rId12">
                                       <a:extLst>
                                         <a:ext uri="{28A0092B-C50C-407E-A947-70E740481C1C}">
                                           <a14:useLocalDpi xmlns:a14="http://schemas.microsoft.com/office/drawing/2010/main" val="0"/>
@@ -6964,7 +6986,7 @@
     </w:p>
     <w:p>
       <w:pPr>
-        <w:pStyle w:val="Paragraphedeliste"/>
+        <w:pStyle w:val="ListParagraph"/>
         <w:ind w:left="1440"/>
         <w:jc w:val="both"/>
         <w:rPr>
@@ -6982,7 +7004,7 @@
           <w:noProof/>
           <w:sz w:val="24"/>
           <w:szCs w:val="24"/>
-          <w:lang w:val="fr-FR" w:eastAsia="fr-FR"/>
+          <w:lang w:eastAsia="en-GB"/>
         </w:rPr>
         <mc:AlternateContent>
           <mc:Choice Requires="wps">
@@ -7053,7 +7075,7 @@
           <w:noProof/>
           <w:sz w:val="24"/>
           <w:szCs w:val="24"/>
-          <w:lang w:val="fr-FR" w:eastAsia="fr-FR"/>
+          <w:lang w:eastAsia="en-GB"/>
         </w:rPr>
         <mc:AlternateContent>
           <mc:Choice Requires="wps">
@@ -7135,7 +7157,7 @@
           <w:noProof/>
           <w:sz w:val="24"/>
           <w:szCs w:val="24"/>
-          <w:lang w:eastAsia="fr-FR"/>
+          <w:lang w:val="en-GB" w:eastAsia="en-GB"/>
         </w:rPr>
         <mc:AlternateContent>
           <mc:Choice Requires="wps">
@@ -7208,7 +7230,7 @@
           <w:noProof/>
           <w:sz w:val="24"/>
           <w:szCs w:val="24"/>
-          <w:lang w:eastAsia="fr-FR"/>
+          <w:lang w:val="en-GB" w:eastAsia="en-GB"/>
         </w:rPr>
         <mc:AlternateContent>
           <mc:Choice Requires="wps">
@@ -7367,7 +7389,7 @@
     </w:p>
     <w:p>
       <w:pPr>
-        <w:pStyle w:val="Pieddepage"/>
+        <w:pStyle w:val="Footer"/>
         <w:rPr>
           <w:rFonts w:ascii="Times New Roman" w:hAnsi="Times New Roman" w:cs="Times New Roman"/>
         </w:rPr>
@@ -7397,15 +7419,15 @@
     </w:p>
     <w:p>
       <w:pPr>
-        <w:pStyle w:val="Pieddepage"/>
-        <w:rPr>
-          <w:rFonts w:ascii="Times New Roman" w:hAnsi="Times New Roman" w:cs="Times New Roman"/>
-        </w:rPr>
-      </w:pPr>
-    </w:p>
-    <w:p>
-      <w:pPr>
-        <w:pStyle w:val="Pieddepage"/>
+        <w:pStyle w:val="Footer"/>
+        <w:rPr>
+          <w:rFonts w:ascii="Times New Roman" w:hAnsi="Times New Roman" w:cs="Times New Roman"/>
+        </w:rPr>
+      </w:pPr>
+    </w:p>
+    <w:p>
+      <w:pPr>
+        <w:pStyle w:val="Footer"/>
         <w:numPr>
           <w:ilvl w:val="0"/>
           <w:numId w:val="23"/>
@@ -7429,7 +7451,7 @@
     </w:p>
     <w:p>
       <w:pPr>
-        <w:pStyle w:val="Pieddepage"/>
+        <w:pStyle w:val="Footer"/>
         <w:numPr>
           <w:ilvl w:val="0"/>
           <w:numId w:val="15"/>
@@ -7453,7 +7475,7 @@
     </w:p>
     <w:p>
       <w:pPr>
-        <w:pStyle w:val="Pieddepage"/>
+        <w:pStyle w:val="Footer"/>
         <w:ind w:left="1800"/>
         <w:rPr>
           <w:rFonts w:ascii="Times New Roman" w:hAnsi="Times New Roman" w:cs="Times New Roman"/>
@@ -7465,7 +7487,7 @@
     </w:p>
     <w:p>
       <w:pPr>
-        <w:pStyle w:val="Pieddepage"/>
+        <w:pStyle w:val="Footer"/>
         <w:ind w:left="1800"/>
         <w:rPr>
           <w:rFonts w:ascii="Times New Roman" w:hAnsi="Times New Roman" w:cs="Times New Roman"/>
@@ -7488,7 +7510,7 @@
       <w:r>
         <w:rPr>
           <w:noProof/>
-          <w:lang w:eastAsia="fr-FR"/>
+          <w:lang w:val="en-GB" w:eastAsia="en-GB"/>
         </w:rPr>
         <w:drawing>
           <wp:inline distT="0" distB="0" distL="0" distR="0">
@@ -7508,7 +7530,7 @@
                     </pic:cNvPicPr>
                   </pic:nvPicPr>
                   <pic:blipFill>
-                    <a:blip r:embed="rId17">
+                    <a:blip r:embed="rId13">
                       <a:extLst>
                         <a:ext uri="{28A0092B-C50C-407E-A947-70E740481C1C}">
                           <a14:useLocalDpi xmlns:a14="http://schemas.microsoft.com/office/drawing/2010/main" val="0"/>
@@ -7563,7 +7585,7 @@
     </w:p>
     <w:p>
       <w:pPr>
-        <w:pStyle w:val="Paragraphedeliste"/>
+        <w:pStyle w:val="ListParagraph"/>
         <w:tabs>
           <w:tab w:val="left" w:pos="3870"/>
           <w:tab w:val="left" w:pos="6300"/>
@@ -7576,7 +7598,7 @@
     </w:p>
     <w:p>
       <w:pPr>
-        <w:pStyle w:val="Paragraphedeliste"/>
+        <w:pStyle w:val="ListParagraph"/>
         <w:tabs>
           <w:tab w:val="left" w:pos="3870"/>
           <w:tab w:val="left" w:pos="6300"/>
@@ -7589,7 +7611,7 @@
     </w:p>
     <w:p>
       <w:pPr>
-        <w:pStyle w:val="Paragraphedeliste"/>
+        <w:pStyle w:val="ListParagraph"/>
         <w:numPr>
           <w:ilvl w:val="0"/>
           <w:numId w:val="15"/>
@@ -7637,7 +7659,7 @@
     </w:p>
     <w:p>
       <w:pPr>
-        <w:pStyle w:val="Paragraphedeliste"/>
+        <w:pStyle w:val="ListParagraph"/>
         <w:tabs>
           <w:tab w:val="left" w:pos="3870"/>
           <w:tab w:val="left" w:pos="6300"/>
@@ -7653,7 +7675,7 @@
     </w:p>
     <w:p>
       <w:pPr>
-        <w:pStyle w:val="Paragraphedeliste"/>
+        <w:pStyle w:val="ListParagraph"/>
         <w:tabs>
           <w:tab w:val="left" w:pos="3870"/>
           <w:tab w:val="left" w:pos="6300"/>
@@ -7669,7 +7691,7 @@
     </w:p>
     <w:p>
       <w:pPr>
-        <w:pStyle w:val="Paragraphedeliste"/>
+        <w:pStyle w:val="ListParagraph"/>
         <w:tabs>
           <w:tab w:val="left" w:pos="3870"/>
           <w:tab w:val="left" w:pos="6300"/>
@@ -7700,7 +7722,7 @@
           <w:noProof/>
           <w:sz w:val="24"/>
           <w:szCs w:val="24"/>
-          <w:lang w:eastAsia="fr-FR"/>
+          <w:lang w:val="en-GB" w:eastAsia="en-GB"/>
         </w:rPr>
         <w:drawing>
           <wp:inline distT="0" distB="0" distL="0" distR="0">
@@ -7720,7 +7742,7 @@
                     </pic:cNvPicPr>
                   </pic:nvPicPr>
                   <pic:blipFill>
-                    <a:blip r:embed="rId18">
+                    <a:blip r:embed="rId14">
                       <a:extLst>
                         <a:ext uri="{28A0092B-C50C-407E-A947-70E740481C1C}">
                           <a14:useLocalDpi xmlns:a14="http://schemas.microsoft.com/office/drawing/2010/main" val="0"/>
@@ -7880,7 +7902,7 @@
     </w:p>
     <w:p>
       <w:pPr>
-        <w:pStyle w:val="Paragraphedeliste"/>
+        <w:pStyle w:val="ListParagraph"/>
         <w:numPr>
           <w:ilvl w:val="0"/>
           <w:numId w:val="24"/>
@@ -7896,17 +7918,18 @@
           <w:szCs w:val="28"/>
         </w:rPr>
       </w:pPr>
+      <w:proofErr w:type="spellStart"/>
       <w:r>
         <w:rPr>
           <w:rFonts w:ascii="Times New Roman" w:hAnsi="Times New Roman" w:cs="Times New Roman"/>
           <w:b/>
           <w:sz w:val="28"/>
           <w:szCs w:val="28"/>
-          <w:lang w:val="fr-FR"/>
         </w:rPr>
         <w:lastRenderedPageBreak/>
         <w:t>Diagramme</w:t>
       </w:r>
+      <w:proofErr w:type="spellEnd"/>
       <w:r>
         <w:rPr>
           <w:rFonts w:ascii="Times New Roman" w:hAnsi="Times New Roman" w:cs="Times New Roman"/>
@@ -7916,19 +7939,10 @@
         </w:rPr>
         <w:t xml:space="preserve"> de sequence</w:t>
       </w:r>
-      <w:r>
-        <w:rPr>
-          <w:rFonts w:ascii="Times New Roman" w:hAnsi="Times New Roman" w:cs="Times New Roman"/>
-          <w:b/>
-          <w:sz w:val="28"/>
-          <w:szCs w:val="28"/>
-        </w:rPr>
-        <w:t xml:space="preserve"> </w:t>
-      </w:r>
-    </w:p>
-    <w:p>
-      <w:pPr>
-        <w:pStyle w:val="Paragraphedeliste"/>
+    </w:p>
+    <w:p>
+      <w:pPr>
+        <w:pStyle w:val="ListParagraph"/>
         <w:tabs>
           <w:tab w:val="left" w:pos="3870"/>
           <w:tab w:val="left" w:pos="6300"/>
@@ -7941,92 +7955,10 @@
           <w:szCs w:val="28"/>
         </w:rPr>
       </w:pPr>
-      <w:r>
-        <w:rPr>
-          <w:rFonts w:ascii="Times New Roman" w:hAnsi="Times New Roman" w:cs="Times New Roman"/>
-          <w:b/>
-          <w:sz w:val="28"/>
-          <w:szCs w:val="28"/>
-        </w:rPr>
-        <w:t xml:space="preserve">     “</w:t>
-      </w:r>
-      <w:r>
-        <w:rPr>
-          <w:rFonts w:ascii="Times New Roman" w:hAnsi="Times New Roman" w:cs="Times New Roman"/>
-          <w:b/>
-          <w:sz w:val="28"/>
-          <w:szCs w:val="28"/>
-          <w:lang w:val="fr-FR"/>
-        </w:rPr>
-        <w:t>Ecrire</w:t>
-      </w:r>
-      <w:r>
-        <w:rPr>
-          <w:rFonts w:ascii="Times New Roman" w:hAnsi="Times New Roman" w:cs="Times New Roman"/>
-          <w:b/>
-          <w:sz w:val="28"/>
-          <w:szCs w:val="28"/>
-        </w:rPr>
-        <w:t xml:space="preserve"> </w:t>
-      </w:r>
-      <w:r>
-        <w:rPr>
-          <w:rFonts w:ascii="Times New Roman" w:hAnsi="Times New Roman" w:cs="Times New Roman"/>
-          <w:b/>
-          <w:sz w:val="28"/>
-          <w:szCs w:val="28"/>
-          <w:lang w:val="fr-FR"/>
-        </w:rPr>
-        <w:t>une</w:t>
-      </w:r>
-      <w:r>
-        <w:rPr>
-          <w:rFonts w:ascii="Times New Roman" w:hAnsi="Times New Roman" w:cs="Times New Roman"/>
-          <w:b/>
-          <w:sz w:val="28"/>
-          <w:szCs w:val="28"/>
-        </w:rPr>
-        <w:t xml:space="preserve"> </w:t>
-      </w:r>
-      <w:r>
-        <w:rPr>
-          <w:rFonts w:ascii="Times New Roman" w:hAnsi="Times New Roman" w:cs="Times New Roman"/>
-          <w:b/>
-          <w:sz w:val="28"/>
-          <w:szCs w:val="28"/>
-          <w:lang w:val="fr-FR"/>
-        </w:rPr>
-        <w:t>requête</w:t>
-      </w:r>
-      <w:r>
-        <w:rPr>
-          <w:rFonts w:ascii="Times New Roman" w:hAnsi="Times New Roman" w:cs="Times New Roman"/>
-          <w:b/>
-          <w:sz w:val="28"/>
-          <w:szCs w:val="28"/>
-        </w:rPr>
-        <w:t>”</w:t>
-      </w:r>
-      <w:bookmarkStart w:id="0" w:name="_GoBack"/>
-      <w:bookmarkEnd w:id="0"/>
-    </w:p>
-    <w:p>
-      <w:pPr>
-        <w:tabs>
-          <w:tab w:val="left" w:pos="3870"/>
-          <w:tab w:val="left" w:pos="6300"/>
-        </w:tabs>
-        <w:rPr>
-          <w:rFonts w:ascii="Times New Roman" w:hAnsi="Times New Roman" w:cs="Times New Roman"/>
-          <w:b/>
-          <w:sz w:val="28"/>
-          <w:szCs w:val="28"/>
-        </w:rPr>
-      </w:pPr>
-    </w:p>
-    <w:p>
-      <w:pPr>
-        <w:pStyle w:val="Paragraphedeliste"/>
+    </w:p>
+    <w:p>
+      <w:pPr>
+        <w:pStyle w:val="ListParagraph"/>
         <w:tabs>
           <w:tab w:val="left" w:pos="3870"/>
           <w:tab w:val="left" w:pos="6300"/>
@@ -8039,6 +7971,134 @@
           <w:szCs w:val="28"/>
         </w:rPr>
       </w:pPr>
+    </w:p>
+    <w:p>
+      <w:pPr>
+        <w:pStyle w:val="ListParagraph"/>
+        <w:tabs>
+          <w:tab w:val="left" w:pos="3870"/>
+          <w:tab w:val="left" w:pos="6300"/>
+        </w:tabs>
+        <w:ind w:left="1080"/>
+        <w:rPr>
+          <w:rFonts w:ascii="Times New Roman" w:hAnsi="Times New Roman" w:cs="Times New Roman"/>
+          <w:b/>
+          <w:sz w:val="28"/>
+          <w:szCs w:val="28"/>
+        </w:rPr>
+      </w:pPr>
+    </w:p>
+    <w:p>
+      <w:pPr>
+        <w:pStyle w:val="ListParagraph"/>
+        <w:tabs>
+          <w:tab w:val="left" w:pos="3870"/>
+          <w:tab w:val="left" w:pos="6300"/>
+        </w:tabs>
+        <w:ind w:left="1080"/>
+        <w:rPr>
+          <w:rFonts w:ascii="Times New Roman" w:hAnsi="Times New Roman" w:cs="Times New Roman"/>
+          <w:b/>
+          <w:sz w:val="28"/>
+          <w:szCs w:val="28"/>
+        </w:rPr>
+      </w:pPr>
+    </w:p>
+    <w:p>
+      <w:pPr>
+        <w:pStyle w:val="ListParagraph"/>
+        <w:tabs>
+          <w:tab w:val="left" w:pos="3870"/>
+          <w:tab w:val="left" w:pos="6300"/>
+        </w:tabs>
+        <w:ind w:left="1080"/>
+        <w:rPr>
+          <w:rFonts w:ascii="Times New Roman" w:hAnsi="Times New Roman" w:cs="Times New Roman"/>
+          <w:b/>
+          <w:sz w:val="28"/>
+          <w:szCs w:val="28"/>
+        </w:rPr>
+      </w:pPr>
+    </w:p>
+    <w:p>
+      <w:pPr>
+        <w:pStyle w:val="ListParagraph"/>
+        <w:tabs>
+          <w:tab w:val="left" w:pos="3870"/>
+          <w:tab w:val="left" w:pos="6300"/>
+        </w:tabs>
+        <w:ind w:left="1080"/>
+        <w:rPr>
+          <w:rFonts w:ascii="Times New Roman" w:hAnsi="Times New Roman" w:cs="Times New Roman"/>
+          <w:b/>
+          <w:sz w:val="28"/>
+          <w:szCs w:val="28"/>
+        </w:rPr>
+      </w:pPr>
+    </w:p>
+    <w:p>
+      <w:pPr>
+        <w:pStyle w:val="ListParagraph"/>
+        <w:tabs>
+          <w:tab w:val="left" w:pos="3870"/>
+          <w:tab w:val="left" w:pos="6300"/>
+        </w:tabs>
+        <w:ind w:left="1080"/>
+        <w:rPr>
+          <w:rFonts w:ascii="Times New Roman" w:hAnsi="Times New Roman" w:cs="Times New Roman"/>
+          <w:b/>
+          <w:sz w:val="28"/>
+          <w:szCs w:val="28"/>
+        </w:rPr>
+      </w:pPr>
+    </w:p>
+    <w:p>
+      <w:pPr>
+        <w:pStyle w:val="ListParagraph"/>
+        <w:tabs>
+          <w:tab w:val="left" w:pos="3870"/>
+          <w:tab w:val="left" w:pos="6300"/>
+        </w:tabs>
+        <w:ind w:left="1080"/>
+        <w:rPr>
+          <w:rFonts w:ascii="Times New Roman" w:hAnsi="Times New Roman" w:cs="Times New Roman"/>
+          <w:b/>
+          <w:sz w:val="28"/>
+          <w:szCs w:val="28"/>
+        </w:rPr>
+      </w:pPr>
+    </w:p>
+    <w:p>
+      <w:pPr>
+        <w:pStyle w:val="ListParagraph"/>
+        <w:tabs>
+          <w:tab w:val="left" w:pos="3870"/>
+          <w:tab w:val="left" w:pos="6300"/>
+        </w:tabs>
+        <w:ind w:left="1080"/>
+        <w:rPr>
+          <w:rFonts w:ascii="Times New Roman" w:hAnsi="Times New Roman" w:cs="Times New Roman"/>
+          <w:b/>
+          <w:sz w:val="28"/>
+          <w:szCs w:val="28"/>
+        </w:rPr>
+      </w:pPr>
+    </w:p>
+    <w:p>
+      <w:pPr>
+        <w:pStyle w:val="ListParagraph"/>
+        <w:tabs>
+          <w:tab w:val="left" w:pos="3870"/>
+          <w:tab w:val="left" w:pos="6300"/>
+        </w:tabs>
+        <w:ind w:left="1080"/>
+        <w:rPr>
+          <w:rFonts w:ascii="Times New Roman" w:hAnsi="Times New Roman" w:cs="Times New Roman"/>
+          <w:b/>
+          <w:sz w:val="28"/>
+          <w:szCs w:val="28"/>
+        </w:rPr>
+      </w:pPr>
       <w:r>
         <w:rPr>
           <w:rFonts w:ascii="Times New Roman" w:hAnsi="Times New Roman" w:cs="Times New Roman"/>
@@ -8046,13 +8106,13 @@
           <w:noProof/>
           <w:sz w:val="28"/>
           <w:szCs w:val="28"/>
-          <w:lang w:val="fr-FR" w:eastAsia="fr-FR"/>
+          <w:lang w:eastAsia="en-GB"/>
         </w:rPr>
         <w:drawing>
           <wp:inline distT="0" distB="0" distL="0" distR="0">
-            <wp:extent cx="5755704" cy="2914650"/>
+            <wp:extent cx="5760720" cy="5014460"/>
             <wp:effectExtent l="0" t="0" r="0" b="0"/>
-            <wp:docPr id="18" name="Image 18"/>
+            <wp:docPr id="16" name="Picture 16" descr="C:\Users\user\Desktop\Laura.png"/>
             <wp:cNvGraphicFramePr>
               <a:graphicFrameLocks xmlns:a="http://schemas.openxmlformats.org/drawingml/2006/main" noChangeAspect="1"/>
             </wp:cNvGraphicFramePr>
@@ -8060,29 +8120,36 @@
               <a:graphicData uri="http://schemas.openxmlformats.org/drawingml/2006/picture">
                 <pic:pic xmlns:pic="http://schemas.openxmlformats.org/drawingml/2006/picture">
                   <pic:nvPicPr>
-                    <pic:cNvPr id="0" name="DIAGRAM.PNG"/>
-                    <pic:cNvPicPr/>
+                    <pic:cNvPr id="0" name="Picture 2" descr="C:\Users\user\Desktop\Laura.png"/>
+                    <pic:cNvPicPr>
+                      <a:picLocks noChangeAspect="1" noChangeArrowheads="1"/>
+                    </pic:cNvPicPr>
                   </pic:nvPicPr>
                   <pic:blipFill>
-                    <a:blip r:embed="rId19">
+                    <a:blip r:embed="rId15">
                       <a:extLst>
                         <a:ext uri="{28A0092B-C50C-407E-A947-70E740481C1C}">
                           <a14:useLocalDpi xmlns:a14="http://schemas.microsoft.com/office/drawing/2010/main" val="0"/>
                         </a:ext>
                       </a:extLst>
                     </a:blip>
+                    <a:srcRect/>
                     <a:stretch>
                       <a:fillRect/>
                     </a:stretch>
                   </pic:blipFill>
-                  <pic:spPr>
+                  <pic:spPr bwMode="auto">
                     <a:xfrm>
                       <a:off x="0" y="0"/>
-                      <a:ext cx="5760720" cy="2917190"/>
+                      <a:ext cx="5760720" cy="5014460"/>
                     </a:xfrm>
                     <a:prstGeom prst="rect">
                       <a:avLst/>
                     </a:prstGeom>
+                    <a:noFill/>
+                    <a:ln>
+                      <a:noFill/>
+                    </a:ln>
                   </pic:spPr>
                 </pic:pic>
               </a:graphicData>
@@ -8093,7 +8160,7 @@
     </w:p>
     <w:p>
       <w:pPr>
-        <w:pStyle w:val="Paragraphedeliste"/>
+        <w:pStyle w:val="ListParagraph"/>
         <w:tabs>
           <w:tab w:val="left" w:pos="3870"/>
           <w:tab w:val="left" w:pos="6300"/>
@@ -8109,7 +8176,7 @@
     </w:p>
     <w:p>
       <w:pPr>
-        <w:pStyle w:val="Paragraphedeliste"/>
+        <w:pStyle w:val="ListParagraph"/>
         <w:tabs>
           <w:tab w:val="left" w:pos="3870"/>
           <w:tab w:val="left" w:pos="6300"/>
@@ -8125,7 +8192,7 @@
     </w:p>
     <w:p>
       <w:pPr>
-        <w:pStyle w:val="Paragraphedeliste"/>
+        <w:pStyle w:val="ListParagraph"/>
         <w:tabs>
           <w:tab w:val="left" w:pos="3870"/>
           <w:tab w:val="left" w:pos="6300"/>
@@ -8141,7 +8208,7 @@
     </w:p>
     <w:p>
       <w:pPr>
-        <w:pStyle w:val="Paragraphedeliste"/>
+        <w:pStyle w:val="ListParagraph"/>
         <w:tabs>
           <w:tab w:val="left" w:pos="3870"/>
           <w:tab w:val="left" w:pos="6300"/>
@@ -8157,7 +8224,21 @@
     </w:p>
     <w:p>
       <w:pPr>
-        <w:pStyle w:val="Paragraphedeliste"/>
+        <w:tabs>
+          <w:tab w:val="left" w:pos="3870"/>
+          <w:tab w:val="left" w:pos="6300"/>
+        </w:tabs>
+        <w:rPr>
+          <w:rFonts w:ascii="Times New Roman" w:hAnsi="Times New Roman" w:cs="Times New Roman"/>
+          <w:b/>
+          <w:sz w:val="28"/>
+          <w:szCs w:val="28"/>
+        </w:rPr>
+      </w:pPr>
+    </w:p>
+    <w:p>
+      <w:pPr>
+        <w:pStyle w:val="ListParagraph"/>
         <w:tabs>
           <w:tab w:val="left" w:pos="3870"/>
           <w:tab w:val="left" w:pos="6300"/>
@@ -8173,503 +8254,7 @@
     </w:p>
     <w:p>
       <w:pPr>
-        <w:pStyle w:val="Paragraphedeliste"/>
-        <w:tabs>
-          <w:tab w:val="left" w:pos="3870"/>
-          <w:tab w:val="left" w:pos="6300"/>
-        </w:tabs>
-        <w:ind w:left="1080"/>
-        <w:rPr>
-          <w:rFonts w:ascii="Times New Roman" w:hAnsi="Times New Roman" w:cs="Times New Roman"/>
-          <w:b/>
-          <w:sz w:val="28"/>
-          <w:szCs w:val="28"/>
-        </w:rPr>
-      </w:pPr>
-    </w:p>
-    <w:p>
-      <w:pPr>
-        <w:pStyle w:val="Paragraphedeliste"/>
-        <w:tabs>
-          <w:tab w:val="left" w:pos="3870"/>
-          <w:tab w:val="left" w:pos="6300"/>
-        </w:tabs>
-        <w:ind w:left="1080"/>
-        <w:rPr>
-          <w:rFonts w:ascii="Times New Roman" w:hAnsi="Times New Roman" w:cs="Times New Roman"/>
-          <w:b/>
-          <w:sz w:val="28"/>
-          <w:szCs w:val="28"/>
-        </w:rPr>
-      </w:pPr>
-    </w:p>
-    <w:p>
-      <w:pPr>
-        <w:pStyle w:val="Paragraphedeliste"/>
-        <w:tabs>
-          <w:tab w:val="left" w:pos="3870"/>
-          <w:tab w:val="left" w:pos="6300"/>
-        </w:tabs>
-        <w:ind w:left="1080"/>
-        <w:rPr>
-          <w:rFonts w:ascii="Times New Roman" w:hAnsi="Times New Roman" w:cs="Times New Roman"/>
-          <w:b/>
-          <w:sz w:val="28"/>
-          <w:szCs w:val="28"/>
-        </w:rPr>
-      </w:pPr>
-    </w:p>
-    <w:p>
-      <w:pPr>
-        <w:pStyle w:val="Paragraphedeliste"/>
-        <w:tabs>
-          <w:tab w:val="left" w:pos="3870"/>
-          <w:tab w:val="left" w:pos="6300"/>
-        </w:tabs>
-        <w:ind w:left="1080"/>
-        <w:rPr>
-          <w:rFonts w:ascii="Times New Roman" w:hAnsi="Times New Roman" w:cs="Times New Roman"/>
-          <w:b/>
-          <w:sz w:val="28"/>
-          <w:szCs w:val="28"/>
-        </w:rPr>
-      </w:pPr>
-    </w:p>
-    <w:p>
-      <w:pPr>
-        <w:pStyle w:val="Paragraphedeliste"/>
-        <w:tabs>
-          <w:tab w:val="left" w:pos="3870"/>
-          <w:tab w:val="left" w:pos="6300"/>
-        </w:tabs>
-        <w:ind w:left="1080"/>
-        <w:rPr>
-          <w:rFonts w:ascii="Times New Roman" w:hAnsi="Times New Roman" w:cs="Times New Roman"/>
-          <w:b/>
-          <w:sz w:val="28"/>
-          <w:szCs w:val="28"/>
-        </w:rPr>
-      </w:pPr>
-    </w:p>
-    <w:p>
-      <w:pPr>
-        <w:pStyle w:val="Paragraphedeliste"/>
-        <w:tabs>
-          <w:tab w:val="left" w:pos="3870"/>
-          <w:tab w:val="left" w:pos="6300"/>
-        </w:tabs>
-        <w:ind w:left="1080"/>
-        <w:rPr>
-          <w:rFonts w:ascii="Times New Roman" w:hAnsi="Times New Roman" w:cs="Times New Roman"/>
-          <w:b/>
-          <w:sz w:val="28"/>
-          <w:szCs w:val="28"/>
-        </w:rPr>
-      </w:pPr>
-    </w:p>
-    <w:p>
-      <w:pPr>
-        <w:pStyle w:val="Paragraphedeliste"/>
-        <w:tabs>
-          <w:tab w:val="left" w:pos="3870"/>
-          <w:tab w:val="left" w:pos="6300"/>
-        </w:tabs>
-        <w:ind w:left="1080"/>
-        <w:rPr>
-          <w:rFonts w:ascii="Times New Roman" w:hAnsi="Times New Roman" w:cs="Times New Roman"/>
-          <w:b/>
-          <w:sz w:val="28"/>
-          <w:szCs w:val="28"/>
-        </w:rPr>
-      </w:pPr>
-    </w:p>
-    <w:p>
-      <w:pPr>
-        <w:pStyle w:val="Paragraphedeliste"/>
-        <w:tabs>
-          <w:tab w:val="left" w:pos="3870"/>
-          <w:tab w:val="left" w:pos="6300"/>
-        </w:tabs>
-        <w:ind w:left="1080"/>
-        <w:rPr>
-          <w:rFonts w:ascii="Times New Roman" w:hAnsi="Times New Roman" w:cs="Times New Roman"/>
-          <w:b/>
-          <w:sz w:val="28"/>
-          <w:szCs w:val="28"/>
-        </w:rPr>
-      </w:pPr>
-    </w:p>
-    <w:p>
-      <w:pPr>
-        <w:pStyle w:val="Paragraphedeliste"/>
-        <w:tabs>
-          <w:tab w:val="left" w:pos="3870"/>
-          <w:tab w:val="left" w:pos="6300"/>
-        </w:tabs>
-        <w:ind w:left="1080"/>
-        <w:rPr>
-          <w:rFonts w:ascii="Times New Roman" w:hAnsi="Times New Roman" w:cs="Times New Roman"/>
-          <w:b/>
-          <w:sz w:val="28"/>
-          <w:szCs w:val="28"/>
-        </w:rPr>
-      </w:pPr>
-    </w:p>
-    <w:p>
-      <w:pPr>
-        <w:pStyle w:val="Paragraphedeliste"/>
-        <w:tabs>
-          <w:tab w:val="left" w:pos="3870"/>
-          <w:tab w:val="left" w:pos="6300"/>
-        </w:tabs>
-        <w:ind w:left="1080"/>
-        <w:rPr>
-          <w:rFonts w:ascii="Times New Roman" w:hAnsi="Times New Roman" w:cs="Times New Roman"/>
-          <w:b/>
-          <w:sz w:val="28"/>
-          <w:szCs w:val="28"/>
-        </w:rPr>
-      </w:pPr>
-    </w:p>
-    <w:p>
-      <w:pPr>
-        <w:pStyle w:val="Paragraphedeliste"/>
-        <w:tabs>
-          <w:tab w:val="left" w:pos="3870"/>
-          <w:tab w:val="left" w:pos="6300"/>
-        </w:tabs>
-        <w:ind w:left="1080"/>
-        <w:rPr>
-          <w:rFonts w:ascii="Times New Roman" w:hAnsi="Times New Roman" w:cs="Times New Roman"/>
-          <w:b/>
-          <w:sz w:val="28"/>
-          <w:szCs w:val="28"/>
-        </w:rPr>
-      </w:pPr>
-    </w:p>
-    <w:p>
-      <w:pPr>
-        <w:pStyle w:val="Paragraphedeliste"/>
-        <w:tabs>
-          <w:tab w:val="left" w:pos="3870"/>
-          <w:tab w:val="left" w:pos="6300"/>
-        </w:tabs>
-        <w:ind w:left="1080"/>
-        <w:rPr>
-          <w:rFonts w:ascii="Times New Roman" w:hAnsi="Times New Roman" w:cs="Times New Roman"/>
-          <w:b/>
-          <w:sz w:val="28"/>
-          <w:szCs w:val="28"/>
-        </w:rPr>
-      </w:pPr>
-    </w:p>
-    <w:p>
-      <w:pPr>
-        <w:pStyle w:val="Paragraphedeliste"/>
-        <w:tabs>
-          <w:tab w:val="left" w:pos="3870"/>
-          <w:tab w:val="left" w:pos="6300"/>
-        </w:tabs>
-        <w:ind w:left="1080"/>
-        <w:rPr>
-          <w:rFonts w:ascii="Times New Roman" w:hAnsi="Times New Roman" w:cs="Times New Roman"/>
-          <w:b/>
-          <w:sz w:val="28"/>
-          <w:szCs w:val="28"/>
-        </w:rPr>
-      </w:pPr>
-    </w:p>
-    <w:p>
-      <w:pPr>
-        <w:pStyle w:val="Paragraphedeliste"/>
-        <w:tabs>
-          <w:tab w:val="left" w:pos="3870"/>
-          <w:tab w:val="left" w:pos="6300"/>
-        </w:tabs>
-        <w:ind w:left="1080"/>
-        <w:rPr>
-          <w:rFonts w:ascii="Times New Roman" w:hAnsi="Times New Roman" w:cs="Times New Roman"/>
-          <w:b/>
-          <w:sz w:val="28"/>
-          <w:szCs w:val="28"/>
-        </w:rPr>
-      </w:pPr>
-    </w:p>
-    <w:p>
-      <w:pPr>
-        <w:pStyle w:val="Paragraphedeliste"/>
-        <w:tabs>
-          <w:tab w:val="left" w:pos="3870"/>
-          <w:tab w:val="left" w:pos="6300"/>
-        </w:tabs>
-        <w:ind w:left="1080"/>
-        <w:rPr>
-          <w:rFonts w:ascii="Times New Roman" w:hAnsi="Times New Roman" w:cs="Times New Roman"/>
-          <w:b/>
-          <w:sz w:val="28"/>
-          <w:szCs w:val="28"/>
-        </w:rPr>
-      </w:pPr>
-    </w:p>
-    <w:p>
-      <w:pPr>
-        <w:pStyle w:val="Paragraphedeliste"/>
-        <w:tabs>
-          <w:tab w:val="left" w:pos="3870"/>
-          <w:tab w:val="left" w:pos="6300"/>
-        </w:tabs>
-        <w:ind w:left="1080"/>
-        <w:rPr>
-          <w:rFonts w:ascii="Times New Roman" w:hAnsi="Times New Roman" w:cs="Times New Roman"/>
-          <w:b/>
-          <w:sz w:val="28"/>
-          <w:szCs w:val="28"/>
-        </w:rPr>
-      </w:pPr>
-    </w:p>
-    <w:p>
-      <w:pPr>
-        <w:pStyle w:val="Paragraphedeliste"/>
-        <w:tabs>
-          <w:tab w:val="left" w:pos="3870"/>
-          <w:tab w:val="left" w:pos="6300"/>
-        </w:tabs>
-        <w:ind w:left="1080"/>
-        <w:rPr>
-          <w:rFonts w:ascii="Times New Roman" w:hAnsi="Times New Roman" w:cs="Times New Roman"/>
-          <w:b/>
-          <w:sz w:val="28"/>
-          <w:szCs w:val="28"/>
-        </w:rPr>
-      </w:pPr>
-    </w:p>
-    <w:p>
-      <w:pPr>
-        <w:pStyle w:val="Paragraphedeliste"/>
-        <w:tabs>
-          <w:tab w:val="left" w:pos="3870"/>
-          <w:tab w:val="left" w:pos="6300"/>
-        </w:tabs>
-        <w:ind w:left="1080"/>
-        <w:rPr>
-          <w:rFonts w:ascii="Times New Roman" w:hAnsi="Times New Roman" w:cs="Times New Roman"/>
-          <w:b/>
-          <w:sz w:val="28"/>
-          <w:szCs w:val="28"/>
-        </w:rPr>
-      </w:pPr>
-    </w:p>
-    <w:p>
-      <w:pPr>
-        <w:pStyle w:val="Paragraphedeliste"/>
-        <w:tabs>
-          <w:tab w:val="left" w:pos="3870"/>
-          <w:tab w:val="left" w:pos="6300"/>
-        </w:tabs>
-        <w:ind w:left="1080"/>
-        <w:rPr>
-          <w:rFonts w:ascii="Times New Roman" w:hAnsi="Times New Roman" w:cs="Times New Roman"/>
-          <w:b/>
-          <w:sz w:val="28"/>
-          <w:szCs w:val="28"/>
-        </w:rPr>
-      </w:pPr>
-    </w:p>
-    <w:p>
-      <w:pPr>
-        <w:pStyle w:val="Paragraphedeliste"/>
-        <w:tabs>
-          <w:tab w:val="left" w:pos="3870"/>
-          <w:tab w:val="left" w:pos="6300"/>
-        </w:tabs>
-        <w:ind w:left="1080"/>
-        <w:rPr>
-          <w:rFonts w:ascii="Times New Roman" w:hAnsi="Times New Roman" w:cs="Times New Roman"/>
-          <w:b/>
-          <w:sz w:val="28"/>
-          <w:szCs w:val="28"/>
-        </w:rPr>
-      </w:pPr>
-    </w:p>
-    <w:p>
-      <w:pPr>
-        <w:pStyle w:val="Paragraphedeliste"/>
-        <w:tabs>
-          <w:tab w:val="left" w:pos="3870"/>
-          <w:tab w:val="left" w:pos="6300"/>
-        </w:tabs>
-        <w:ind w:left="1080"/>
-        <w:rPr>
-          <w:rFonts w:ascii="Times New Roman" w:hAnsi="Times New Roman" w:cs="Times New Roman"/>
-          <w:b/>
-          <w:sz w:val="28"/>
-          <w:szCs w:val="28"/>
-        </w:rPr>
-      </w:pPr>
-    </w:p>
-    <w:p>
-      <w:pPr>
-        <w:pStyle w:val="Paragraphedeliste"/>
-        <w:tabs>
-          <w:tab w:val="left" w:pos="3870"/>
-          <w:tab w:val="left" w:pos="6300"/>
-        </w:tabs>
-        <w:ind w:left="1080"/>
-        <w:rPr>
-          <w:rFonts w:ascii="Times New Roman" w:hAnsi="Times New Roman" w:cs="Times New Roman"/>
-          <w:b/>
-          <w:sz w:val="28"/>
-          <w:szCs w:val="28"/>
-        </w:rPr>
-      </w:pPr>
-    </w:p>
-    <w:p>
-      <w:pPr>
-        <w:pStyle w:val="Paragraphedeliste"/>
-        <w:tabs>
-          <w:tab w:val="left" w:pos="3870"/>
-          <w:tab w:val="left" w:pos="6300"/>
-        </w:tabs>
-        <w:ind w:left="1080"/>
-        <w:rPr>
-          <w:rFonts w:ascii="Times New Roman" w:hAnsi="Times New Roman" w:cs="Times New Roman"/>
-          <w:b/>
-          <w:sz w:val="28"/>
-          <w:szCs w:val="28"/>
-        </w:rPr>
-      </w:pPr>
-    </w:p>
-    <w:p>
-      <w:pPr>
-        <w:pStyle w:val="Paragraphedeliste"/>
-        <w:tabs>
-          <w:tab w:val="left" w:pos="3870"/>
-          <w:tab w:val="left" w:pos="6300"/>
-        </w:tabs>
-        <w:ind w:left="1080"/>
-        <w:rPr>
-          <w:rFonts w:ascii="Times New Roman" w:hAnsi="Times New Roman" w:cs="Times New Roman"/>
-          <w:b/>
-          <w:sz w:val="28"/>
-          <w:szCs w:val="28"/>
-        </w:rPr>
-      </w:pPr>
-    </w:p>
-    <w:p>
-      <w:pPr>
-        <w:pStyle w:val="Paragraphedeliste"/>
-        <w:tabs>
-          <w:tab w:val="left" w:pos="3870"/>
-          <w:tab w:val="left" w:pos="6300"/>
-        </w:tabs>
-        <w:ind w:left="1080"/>
-        <w:rPr>
-          <w:rFonts w:ascii="Times New Roman" w:hAnsi="Times New Roman" w:cs="Times New Roman"/>
-          <w:b/>
-          <w:sz w:val="28"/>
-          <w:szCs w:val="28"/>
-        </w:rPr>
-      </w:pPr>
-    </w:p>
-    <w:p>
-      <w:pPr>
-        <w:pStyle w:val="Paragraphedeliste"/>
-        <w:tabs>
-          <w:tab w:val="left" w:pos="3870"/>
-          <w:tab w:val="left" w:pos="6300"/>
-        </w:tabs>
-        <w:ind w:left="1080"/>
-        <w:rPr>
-          <w:rFonts w:ascii="Times New Roman" w:hAnsi="Times New Roman" w:cs="Times New Roman"/>
-          <w:b/>
-          <w:sz w:val="28"/>
-          <w:szCs w:val="28"/>
-        </w:rPr>
-      </w:pPr>
-    </w:p>
-    <w:p>
-      <w:pPr>
-        <w:pStyle w:val="Paragraphedeliste"/>
-        <w:tabs>
-          <w:tab w:val="left" w:pos="3870"/>
-          <w:tab w:val="left" w:pos="6300"/>
-        </w:tabs>
-        <w:ind w:left="1080"/>
-        <w:rPr>
-          <w:rFonts w:ascii="Times New Roman" w:hAnsi="Times New Roman" w:cs="Times New Roman"/>
-          <w:b/>
-          <w:sz w:val="28"/>
-          <w:szCs w:val="28"/>
-        </w:rPr>
-      </w:pPr>
-    </w:p>
-    <w:p>
-      <w:pPr>
-        <w:pStyle w:val="Paragraphedeliste"/>
-        <w:tabs>
-          <w:tab w:val="left" w:pos="3870"/>
-          <w:tab w:val="left" w:pos="6300"/>
-        </w:tabs>
-        <w:ind w:left="1080"/>
-        <w:rPr>
-          <w:rFonts w:ascii="Times New Roman" w:hAnsi="Times New Roman" w:cs="Times New Roman"/>
-          <w:b/>
-          <w:sz w:val="28"/>
-          <w:szCs w:val="28"/>
-        </w:rPr>
-      </w:pPr>
-    </w:p>
-    <w:p>
-      <w:pPr>
-        <w:pStyle w:val="Paragraphedeliste"/>
-        <w:tabs>
-          <w:tab w:val="left" w:pos="3870"/>
-          <w:tab w:val="left" w:pos="6300"/>
-        </w:tabs>
-        <w:ind w:left="1080"/>
-        <w:rPr>
-          <w:rFonts w:ascii="Times New Roman" w:hAnsi="Times New Roman" w:cs="Times New Roman"/>
-          <w:b/>
-          <w:sz w:val="28"/>
-          <w:szCs w:val="28"/>
-        </w:rPr>
-      </w:pPr>
-    </w:p>
-    <w:p>
-      <w:pPr>
-        <w:pStyle w:val="Paragraphedeliste"/>
-        <w:tabs>
-          <w:tab w:val="left" w:pos="3870"/>
-          <w:tab w:val="left" w:pos="6300"/>
-        </w:tabs>
-        <w:ind w:left="1080"/>
-        <w:rPr>
-          <w:rFonts w:ascii="Times New Roman" w:hAnsi="Times New Roman" w:cs="Times New Roman"/>
-          <w:b/>
-          <w:sz w:val="28"/>
-          <w:szCs w:val="28"/>
-        </w:rPr>
-      </w:pPr>
-    </w:p>
-    <w:p>
-      <w:pPr>
-        <w:pStyle w:val="Paragraphedeliste"/>
-        <w:tabs>
-          <w:tab w:val="left" w:pos="3870"/>
-          <w:tab w:val="left" w:pos="6300"/>
-        </w:tabs>
-        <w:ind w:left="1080"/>
-        <w:rPr>
-          <w:rFonts w:ascii="Times New Roman" w:hAnsi="Times New Roman" w:cs="Times New Roman"/>
-          <w:b/>
-          <w:sz w:val="28"/>
-          <w:szCs w:val="28"/>
-        </w:rPr>
-      </w:pPr>
-    </w:p>
-    <w:p>
-      <w:pPr>
-        <w:pStyle w:val="Paragraphedeliste"/>
+        <w:pStyle w:val="ListParagraph"/>
         <w:numPr>
           <w:ilvl w:val="0"/>
           <w:numId w:val="24"/>
@@ -8695,7 +8280,6 @@
         </w:rPr>
         <w:t>Diagramme</w:t>
       </w:r>
-      <w:proofErr w:type="spellEnd"/>
       <w:r>
         <w:rPr>
           <w:rFonts w:ascii="Times New Roman" w:hAnsi="Times New Roman" w:cs="Times New Roman"/>
@@ -8703,9 +8287,9 @@
           <w:sz w:val="28"/>
           <w:szCs w:val="28"/>
         </w:rPr>
-        <w:t xml:space="preserve"> </w:t>
-      </w:r>
-      <w:proofErr w:type="spellStart"/>
+        <w:t>s</w:t>
+      </w:r>
+      <w:proofErr w:type="spellEnd"/>
       <w:r>
         <w:rPr>
           <w:rFonts w:ascii="Times New Roman" w:hAnsi="Times New Roman" w:cs="Times New Roman"/>
@@ -8713,12 +8297,36 @@
           <w:sz w:val="28"/>
           <w:szCs w:val="28"/>
         </w:rPr>
+        <w:t xml:space="preserve"> </w:t>
+      </w:r>
+      <w:proofErr w:type="spellStart"/>
+      <w:r>
+        <w:rPr>
+          <w:rFonts w:ascii="Times New Roman" w:hAnsi="Times New Roman" w:cs="Times New Roman"/>
+          <w:b/>
+          <w:sz w:val="28"/>
+          <w:szCs w:val="28"/>
+        </w:rPr>
         <w:t>d’activite</w:t>
       </w:r>
       <w:proofErr w:type="spellEnd"/>
-    </w:p>
-    <w:p>
-      <w:pPr>
+      <w:r>
+        <w:rPr>
+          <w:rFonts w:ascii="Times New Roman" w:hAnsi="Times New Roman" w:cs="Times New Roman"/>
+          <w:b/>
+          <w:sz w:val="28"/>
+          <w:szCs w:val="28"/>
+        </w:rPr>
+        <w:t xml:space="preserve"> </w:t>
+      </w:r>
+    </w:p>
+    <w:p>
+      <w:pPr>
+        <w:pStyle w:val="ListParagraph"/>
+        <w:numPr>
+          <w:ilvl w:val="0"/>
+          <w:numId w:val="26"/>
+        </w:numPr>
         <w:tabs>
           <w:tab w:val="left" w:pos="3870"/>
           <w:tab w:val="left" w:pos="6300"/>
@@ -8730,13 +8338,46 @@
           <w:szCs w:val="28"/>
         </w:rPr>
       </w:pPr>
-    </w:p>
-    <w:p>
-      <w:pPr>
+      <w:proofErr w:type="spellStart"/>
+      <w:r>
+        <w:rPr>
+          <w:rFonts w:ascii="Times New Roman" w:hAnsi="Times New Roman" w:cs="Times New Roman"/>
+          <w:b/>
+          <w:sz w:val="28"/>
+          <w:szCs w:val="28"/>
+        </w:rPr>
+        <w:t>Traiter</w:t>
+      </w:r>
+      <w:proofErr w:type="spellEnd"/>
+      <w:r>
+        <w:rPr>
+          <w:rFonts w:ascii="Times New Roman" w:hAnsi="Times New Roman" w:cs="Times New Roman"/>
+          <w:b/>
+          <w:sz w:val="28"/>
+          <w:szCs w:val="28"/>
+        </w:rPr>
+        <w:t xml:space="preserve"> la </w:t>
+      </w:r>
+      <w:proofErr w:type="spellStart"/>
+      <w:r>
+        <w:rPr>
+          <w:rFonts w:ascii="Times New Roman" w:hAnsi="Times New Roman" w:cs="Times New Roman"/>
+          <w:b/>
+          <w:sz w:val="28"/>
+          <w:szCs w:val="28"/>
+        </w:rPr>
+        <w:t>Requete</w:t>
+      </w:r>
+      <w:proofErr w:type="spellEnd"/>
+    </w:p>
+    <w:p>
+      <w:pPr>
+        <w:pStyle w:val="ListParagraph"/>
         <w:tabs>
           <w:tab w:val="left" w:pos="3870"/>
           <w:tab w:val="left" w:pos="6300"/>
         </w:tabs>
+        <w:ind w:left="1800"/>
         <w:rPr>
           <w:rFonts w:ascii="Times New Roman" w:hAnsi="Times New Roman" w:cs="Times New Roman"/>
           <w:b/>
@@ -8747,10 +8388,12 @@
     </w:p>
     <w:p>
       <w:pPr>
+        <w:pStyle w:val="ListParagraph"/>
         <w:tabs>
           <w:tab w:val="left" w:pos="3870"/>
           <w:tab w:val="left" w:pos="6300"/>
         </w:tabs>
+        <w:ind w:left="-993" w:firstLine="1135"/>
         <w:rPr>
           <w:rFonts w:ascii="Times New Roman" w:hAnsi="Times New Roman" w:cs="Times New Roman"/>
           <w:b/>
@@ -8761,10 +8404,12 @@
     </w:p>
     <w:p>
       <w:pPr>
+        <w:pStyle w:val="ListParagraph"/>
         <w:tabs>
           <w:tab w:val="left" w:pos="3870"/>
           <w:tab w:val="left" w:pos="6300"/>
         </w:tabs>
+        <w:ind w:left="0" w:hanging="142"/>
         <w:rPr>
           <w:rFonts w:ascii="Times New Roman" w:hAnsi="Times New Roman" w:cs="Times New Roman"/>
           <w:b/>
@@ -8772,13 +8417,73 @@
           <w:szCs w:val="28"/>
         </w:rPr>
       </w:pPr>
-    </w:p>
-    <w:p>
-      <w:pPr>
+      <w:r>
+        <w:rPr>
+          <w:rFonts w:ascii="Times New Roman" w:hAnsi="Times New Roman" w:cs="Times New Roman"/>
+          <w:b/>
+          <w:noProof/>
+          <w:sz w:val="28"/>
+          <w:szCs w:val="28"/>
+          <w:lang w:eastAsia="en-GB"/>
+        </w:rPr>
+        <w:drawing>
+          <wp:inline distT="0" distB="0" distL="0" distR="0">
+            <wp:extent cx="5819775" cy="3457575"/>
+            <wp:effectExtent l="0" t="0" r="9525" b="9525"/>
+            <wp:docPr id="19" name="Picture 19" descr="C:\Users\user\Desktop\Activitydiagram.png"/>
+            <wp:cNvGraphicFramePr>
+              <a:graphicFrameLocks xmlns:a="http://schemas.openxmlformats.org/drawingml/2006/main" noChangeAspect="1"/>
+            </wp:cNvGraphicFramePr>
+            <a:graphic xmlns:a="http://schemas.openxmlformats.org/drawingml/2006/main">
+              <a:graphicData uri="http://schemas.openxmlformats.org/drawingml/2006/picture">
+                <pic:pic xmlns:pic="http://schemas.openxmlformats.org/drawingml/2006/picture">
+                  <pic:nvPicPr>
+                    <pic:cNvPr id="0" name="Picture 4" descr="C:\Users\user\Desktop\Activitydiagram.png"/>
+                    <pic:cNvPicPr>
+                      <a:picLocks noChangeAspect="1" noChangeArrowheads="1"/>
+                    </pic:cNvPicPr>
+                  </pic:nvPicPr>
+                  <pic:blipFill>
+                    <a:blip r:embed="rId16">
+                      <a:extLst>
+                        <a:ext uri="{28A0092B-C50C-407E-A947-70E740481C1C}">
+                          <a14:useLocalDpi xmlns:a14="http://schemas.microsoft.com/office/drawing/2010/main" val="0"/>
+                        </a:ext>
+                      </a:extLst>
+                    </a:blip>
+                    <a:srcRect/>
+                    <a:stretch>
+                      <a:fillRect/>
+                    </a:stretch>
+                  </pic:blipFill>
+                  <pic:spPr bwMode="auto">
+                    <a:xfrm>
+                      <a:off x="0" y="0"/>
+                      <a:ext cx="5820152" cy="3457799"/>
+                    </a:xfrm>
+                    <a:prstGeom prst="rect">
+                      <a:avLst/>
+                    </a:prstGeom>
+                    <a:noFill/>
+                    <a:ln>
+                      <a:noFill/>
+                    </a:ln>
+                  </pic:spPr>
+                </pic:pic>
+              </a:graphicData>
+            </a:graphic>
+          </wp:inline>
+        </w:drawing>
+      </w:r>
+    </w:p>
+    <w:p>
+      <w:pPr>
+        <w:pStyle w:val="ListParagraph"/>
         <w:tabs>
           <w:tab w:val="left" w:pos="3870"/>
           <w:tab w:val="left" w:pos="6300"/>
         </w:tabs>
+        <w:ind w:left="0" w:hanging="142"/>
         <w:rPr>
           <w:rFonts w:ascii="Times New Roman" w:hAnsi="Times New Roman" w:cs="Times New Roman"/>
           <w:b/>
@@ -8789,10 +8494,12 @@
     </w:p>
     <w:p>
       <w:pPr>
+        <w:pStyle w:val="ListParagraph"/>
         <w:tabs>
           <w:tab w:val="left" w:pos="3870"/>
           <w:tab w:val="left" w:pos="6300"/>
         </w:tabs>
+        <w:ind w:left="0" w:hanging="142"/>
         <w:rPr>
           <w:rFonts w:ascii="Times New Roman" w:hAnsi="Times New Roman" w:cs="Times New Roman"/>
           <w:b/>
@@ -8803,10 +8510,12 @@
     </w:p>
     <w:p>
       <w:pPr>
+        <w:pStyle w:val="ListParagraph"/>
         <w:tabs>
           <w:tab w:val="left" w:pos="3870"/>
           <w:tab w:val="left" w:pos="6300"/>
         </w:tabs>
+        <w:ind w:left="0" w:hanging="142"/>
         <w:rPr>
           <w:rFonts w:ascii="Times New Roman" w:hAnsi="Times New Roman" w:cs="Times New Roman"/>
           <w:b/>
@@ -8817,10 +8526,12 @@
     </w:p>
     <w:p>
       <w:pPr>
+        <w:pStyle w:val="ListParagraph"/>
         <w:tabs>
           <w:tab w:val="left" w:pos="3870"/>
           <w:tab w:val="left" w:pos="6300"/>
         </w:tabs>
+        <w:ind w:left="0" w:hanging="142"/>
         <w:rPr>
           <w:rFonts w:ascii="Times New Roman" w:hAnsi="Times New Roman" w:cs="Times New Roman"/>
           <w:b/>
@@ -8831,10 +8542,12 @@
     </w:p>
     <w:p>
       <w:pPr>
+        <w:pStyle w:val="ListParagraph"/>
         <w:tabs>
           <w:tab w:val="left" w:pos="3870"/>
           <w:tab w:val="left" w:pos="6300"/>
         </w:tabs>
+        <w:ind w:left="0" w:hanging="142"/>
         <w:rPr>
           <w:rFonts w:ascii="Times New Roman" w:hAnsi="Times New Roman" w:cs="Times New Roman"/>
           <w:b/>
@@ -8845,10 +8558,12 @@
     </w:p>
     <w:p>
       <w:pPr>
+        <w:pStyle w:val="ListParagraph"/>
         <w:tabs>
           <w:tab w:val="left" w:pos="3870"/>
           <w:tab w:val="left" w:pos="6300"/>
         </w:tabs>
+        <w:ind w:left="0" w:hanging="142"/>
         <w:rPr>
           <w:rFonts w:ascii="Times New Roman" w:hAnsi="Times New Roman" w:cs="Times New Roman"/>
           <w:b/>
@@ -8859,10 +8574,12 @@
     </w:p>
     <w:p>
       <w:pPr>
+        <w:pStyle w:val="ListParagraph"/>
         <w:tabs>
           <w:tab w:val="left" w:pos="3870"/>
           <w:tab w:val="left" w:pos="6300"/>
         </w:tabs>
+        <w:ind w:left="0" w:hanging="142"/>
         <w:rPr>
           <w:rFonts w:ascii="Times New Roman" w:hAnsi="Times New Roman" w:cs="Times New Roman"/>
           <w:b/>
@@ -8873,10 +8590,12 @@
     </w:p>
     <w:p>
       <w:pPr>
+        <w:pStyle w:val="ListParagraph"/>
         <w:tabs>
           <w:tab w:val="left" w:pos="3870"/>
           <w:tab w:val="left" w:pos="6300"/>
         </w:tabs>
+        <w:ind w:left="0" w:hanging="142"/>
         <w:rPr>
           <w:rFonts w:ascii="Times New Roman" w:hAnsi="Times New Roman" w:cs="Times New Roman"/>
           <w:b/>
@@ -8887,10 +8606,12 @@
     </w:p>
     <w:p>
       <w:pPr>
+        <w:pStyle w:val="ListParagraph"/>
         <w:tabs>
           <w:tab w:val="left" w:pos="3870"/>
           <w:tab w:val="left" w:pos="6300"/>
         </w:tabs>
+        <w:ind w:left="0" w:hanging="142"/>
         <w:rPr>
           <w:rFonts w:ascii="Times New Roman" w:hAnsi="Times New Roman" w:cs="Times New Roman"/>
           <w:b/>
@@ -8901,10 +8622,12 @@
     </w:p>
     <w:p>
       <w:pPr>
+        <w:pStyle w:val="ListParagraph"/>
         <w:tabs>
           <w:tab w:val="left" w:pos="3870"/>
           <w:tab w:val="left" w:pos="6300"/>
         </w:tabs>
+        <w:ind w:left="0" w:hanging="142"/>
         <w:rPr>
           <w:rFonts w:ascii="Times New Roman" w:hAnsi="Times New Roman" w:cs="Times New Roman"/>
           <w:b/>
@@ -8915,10 +8638,12 @@
     </w:p>
     <w:p>
       <w:pPr>
+        <w:pStyle w:val="ListParagraph"/>
         <w:tabs>
           <w:tab w:val="left" w:pos="3870"/>
           <w:tab w:val="left" w:pos="6300"/>
         </w:tabs>
+        <w:ind w:left="0" w:hanging="142"/>
         <w:rPr>
           <w:rFonts w:ascii="Times New Roman" w:hAnsi="Times New Roman" w:cs="Times New Roman"/>
           <w:b/>
@@ -8929,10 +8654,12 @@
     </w:p>
     <w:p>
       <w:pPr>
+        <w:pStyle w:val="ListParagraph"/>
         <w:tabs>
           <w:tab w:val="left" w:pos="3870"/>
           <w:tab w:val="left" w:pos="6300"/>
         </w:tabs>
+        <w:ind w:left="0" w:hanging="142"/>
         <w:rPr>
           <w:rFonts w:ascii="Times New Roman" w:hAnsi="Times New Roman" w:cs="Times New Roman"/>
           <w:b/>
@@ -8943,10 +8670,12 @@
     </w:p>
     <w:p>
       <w:pPr>
+        <w:pStyle w:val="ListParagraph"/>
         <w:tabs>
           <w:tab w:val="left" w:pos="3870"/>
           <w:tab w:val="left" w:pos="6300"/>
         </w:tabs>
+        <w:ind w:left="0" w:hanging="142"/>
         <w:rPr>
           <w:rFonts w:ascii="Times New Roman" w:hAnsi="Times New Roman" w:cs="Times New Roman"/>
           <w:b/>
@@ -8957,10 +8686,12 @@
     </w:p>
     <w:p>
       <w:pPr>
+        <w:pStyle w:val="ListParagraph"/>
         <w:tabs>
           <w:tab w:val="left" w:pos="3870"/>
           <w:tab w:val="left" w:pos="6300"/>
         </w:tabs>
+        <w:ind w:left="0" w:hanging="142"/>
         <w:rPr>
           <w:rFonts w:ascii="Times New Roman" w:hAnsi="Times New Roman" w:cs="Times New Roman"/>
           <w:b/>
@@ -8971,10 +8702,12 @@
     </w:p>
     <w:p>
       <w:pPr>
+        <w:pStyle w:val="ListParagraph"/>
         <w:tabs>
           <w:tab w:val="left" w:pos="3870"/>
           <w:tab w:val="left" w:pos="6300"/>
         </w:tabs>
+        <w:ind w:left="0" w:hanging="142"/>
         <w:rPr>
           <w:rFonts w:ascii="Times New Roman" w:hAnsi="Times New Roman" w:cs="Times New Roman"/>
           <w:b/>
@@ -8985,10 +8718,12 @@
     </w:p>
     <w:p>
       <w:pPr>
+        <w:pStyle w:val="ListParagraph"/>
         <w:tabs>
           <w:tab w:val="left" w:pos="3870"/>
           <w:tab w:val="left" w:pos="6300"/>
         </w:tabs>
+        <w:ind w:left="0" w:hanging="142"/>
         <w:rPr>
           <w:rFonts w:ascii="Times New Roman" w:hAnsi="Times New Roman" w:cs="Times New Roman"/>
           <w:b/>
@@ -8999,10 +8734,12 @@
     </w:p>
     <w:p>
       <w:pPr>
+        <w:pStyle w:val="ListParagraph"/>
         <w:tabs>
           <w:tab w:val="left" w:pos="3870"/>
           <w:tab w:val="left" w:pos="6300"/>
         </w:tabs>
+        <w:ind w:left="0" w:hanging="142"/>
         <w:rPr>
           <w:rFonts w:ascii="Times New Roman" w:hAnsi="Times New Roman" w:cs="Times New Roman"/>
           <w:b/>
@@ -9013,10 +8750,12 @@
     </w:p>
     <w:p>
       <w:pPr>
+        <w:pStyle w:val="ListParagraph"/>
         <w:tabs>
           <w:tab w:val="left" w:pos="3870"/>
           <w:tab w:val="left" w:pos="6300"/>
         </w:tabs>
+        <w:ind w:left="0" w:hanging="142"/>
         <w:rPr>
           <w:rFonts w:ascii="Times New Roman" w:hAnsi="Times New Roman" w:cs="Times New Roman"/>
           <w:b/>
@@ -9027,6 +8766,11 @@
     </w:p>
     <w:p>
       <w:pPr>
+        <w:pStyle w:val="ListParagraph"/>
+        <w:numPr>
+          <w:ilvl w:val="0"/>
+          <w:numId w:val="26"/>
+        </w:numPr>
         <w:tabs>
           <w:tab w:val="left" w:pos="3870"/>
           <w:tab w:val="left" w:pos="6300"/>
@@ -9038,10 +8782,476 @@
           <w:szCs w:val="28"/>
         </w:rPr>
       </w:pPr>
-    </w:p>
-    <w:p>
-      <w:pPr>
-        <w:pStyle w:val="Paragraphedeliste"/>
+      <w:proofErr w:type="spellStart"/>
+      <w:r>
+        <w:rPr>
+          <w:rFonts w:ascii="Times New Roman" w:hAnsi="Times New Roman" w:cs="Times New Roman"/>
+          <w:b/>
+          <w:sz w:val="28"/>
+          <w:szCs w:val="28"/>
+        </w:rPr>
+        <w:lastRenderedPageBreak/>
+        <w:t>Ecrire</w:t>
+      </w:r>
+      <w:proofErr w:type="spellEnd"/>
+      <w:r>
+        <w:rPr>
+          <w:rFonts w:ascii="Times New Roman" w:hAnsi="Times New Roman" w:cs="Times New Roman"/>
+          <w:b/>
+          <w:sz w:val="28"/>
+          <w:szCs w:val="28"/>
+        </w:rPr>
+        <w:t xml:space="preserve"> </w:t>
+      </w:r>
+      <w:proofErr w:type="spellStart"/>
+      <w:r>
+        <w:rPr>
+          <w:rFonts w:ascii="Times New Roman" w:hAnsi="Times New Roman" w:cs="Times New Roman"/>
+          <w:b/>
+          <w:sz w:val="28"/>
+          <w:szCs w:val="28"/>
+        </w:rPr>
+        <w:t>une</w:t>
+      </w:r>
+      <w:proofErr w:type="spellEnd"/>
+      <w:r>
+        <w:rPr>
+          <w:rFonts w:ascii="Times New Roman" w:hAnsi="Times New Roman" w:cs="Times New Roman"/>
+          <w:b/>
+          <w:sz w:val="28"/>
+          <w:szCs w:val="28"/>
+        </w:rPr>
+        <w:t xml:space="preserve"> </w:t>
+      </w:r>
+      <w:proofErr w:type="spellStart"/>
+      <w:r>
+        <w:rPr>
+          <w:rFonts w:ascii="Times New Roman" w:hAnsi="Times New Roman" w:cs="Times New Roman"/>
+          <w:b/>
+          <w:sz w:val="28"/>
+          <w:szCs w:val="28"/>
+        </w:rPr>
+        <w:t>requete</w:t>
+      </w:r>
+      <w:proofErr w:type="spellEnd"/>
+    </w:p>
+    <w:p>
+      <w:pPr>
+        <w:pStyle w:val="ListParagraph"/>
+        <w:tabs>
+          <w:tab w:val="left" w:pos="3870"/>
+          <w:tab w:val="left" w:pos="6300"/>
+        </w:tabs>
+        <w:ind w:left="1800"/>
+        <w:rPr>
+          <w:rFonts w:ascii="Times New Roman" w:hAnsi="Times New Roman" w:cs="Times New Roman"/>
+          <w:b/>
+          <w:sz w:val="28"/>
+          <w:szCs w:val="28"/>
+        </w:rPr>
+      </w:pPr>
+    </w:p>
+    <w:p>
+      <w:pPr>
+        <w:pStyle w:val="ListParagraph"/>
+        <w:tabs>
+          <w:tab w:val="left" w:pos="3870"/>
+          <w:tab w:val="left" w:pos="6300"/>
+        </w:tabs>
+        <w:ind w:left="0"/>
+        <w:rPr>
+          <w:rFonts w:ascii="Times New Roman" w:hAnsi="Times New Roman" w:cs="Times New Roman"/>
+          <w:b/>
+          <w:sz w:val="28"/>
+          <w:szCs w:val="28"/>
+        </w:rPr>
+      </w:pPr>
+      <w:r>
+        <w:rPr>
+          <w:rFonts w:ascii="Times New Roman" w:hAnsi="Times New Roman" w:cs="Times New Roman"/>
+          <w:b/>
+          <w:noProof/>
+          <w:sz w:val="28"/>
+          <w:szCs w:val="28"/>
+          <w:lang w:eastAsia="en-GB"/>
+        </w:rPr>
+        <w:drawing>
+          <wp:inline distT="0" distB="0" distL="0" distR="0">
+            <wp:extent cx="5760720" cy="3795971"/>
+            <wp:effectExtent l="0" t="0" r="0" b="0"/>
+            <wp:docPr id="24" name="Picture 24" descr="E:\Diagramme2.png"/>
+            <wp:cNvGraphicFramePr>
+              <a:graphicFrameLocks xmlns:a="http://schemas.openxmlformats.org/drawingml/2006/main" noChangeAspect="1"/>
+            </wp:cNvGraphicFramePr>
+            <a:graphic xmlns:a="http://schemas.openxmlformats.org/drawingml/2006/main">
+              <a:graphicData uri="http://schemas.openxmlformats.org/drawingml/2006/picture">
+                <pic:pic xmlns:pic="http://schemas.openxmlformats.org/drawingml/2006/picture">
+                  <pic:nvPicPr>
+                    <pic:cNvPr id="0" name="Picture 5" descr="E:\Diagramme2.png"/>
+                    <pic:cNvPicPr>
+                      <a:picLocks noChangeAspect="1" noChangeArrowheads="1"/>
+                    </pic:cNvPicPr>
+                  </pic:nvPicPr>
+                  <pic:blipFill>
+                    <a:blip r:embed="rId17">
+                      <a:extLst>
+                        <a:ext uri="{28A0092B-C50C-407E-A947-70E740481C1C}">
+                          <a14:useLocalDpi xmlns:a14="http://schemas.microsoft.com/office/drawing/2010/main" val="0"/>
+                        </a:ext>
+                      </a:extLst>
+                    </a:blip>
+                    <a:srcRect/>
+                    <a:stretch>
+                      <a:fillRect/>
+                    </a:stretch>
+                  </pic:blipFill>
+                  <pic:spPr bwMode="auto">
+                    <a:xfrm>
+                      <a:off x="0" y="0"/>
+                      <a:ext cx="5760720" cy="3795971"/>
+                    </a:xfrm>
+                    <a:prstGeom prst="rect">
+                      <a:avLst/>
+                    </a:prstGeom>
+                    <a:noFill/>
+                    <a:ln>
+                      <a:noFill/>
+                    </a:ln>
+                  </pic:spPr>
+                </pic:pic>
+              </a:graphicData>
+            </a:graphic>
+          </wp:inline>
+        </w:drawing>
+      </w:r>
+      <w:bookmarkStart w:id="0" w:name="_GoBack"/>
+      <w:bookmarkEnd w:id="0"/>
+    </w:p>
+    <w:p>
+      <w:pPr>
+        <w:tabs>
+          <w:tab w:val="left" w:pos="3870"/>
+          <w:tab w:val="left" w:pos="6300"/>
+        </w:tabs>
+        <w:rPr>
+          <w:rFonts w:ascii="Times New Roman" w:hAnsi="Times New Roman" w:cs="Times New Roman"/>
+          <w:b/>
+          <w:sz w:val="28"/>
+          <w:szCs w:val="28"/>
+        </w:rPr>
+      </w:pPr>
+    </w:p>
+    <w:p>
+      <w:pPr>
+        <w:tabs>
+          <w:tab w:val="left" w:pos="3870"/>
+          <w:tab w:val="left" w:pos="6300"/>
+        </w:tabs>
+        <w:rPr>
+          <w:rFonts w:ascii="Times New Roman" w:hAnsi="Times New Roman" w:cs="Times New Roman"/>
+          <w:b/>
+          <w:sz w:val="28"/>
+          <w:szCs w:val="28"/>
+        </w:rPr>
+      </w:pPr>
+    </w:p>
+    <w:p>
+      <w:pPr>
+        <w:tabs>
+          <w:tab w:val="left" w:pos="3870"/>
+          <w:tab w:val="left" w:pos="6300"/>
+        </w:tabs>
+        <w:rPr>
+          <w:rFonts w:ascii="Times New Roman" w:hAnsi="Times New Roman" w:cs="Times New Roman"/>
+          <w:b/>
+          <w:sz w:val="28"/>
+          <w:szCs w:val="28"/>
+        </w:rPr>
+      </w:pPr>
+    </w:p>
+    <w:p>
+      <w:pPr>
+        <w:tabs>
+          <w:tab w:val="left" w:pos="3870"/>
+          <w:tab w:val="left" w:pos="6300"/>
+        </w:tabs>
+        <w:rPr>
+          <w:rFonts w:ascii="Times New Roman" w:hAnsi="Times New Roman" w:cs="Times New Roman"/>
+          <w:b/>
+          <w:sz w:val="28"/>
+          <w:szCs w:val="28"/>
+        </w:rPr>
+      </w:pPr>
+    </w:p>
+    <w:p>
+      <w:pPr>
+        <w:tabs>
+          <w:tab w:val="left" w:pos="3870"/>
+          <w:tab w:val="left" w:pos="6300"/>
+        </w:tabs>
+        <w:rPr>
+          <w:rFonts w:ascii="Times New Roman" w:hAnsi="Times New Roman" w:cs="Times New Roman"/>
+          <w:b/>
+          <w:sz w:val="28"/>
+          <w:szCs w:val="28"/>
+        </w:rPr>
+      </w:pPr>
+    </w:p>
+    <w:p>
+      <w:pPr>
+        <w:tabs>
+          <w:tab w:val="left" w:pos="3870"/>
+          <w:tab w:val="left" w:pos="6300"/>
+        </w:tabs>
+        <w:rPr>
+          <w:rFonts w:ascii="Times New Roman" w:hAnsi="Times New Roman" w:cs="Times New Roman"/>
+          <w:b/>
+          <w:sz w:val="28"/>
+          <w:szCs w:val="28"/>
+        </w:rPr>
+      </w:pPr>
+    </w:p>
+    <w:p>
+      <w:pPr>
+        <w:tabs>
+          <w:tab w:val="left" w:pos="3870"/>
+          <w:tab w:val="left" w:pos="6300"/>
+        </w:tabs>
+        <w:rPr>
+          <w:rFonts w:ascii="Times New Roman" w:hAnsi="Times New Roman" w:cs="Times New Roman"/>
+          <w:b/>
+          <w:sz w:val="28"/>
+          <w:szCs w:val="28"/>
+        </w:rPr>
+      </w:pPr>
+    </w:p>
+    <w:p>
+      <w:pPr>
+        <w:tabs>
+          <w:tab w:val="left" w:pos="3870"/>
+          <w:tab w:val="left" w:pos="6300"/>
+        </w:tabs>
+        <w:rPr>
+          <w:rFonts w:ascii="Times New Roman" w:hAnsi="Times New Roman" w:cs="Times New Roman"/>
+          <w:b/>
+          <w:sz w:val="28"/>
+          <w:szCs w:val="28"/>
+        </w:rPr>
+      </w:pPr>
+    </w:p>
+    <w:p>
+      <w:pPr>
+        <w:tabs>
+          <w:tab w:val="left" w:pos="3870"/>
+          <w:tab w:val="left" w:pos="6300"/>
+        </w:tabs>
+        <w:rPr>
+          <w:rFonts w:ascii="Times New Roman" w:hAnsi="Times New Roman" w:cs="Times New Roman"/>
+          <w:b/>
+          <w:sz w:val="28"/>
+          <w:szCs w:val="28"/>
+        </w:rPr>
+      </w:pPr>
+    </w:p>
+    <w:p>
+      <w:pPr>
+        <w:tabs>
+          <w:tab w:val="left" w:pos="3870"/>
+          <w:tab w:val="left" w:pos="6300"/>
+        </w:tabs>
+        <w:rPr>
+          <w:rFonts w:ascii="Times New Roman" w:hAnsi="Times New Roman" w:cs="Times New Roman"/>
+          <w:b/>
+          <w:sz w:val="28"/>
+          <w:szCs w:val="28"/>
+        </w:rPr>
+      </w:pPr>
+    </w:p>
+    <w:p>
+      <w:pPr>
+        <w:tabs>
+          <w:tab w:val="left" w:pos="3870"/>
+          <w:tab w:val="left" w:pos="6300"/>
+        </w:tabs>
+        <w:rPr>
+          <w:rFonts w:ascii="Times New Roman" w:hAnsi="Times New Roman" w:cs="Times New Roman"/>
+          <w:b/>
+          <w:sz w:val="28"/>
+          <w:szCs w:val="28"/>
+        </w:rPr>
+      </w:pPr>
+    </w:p>
+    <w:p>
+      <w:pPr>
+        <w:tabs>
+          <w:tab w:val="left" w:pos="3870"/>
+          <w:tab w:val="left" w:pos="6300"/>
+        </w:tabs>
+        <w:rPr>
+          <w:rFonts w:ascii="Times New Roman" w:hAnsi="Times New Roman" w:cs="Times New Roman"/>
+          <w:b/>
+          <w:sz w:val="28"/>
+          <w:szCs w:val="28"/>
+        </w:rPr>
+      </w:pPr>
+    </w:p>
+    <w:p>
+      <w:pPr>
+        <w:tabs>
+          <w:tab w:val="left" w:pos="3870"/>
+          <w:tab w:val="left" w:pos="6300"/>
+        </w:tabs>
+        <w:rPr>
+          <w:rFonts w:ascii="Times New Roman" w:hAnsi="Times New Roman" w:cs="Times New Roman"/>
+          <w:b/>
+          <w:sz w:val="28"/>
+          <w:szCs w:val="28"/>
+        </w:rPr>
+      </w:pPr>
+    </w:p>
+    <w:p>
+      <w:pPr>
+        <w:tabs>
+          <w:tab w:val="left" w:pos="3870"/>
+          <w:tab w:val="left" w:pos="6300"/>
+        </w:tabs>
+        <w:rPr>
+          <w:rFonts w:ascii="Times New Roman" w:hAnsi="Times New Roman" w:cs="Times New Roman"/>
+          <w:b/>
+          <w:sz w:val="28"/>
+          <w:szCs w:val="28"/>
+        </w:rPr>
+      </w:pPr>
+    </w:p>
+    <w:p>
+      <w:pPr>
+        <w:tabs>
+          <w:tab w:val="left" w:pos="3870"/>
+          <w:tab w:val="left" w:pos="6300"/>
+        </w:tabs>
+        <w:rPr>
+          <w:rFonts w:ascii="Times New Roman" w:hAnsi="Times New Roman" w:cs="Times New Roman"/>
+          <w:b/>
+          <w:sz w:val="28"/>
+          <w:szCs w:val="28"/>
+        </w:rPr>
+      </w:pPr>
+    </w:p>
+    <w:p>
+      <w:pPr>
+        <w:tabs>
+          <w:tab w:val="left" w:pos="3870"/>
+          <w:tab w:val="left" w:pos="6300"/>
+        </w:tabs>
+        <w:rPr>
+          <w:rFonts w:ascii="Times New Roman" w:hAnsi="Times New Roman" w:cs="Times New Roman"/>
+          <w:b/>
+          <w:sz w:val="28"/>
+          <w:szCs w:val="28"/>
+        </w:rPr>
+      </w:pPr>
+    </w:p>
+    <w:p>
+      <w:pPr>
+        <w:tabs>
+          <w:tab w:val="left" w:pos="3870"/>
+          <w:tab w:val="left" w:pos="6300"/>
+        </w:tabs>
+        <w:rPr>
+          <w:rFonts w:ascii="Times New Roman" w:hAnsi="Times New Roman" w:cs="Times New Roman"/>
+          <w:b/>
+          <w:sz w:val="28"/>
+          <w:szCs w:val="28"/>
+        </w:rPr>
+      </w:pPr>
+    </w:p>
+    <w:p>
+      <w:pPr>
+        <w:tabs>
+          <w:tab w:val="left" w:pos="3870"/>
+          <w:tab w:val="left" w:pos="6300"/>
+        </w:tabs>
+        <w:rPr>
+          <w:rFonts w:ascii="Times New Roman" w:hAnsi="Times New Roman" w:cs="Times New Roman"/>
+          <w:b/>
+          <w:sz w:val="28"/>
+          <w:szCs w:val="28"/>
+        </w:rPr>
+      </w:pPr>
+    </w:p>
+    <w:p>
+      <w:pPr>
+        <w:tabs>
+          <w:tab w:val="left" w:pos="3870"/>
+          <w:tab w:val="left" w:pos="6300"/>
+        </w:tabs>
+        <w:rPr>
+          <w:rFonts w:ascii="Times New Roman" w:hAnsi="Times New Roman" w:cs="Times New Roman"/>
+          <w:b/>
+          <w:sz w:val="28"/>
+          <w:szCs w:val="28"/>
+        </w:rPr>
+      </w:pPr>
+    </w:p>
+    <w:p>
+      <w:pPr>
+        <w:tabs>
+          <w:tab w:val="left" w:pos="3870"/>
+          <w:tab w:val="left" w:pos="6300"/>
+        </w:tabs>
+        <w:rPr>
+          <w:rFonts w:ascii="Times New Roman" w:hAnsi="Times New Roman" w:cs="Times New Roman"/>
+          <w:b/>
+          <w:sz w:val="28"/>
+          <w:szCs w:val="28"/>
+        </w:rPr>
+      </w:pPr>
+    </w:p>
+    <w:p>
+      <w:pPr>
+        <w:tabs>
+          <w:tab w:val="left" w:pos="3870"/>
+          <w:tab w:val="left" w:pos="6300"/>
+        </w:tabs>
+        <w:rPr>
+          <w:rFonts w:ascii="Times New Roman" w:hAnsi="Times New Roman" w:cs="Times New Roman"/>
+          <w:b/>
+          <w:sz w:val="28"/>
+          <w:szCs w:val="28"/>
+        </w:rPr>
+      </w:pPr>
+    </w:p>
+    <w:p>
+      <w:pPr>
+        <w:tabs>
+          <w:tab w:val="left" w:pos="3870"/>
+          <w:tab w:val="left" w:pos="6300"/>
+        </w:tabs>
+        <w:rPr>
+          <w:rFonts w:ascii="Times New Roman" w:hAnsi="Times New Roman" w:cs="Times New Roman"/>
+          <w:b/>
+          <w:sz w:val="28"/>
+          <w:szCs w:val="28"/>
+        </w:rPr>
+      </w:pPr>
+    </w:p>
+    <w:p>
+      <w:pPr>
+        <w:tabs>
+          <w:tab w:val="left" w:pos="3870"/>
+          <w:tab w:val="left" w:pos="6300"/>
+        </w:tabs>
+        <w:rPr>
+          <w:rFonts w:ascii="Times New Roman" w:hAnsi="Times New Roman" w:cs="Times New Roman"/>
+          <w:b/>
+          <w:sz w:val="28"/>
+          <w:szCs w:val="28"/>
+        </w:rPr>
+      </w:pPr>
+    </w:p>
+    <w:p>
+      <w:pPr>
+        <w:pStyle w:val="ListParagraph"/>
         <w:numPr>
           <w:ilvl w:val="0"/>
           <w:numId w:val="24"/>
@@ -9069,7 +9279,7 @@
     </w:p>
     <w:p>
       <w:pPr>
-        <w:pStyle w:val="Paragraphedeliste"/>
+        <w:pStyle w:val="ListParagraph"/>
         <w:tabs>
           <w:tab w:val="left" w:pos="3870"/>
           <w:tab w:val="left" w:pos="6300"/>
@@ -9123,7 +9333,7 @@
     </w:p>
     <w:p>
       <w:pPr>
-        <w:pStyle w:val="Paragraphedeliste"/>
+        <w:pStyle w:val="ListParagraph"/>
         <w:tabs>
           <w:tab w:val="left" w:pos="3870"/>
           <w:tab w:val="left" w:pos="6300"/>
@@ -9139,7 +9349,7 @@
     </w:p>
     <w:p>
       <w:pPr>
-        <w:pStyle w:val="Paragraphedeliste"/>
+        <w:pStyle w:val="ListParagraph"/>
         <w:numPr>
           <w:ilvl w:val="0"/>
           <w:numId w:val="25"/>
@@ -9169,7 +9379,7 @@
     </w:p>
     <w:p>
       <w:pPr>
-        <w:pStyle w:val="Paragraphedeliste"/>
+        <w:pStyle w:val="ListParagraph"/>
         <w:tabs>
           <w:tab w:val="left" w:pos="3870"/>
           <w:tab w:val="left" w:pos="6300"/>
@@ -9185,7 +9395,7 @@
     </w:p>
     <w:p>
       <w:pPr>
-        <w:pStyle w:val="Paragraphedeliste"/>
+        <w:pStyle w:val="ListParagraph"/>
         <w:tabs>
           <w:tab w:val="left" w:pos="3870"/>
           <w:tab w:val="left" w:pos="6300"/>
@@ -9204,7 +9414,7 @@
           <w:noProof/>
           <w:sz w:val="24"/>
           <w:szCs w:val="24"/>
-          <w:lang w:val="fr-FR" w:eastAsia="fr-FR"/>
+          <w:lang w:eastAsia="en-GB"/>
         </w:rPr>
         <w:drawing>
           <wp:inline distT="0" distB="0" distL="0" distR="0" wp14:anchorId="410F7328" wp14:editId="08C1927C">
@@ -9224,7 +9434,7 @@
                     </pic:cNvPicPr>
                   </pic:nvPicPr>
                   <pic:blipFill>
-                    <a:blip r:embed="rId20">
+                    <a:blip r:embed="rId18">
                       <a:extLst>
                         <a:ext uri="{28A0092B-C50C-407E-A947-70E740481C1C}">
                           <a14:useLocalDpi xmlns:a14="http://schemas.microsoft.com/office/drawing/2010/main" val="0"/>
@@ -9258,7 +9468,7 @@
     </w:p>
     <w:p>
       <w:pPr>
-        <w:pStyle w:val="Paragraphedeliste"/>
+        <w:pStyle w:val="ListParagraph"/>
         <w:tabs>
           <w:tab w:val="left" w:pos="3870"/>
           <w:tab w:val="left" w:pos="6300"/>
@@ -9274,7 +9484,7 @@
     </w:p>
     <w:p>
       <w:pPr>
-        <w:pStyle w:val="Paragraphedeliste"/>
+        <w:pStyle w:val="ListParagraph"/>
         <w:numPr>
           <w:ilvl w:val="0"/>
           <w:numId w:val="25"/>
@@ -9298,13 +9508,14 @@
           <w:szCs w:val="24"/>
           <w:lang w:val="fr-FR"/>
         </w:rPr>
+        <w:lastRenderedPageBreak/>
         <w:t>Dashbord</w:t>
       </w:r>
       <w:proofErr w:type="spellEnd"/>
     </w:p>
     <w:p>
       <w:pPr>
-        <w:pStyle w:val="Paragraphedeliste"/>
+        <w:pStyle w:val="ListParagraph"/>
         <w:tabs>
           <w:tab w:val="left" w:pos="3870"/>
           <w:tab w:val="left" w:pos="6300"/>
@@ -9320,7 +9531,7 @@
     </w:p>
     <w:p>
       <w:pPr>
-        <w:pStyle w:val="Paragraphedeliste"/>
+        <w:pStyle w:val="ListParagraph"/>
         <w:tabs>
           <w:tab w:val="left" w:pos="3870"/>
           <w:tab w:val="left" w:pos="6300"/>
@@ -9339,9 +9550,8 @@
           <w:noProof/>
           <w:sz w:val="24"/>
           <w:szCs w:val="24"/>
-          <w:lang w:val="fr-FR" w:eastAsia="fr-FR"/>
-        </w:rPr>
-        <w:lastRenderedPageBreak/>
+          <w:lang w:eastAsia="en-GB"/>
+        </w:rPr>
         <w:drawing>
           <wp:inline distT="0" distB="0" distL="0" distR="0">
             <wp:extent cx="7324725" cy="3076575"/>
@@ -9360,7 +9570,7 @@
                     </pic:cNvPicPr>
                   </pic:nvPicPr>
                   <pic:blipFill>
-                    <a:blip r:embed="rId21">
+                    <a:blip r:embed="rId19">
                       <a:extLst>
                         <a:ext uri="{28A0092B-C50C-407E-A947-70E740481C1C}">
                           <a14:useLocalDpi xmlns:a14="http://schemas.microsoft.com/office/drawing/2010/main" val="0"/>
@@ -9393,7 +9603,7 @@
       </w:r>
     </w:p>
     <w:sectPr>
-      <w:footerReference w:type="default" r:id="rId22"/>
+      <w:footerReference w:type="default" r:id="rId20"/>
       <w:pgSz w:w="11906" w:h="16838"/>
       <w:pgMar w:top="1417" w:right="1417" w:bottom="1417" w:left="1417" w:header="708" w:footer="708" w:gutter="0"/>
       <w:cols w:space="708"/>
@@ -9432,7 +9642,7 @@
 <w:ftr xmlns:wpc="http://schemas.microsoft.com/office/word/2010/wordprocessingCanvas" xmlns:mc="http://schemas.openxmlformats.org/markup-compatibility/2006" xmlns:o="urn:schemas-microsoft-com:office:office" xmlns:r="http://schemas.openxmlformats.org/officeDocument/2006/relationships" xmlns:m="http://schemas.openxmlformats.org/officeDocument/2006/math" xmlns:v="urn:schemas-microsoft-com:vml" xmlns:wp14="http://schemas.microsoft.com/office/word/2010/wordprocessingDrawing" xmlns:wp="http://schemas.openxmlformats.org/drawingml/2006/wordprocessingDrawing" xmlns:w10="urn:schemas-microsoft-com:office:word" xmlns:w="http://schemas.openxmlformats.org/wordprocessingml/2006/main" xmlns:w14="http://schemas.microsoft.com/office/word/2010/wordml" xmlns:wpg="http://schemas.microsoft.com/office/word/2010/wordprocessingGroup" xmlns:wpi="http://schemas.microsoft.com/office/word/2010/wordprocessingInk" xmlns:wne="http://schemas.microsoft.com/office/word/2006/wordml" xmlns:wps="http://schemas.microsoft.com/office/word/2010/wordprocessingShape" mc:Ignorable="w14 wp14">
   <w:p>
     <w:pPr>
-      <w:pStyle w:val="Pieddepage"/>
+      <w:pStyle w:val="Footer"/>
     </w:pPr>
     <w:r>
       <w:rPr>
@@ -9494,7 +9704,7 @@
         <v:path o:extrusionok="f" gradientshapeok="t" o:connecttype="rect"/>
         <o:lock v:ext="edit" aspectratio="t"/>
       </v:shapetype>
-      <v:shape id="_x0000_i1028" type="#_x0000_t75" style="width:11.25pt;height:11.25pt" o:bullet="t">
+      <v:shape id="_x0000_i1042" type="#_x0000_t75" style="width:11.25pt;height:11.25pt" o:bullet="t">
         <v:imagedata r:id="rId1" o:title="clip_image001"/>
       </v:shape>
     </w:pict>
@@ -10985,6 +11195,119 @@
     </w:lvl>
   </w:abstractNum>
   <w:abstractNum w:abstractNumId="14">
+    <w:nsid w:val="49EA624C"/>
+    <w:multiLevelType w:val="hybridMultilevel"/>
+    <w:tmpl w:val="4A46C992"/>
+    <w:lvl w:ilvl="0" w:tplc="0809000B">
+      <w:start w:val="1"/>
+      <w:numFmt w:val="bullet"/>
+      <w:lvlText w:val=""/>
+      <w:lvlJc w:val="left"/>
+      <w:pPr>
+        <w:ind w:left="1800" w:hanging="360"/>
+      </w:pPr>
+      <w:rPr>
+        <w:rFonts w:ascii="Wingdings" w:hAnsi="Wingdings" w:hint="default"/>
+      </w:rPr>
+    </w:lvl>
+    <w:lvl w:ilvl="1" w:tplc="08090003" w:tentative="1">
+      <w:start w:val="1"/>
+      <w:numFmt w:val="bullet"/>
+      <w:lvlText w:val="o"/>
+      <w:lvlJc w:val="left"/>
+      <w:pPr>
+        <w:ind w:left="2520" w:hanging="360"/>
+      </w:pPr>
+      <w:rPr>
+        <w:rFonts w:ascii="Courier New" w:hAnsi="Courier New" w:cs="Courier New" w:hint="default"/>
+      </w:rPr>
+    </w:lvl>
+    <w:lvl w:ilvl="2" w:tplc="08090005" w:tentative="1">
+      <w:start w:val="1"/>
+      <w:numFmt w:val="bullet"/>
+      <w:lvlText w:val=""/>
+      <w:lvlJc w:val="left"/>
+      <w:pPr>
+        <w:ind w:left="3240" w:hanging="360"/>
+      </w:pPr>
+      <w:rPr>
+        <w:rFonts w:ascii="Wingdings" w:hAnsi="Wingdings" w:hint="default"/>
+      </w:rPr>
+    </w:lvl>
+    <w:lvl w:ilvl="3" w:tplc="08090001" w:tentative="1">
+      <w:start w:val="1"/>
+      <w:numFmt w:val="bullet"/>
+      <w:lvlText w:val=""/>
+      <w:lvlJc w:val="left"/>
+      <w:pPr>
+        <w:ind w:left="3960" w:hanging="360"/>
+      </w:pPr>
+      <w:rPr>
+        <w:rFonts w:ascii="Symbol" w:hAnsi="Symbol" w:hint="default"/>
+      </w:rPr>
+    </w:lvl>
+    <w:lvl w:ilvl="4" w:tplc="08090003" w:tentative="1">
+      <w:start w:val="1"/>
+      <w:numFmt w:val="bullet"/>
+      <w:lvlText w:val="o"/>
+      <w:lvlJc w:val="left"/>
+      <w:pPr>
+        <w:ind w:left="4680" w:hanging="360"/>
+      </w:pPr>
+      <w:rPr>
+        <w:rFonts w:ascii="Courier New" w:hAnsi="Courier New" w:cs="Courier New" w:hint="default"/>
+      </w:rPr>
+    </w:lvl>
+    <w:lvl w:ilvl="5" w:tplc="08090005" w:tentative="1">
+      <w:start w:val="1"/>
+      <w:numFmt w:val="bullet"/>
+      <w:lvlText w:val=""/>
+      <w:lvlJc w:val="left"/>
+      <w:pPr>
+        <w:ind w:left="5400" w:hanging="360"/>
+      </w:pPr>
+      <w:rPr>
+        <w:rFonts w:ascii="Wingdings" w:hAnsi="Wingdings" w:hint="default"/>
+      </w:rPr>
+    </w:lvl>
+    <w:lvl w:ilvl="6" w:tplc="08090001" w:tentative="1">
+      <w:start w:val="1"/>
+      <w:numFmt w:val="bullet"/>
+      <w:lvlText w:val=""/>
+      <w:lvlJc w:val="left"/>
+      <w:pPr>
+        <w:ind w:left="6120" w:hanging="360"/>
+      </w:pPr>
+      <w:rPr>
+        <w:rFonts w:ascii="Symbol" w:hAnsi="Symbol" w:hint="default"/>
+      </w:rPr>
+    </w:lvl>
+    <w:lvl w:ilvl="7" w:tplc="08090003" w:tentative="1">
+      <w:start w:val="1"/>
+      <w:numFmt w:val="bullet"/>
+      <w:lvlText w:val="o"/>
+      <w:lvlJc w:val="left"/>
+      <w:pPr>
+        <w:ind w:left="6840" w:hanging="360"/>
+      </w:pPr>
+      <w:rPr>
+        <w:rFonts w:ascii="Courier New" w:hAnsi="Courier New" w:cs="Courier New" w:hint="default"/>
+      </w:rPr>
+    </w:lvl>
+    <w:lvl w:ilvl="8" w:tplc="08090005" w:tentative="1">
+      <w:start w:val="1"/>
+      <w:numFmt w:val="bullet"/>
+      <w:lvlText w:val=""/>
+      <w:lvlJc w:val="left"/>
+      <w:pPr>
+        <w:ind w:left="7560" w:hanging="360"/>
+      </w:pPr>
+      <w:rPr>
+        <w:rFonts w:ascii="Wingdings" w:hAnsi="Wingdings" w:hint="default"/>
+      </w:rPr>
+    </w:lvl>
+  </w:abstractNum>
+  <w:abstractNum w:abstractNumId="15">
     <w:nsid w:val="51102206"/>
     <w:multiLevelType w:val="hybridMultilevel"/>
     <w:tmpl w:val="C8A0373A"/>
@@ -11097,7 +11420,7 @@
       </w:rPr>
     </w:lvl>
   </w:abstractNum>
-  <w:abstractNum w:abstractNumId="15">
+  <w:abstractNum w:abstractNumId="16">
     <w:nsid w:val="516D77DC"/>
     <w:multiLevelType w:val="hybridMultilevel"/>
     <w:tmpl w:val="EBD01942"/>
@@ -11210,7 +11533,7 @@
       </w:rPr>
     </w:lvl>
   </w:abstractNum>
-  <w:abstractNum w:abstractNumId="16">
+  <w:abstractNum w:abstractNumId="17">
     <w:nsid w:val="530476EC"/>
     <w:multiLevelType w:val="hybridMultilevel"/>
     <w:tmpl w:val="CDF27986"/>
@@ -11323,7 +11646,7 @@
       </w:rPr>
     </w:lvl>
   </w:abstractNum>
-  <w:abstractNum w:abstractNumId="17">
+  <w:abstractNum w:abstractNumId="18">
     <w:nsid w:val="55B130AE"/>
     <w:multiLevelType w:val="hybridMultilevel"/>
     <w:tmpl w:val="8B92CDAC"/>
@@ -11436,7 +11759,7 @@
       </w:rPr>
     </w:lvl>
   </w:abstractNum>
-  <w:abstractNum w:abstractNumId="18">
+  <w:abstractNum w:abstractNumId="19">
     <w:nsid w:val="638E7A54"/>
     <w:multiLevelType w:val="hybridMultilevel"/>
     <w:tmpl w:val="02A01BD4"/>
@@ -11549,7 +11872,7 @@
       </w:rPr>
     </w:lvl>
   </w:abstractNum>
-  <w:abstractNum w:abstractNumId="19">
+  <w:abstractNum w:abstractNumId="20">
     <w:nsid w:val="704A1F24"/>
     <w:multiLevelType w:val="hybridMultilevel"/>
     <w:tmpl w:val="D396BF1C"/>
@@ -11664,7 +11987,7 @@
       </w:rPr>
     </w:lvl>
   </w:abstractNum>
-  <w:abstractNum w:abstractNumId="20">
+  <w:abstractNum w:abstractNumId="21">
     <w:nsid w:val="737F23D6"/>
     <w:multiLevelType w:val="hybridMultilevel"/>
     <w:tmpl w:val="0C9C150E"/>
@@ -11777,7 +12100,7 @@
       </w:rPr>
     </w:lvl>
   </w:abstractNum>
-  <w:abstractNum w:abstractNumId="21">
+  <w:abstractNum w:abstractNumId="22">
     <w:nsid w:val="76BC4C33"/>
     <w:multiLevelType w:val="multilevel"/>
     <w:tmpl w:val="EBD27B02"/>
@@ -11926,7 +12249,7 @@
       </w:rPr>
     </w:lvl>
   </w:abstractNum>
-  <w:abstractNum w:abstractNumId="22">
+  <w:abstractNum w:abstractNumId="23">
     <w:nsid w:val="79755CA0"/>
     <w:multiLevelType w:val="hybridMultilevel"/>
     <w:tmpl w:val="E61AF7AC"/>
@@ -12143,22 +12466,22 @@
     </w:lvlOverride>
   </w:num>
   <w:num w:numId="9">
-    <w:abstractNumId w:val="20"/>
+    <w:abstractNumId w:val="21"/>
   </w:num>
   <w:num w:numId="10">
     <w:abstractNumId w:val="8"/>
   </w:num>
   <w:num w:numId="11">
-    <w:abstractNumId w:val="19"/>
+    <w:abstractNumId w:val="20"/>
   </w:num>
   <w:num w:numId="12">
     <w:abstractNumId w:val="12"/>
   </w:num>
   <w:num w:numId="13">
-    <w:abstractNumId w:val="16"/>
+    <w:abstractNumId w:val="17"/>
   </w:num>
   <w:num w:numId="14">
-    <w:abstractNumId w:val="22"/>
+    <w:abstractNumId w:val="23"/>
   </w:num>
   <w:num w:numId="15">
     <w:abstractNumId w:val="4"/>
@@ -12167,16 +12490,16 @@
     <w:abstractNumId w:val="11"/>
   </w:num>
   <w:num w:numId="17">
-    <w:abstractNumId w:val="14"/>
+    <w:abstractNumId w:val="15"/>
   </w:num>
   <w:num w:numId="18">
-    <w:abstractNumId w:val="17"/>
+    <w:abstractNumId w:val="18"/>
   </w:num>
   <w:num w:numId="19">
     <w:abstractNumId w:val="1"/>
   </w:num>
   <w:num w:numId="20">
-    <w:abstractNumId w:val="21"/>
+    <w:abstractNumId w:val="22"/>
   </w:num>
   <w:num w:numId="21">
     <w:abstractNumId w:val="0"/>
@@ -12185,13 +12508,16 @@
     <w:abstractNumId w:val="5"/>
   </w:num>
   <w:num w:numId="23">
-    <w:abstractNumId w:val="15"/>
+    <w:abstractNumId w:val="16"/>
   </w:num>
   <w:num w:numId="24">
     <w:abstractNumId w:val="6"/>
   </w:num>
   <w:num w:numId="25">
-    <w:abstractNumId w:val="18"/>
+    <w:abstractNumId w:val="19"/>
+  </w:num>
+  <w:num w:numId="26">
+    <w:abstractNumId w:val="14"/>
   </w:num>
 </w:numbering>
 </file>
@@ -12360,13 +12686,13 @@
       <w:lang w:val="fr-FR"/>
     </w:rPr>
   </w:style>
-  <w:style w:type="character" w:default="1" w:styleId="Policepardfaut">
+  <w:style w:type="character" w:default="1" w:styleId="DefaultParagraphFont">
     <w:name w:val="Default Paragraph Font"/>
     <w:uiPriority w:val="1"/>
     <w:semiHidden/>
     <w:unhideWhenUsed/>
   </w:style>
-  <w:style w:type="table" w:default="1" w:styleId="TableauNormal">
+  <w:style w:type="table" w:default="1" w:styleId="TableNormal">
     <w:name w:val="Normal Table"/>
     <w:uiPriority w:val="99"/>
     <w:semiHidden/>
@@ -12381,13 +12707,13 @@
       </w:tblCellMar>
     </w:tblPr>
   </w:style>
-  <w:style w:type="numbering" w:default="1" w:styleId="Aucuneliste">
+  <w:style w:type="numbering" w:default="1" w:styleId="NoList">
     <w:name w:val="No List"/>
     <w:uiPriority w:val="99"/>
     <w:semiHidden/>
     <w:unhideWhenUsed/>
   </w:style>
-  <w:style w:type="paragraph" w:styleId="Sansinterligne">
+  <w:style w:type="paragraph" w:styleId="NoSpacing">
     <w:name w:val="No Spacing"/>
     <w:uiPriority w:val="1"/>
     <w:qFormat/>
@@ -12399,7 +12725,7 @@
       <w:lang w:val="fr-FR"/>
     </w:rPr>
   </w:style>
-  <w:style w:type="paragraph" w:styleId="Paragraphedeliste">
+  <w:style w:type="paragraph" w:styleId="ListParagraph">
     <w:name w:val="List Paragraph"/>
     <w:basedOn w:val="Normal"/>
     <w:uiPriority w:val="34"/>
@@ -12413,9 +12739,9 @@
       <w:lang w:val="en-GB"/>
     </w:rPr>
   </w:style>
-  <w:style w:type="table" w:styleId="Grilledutableau">
+  <w:style w:type="table" w:styleId="TableGrid">
     <w:name w:val="Table Grid"/>
-    <w:basedOn w:val="TableauNormal"/>
+    <w:basedOn w:val="TableNormal"/>
     <w:uiPriority w:val="59"/>
     <w:rsid w:val="001C60F6"/>
     <w:pPr>
@@ -12442,10 +12768,10 @@
       </w:tblCellMar>
     </w:tblPr>
   </w:style>
-  <w:style w:type="paragraph" w:styleId="Textedebulles">
+  <w:style w:type="paragraph" w:styleId="BalloonText">
     <w:name w:val="Balloon Text"/>
     <w:basedOn w:val="Normal"/>
-    <w:link w:val="TextedebullesCar"/>
+    <w:link w:val="BalloonTextChar"/>
     <w:uiPriority w:val="99"/>
     <w:semiHidden/>
     <w:unhideWhenUsed/>
@@ -12459,10 +12785,10 @@
       <w:szCs w:val="16"/>
     </w:rPr>
   </w:style>
-  <w:style w:type="character" w:customStyle="1" w:styleId="TextedebullesCar">
-    <w:name w:val="Texte de bulles Car"/>
-    <w:basedOn w:val="Policepardfaut"/>
-    <w:link w:val="Textedebulles"/>
+  <w:style w:type="character" w:customStyle="1" w:styleId="BalloonTextChar">
+    <w:name w:val="Balloon Text Char"/>
+    <w:basedOn w:val="DefaultParagraphFont"/>
+    <w:link w:val="BalloonText"/>
     <w:uiPriority w:val="99"/>
     <w:semiHidden/>
     <w:rsid w:val="001C60F6"/>
@@ -12489,10 +12815,10 @@
       <w:szCs w:val="24"/>
     </w:rPr>
   </w:style>
-  <w:style w:type="paragraph" w:styleId="En-tte">
+  <w:style w:type="paragraph" w:styleId="Header">
     <w:name w:val="header"/>
     <w:basedOn w:val="Normal"/>
-    <w:link w:val="En-tteCar"/>
+    <w:link w:val="HeaderChar"/>
     <w:uiPriority w:val="99"/>
     <w:unhideWhenUsed/>
     <w:rsid w:val="00FF65DD"/>
@@ -12504,20 +12830,20 @@
       <w:spacing w:after="0" w:line="240" w:lineRule="auto"/>
     </w:pPr>
   </w:style>
-  <w:style w:type="character" w:customStyle="1" w:styleId="En-tteCar">
-    <w:name w:val="En-tête Car"/>
-    <w:basedOn w:val="Policepardfaut"/>
-    <w:link w:val="En-tte"/>
+  <w:style w:type="character" w:customStyle="1" w:styleId="HeaderChar">
+    <w:name w:val="Header Char"/>
+    <w:basedOn w:val="DefaultParagraphFont"/>
+    <w:link w:val="Header"/>
     <w:uiPriority w:val="99"/>
     <w:rsid w:val="00FF65DD"/>
     <w:rPr>
       <w:lang w:val="fr-FR"/>
     </w:rPr>
   </w:style>
-  <w:style w:type="paragraph" w:styleId="Pieddepage">
+  <w:style w:type="paragraph" w:styleId="Footer">
     <w:name w:val="footer"/>
     <w:basedOn w:val="Normal"/>
-    <w:link w:val="PieddepageCar"/>
+    <w:link w:val="FooterChar"/>
     <w:uiPriority w:val="99"/>
     <w:unhideWhenUsed/>
     <w:rsid w:val="00FF65DD"/>
@@ -12529,10 +12855,10 @@
       <w:spacing w:after="0" w:line="240" w:lineRule="auto"/>
     </w:pPr>
   </w:style>
-  <w:style w:type="character" w:customStyle="1" w:styleId="PieddepageCar">
-    <w:name w:val="Pied de page Car"/>
-    <w:basedOn w:val="Policepardfaut"/>
-    <w:link w:val="Pieddepage"/>
+  <w:style w:type="character" w:customStyle="1" w:styleId="FooterChar">
+    <w:name w:val="Footer Char"/>
+    <w:basedOn w:val="DefaultParagraphFont"/>
+    <w:link w:val="Footer"/>
     <w:uiPriority w:val="99"/>
     <w:rsid w:val="00FF65DD"/>
     <w:rPr>
@@ -12723,13 +13049,13 @@
       <w:lang w:val="fr-FR"/>
     </w:rPr>
   </w:style>
-  <w:style w:type="character" w:default="1" w:styleId="Policepardfaut">
+  <w:style w:type="character" w:default="1" w:styleId="DefaultParagraphFont">
     <w:name w:val="Default Paragraph Font"/>
     <w:uiPriority w:val="1"/>
     <w:semiHidden/>
     <w:unhideWhenUsed/>
   </w:style>
-  <w:style w:type="table" w:default="1" w:styleId="TableauNormal">
+  <w:style w:type="table" w:default="1" w:styleId="TableNormal">
     <w:name w:val="Normal Table"/>
     <w:uiPriority w:val="99"/>
     <w:semiHidden/>
@@ -12744,13 +13070,13 @@
       </w:tblCellMar>
     </w:tblPr>
   </w:style>
-  <w:style w:type="numbering" w:default="1" w:styleId="Aucuneliste">
+  <w:style w:type="numbering" w:default="1" w:styleId="NoList">
     <w:name w:val="No List"/>
     <w:uiPriority w:val="99"/>
     <w:semiHidden/>
     <w:unhideWhenUsed/>
   </w:style>
-  <w:style w:type="paragraph" w:styleId="Sansinterligne">
+  <w:style w:type="paragraph" w:styleId="NoSpacing">
     <w:name w:val="No Spacing"/>
     <w:uiPriority w:val="1"/>
     <w:qFormat/>
@@ -12762,7 +13088,7 @@
       <w:lang w:val="fr-FR"/>
     </w:rPr>
   </w:style>
-  <w:style w:type="paragraph" w:styleId="Paragraphedeliste">
+  <w:style w:type="paragraph" w:styleId="ListParagraph">
     <w:name w:val="List Paragraph"/>
     <w:basedOn w:val="Normal"/>
     <w:uiPriority w:val="34"/>
@@ -12776,9 +13102,9 @@
       <w:lang w:val="en-GB"/>
     </w:rPr>
   </w:style>
-  <w:style w:type="table" w:styleId="Grilledutableau">
+  <w:style w:type="table" w:styleId="TableGrid">
     <w:name w:val="Table Grid"/>
-    <w:basedOn w:val="TableauNormal"/>
+    <w:basedOn w:val="TableNormal"/>
     <w:uiPriority w:val="59"/>
     <w:rsid w:val="001C60F6"/>
     <w:pPr>
@@ -12805,10 +13131,10 @@
       </w:tblCellMar>
     </w:tblPr>
   </w:style>
-  <w:style w:type="paragraph" w:styleId="Textedebulles">
+  <w:style w:type="paragraph" w:styleId="BalloonText">
     <w:name w:val="Balloon Text"/>
     <w:basedOn w:val="Normal"/>
-    <w:link w:val="TextedebullesCar"/>
+    <w:link w:val="BalloonTextChar"/>
     <w:uiPriority w:val="99"/>
     <w:semiHidden/>
     <w:unhideWhenUsed/>
@@ -12822,10 +13148,10 @@
       <w:szCs w:val="16"/>
     </w:rPr>
   </w:style>
-  <w:style w:type="character" w:customStyle="1" w:styleId="TextedebullesCar">
-    <w:name w:val="Texte de bulles Car"/>
-    <w:basedOn w:val="Policepardfaut"/>
-    <w:link w:val="Textedebulles"/>
+  <w:style w:type="character" w:customStyle="1" w:styleId="BalloonTextChar">
+    <w:name w:val="Balloon Text Char"/>
+    <w:basedOn w:val="DefaultParagraphFont"/>
+    <w:link w:val="BalloonText"/>
     <w:uiPriority w:val="99"/>
     <w:semiHidden/>
     <w:rsid w:val="001C60F6"/>
@@ -12852,10 +13178,10 @@
       <w:szCs w:val="24"/>
     </w:rPr>
   </w:style>
-  <w:style w:type="paragraph" w:styleId="En-tte">
+  <w:style w:type="paragraph" w:styleId="Header">
     <w:name w:val="header"/>
     <w:basedOn w:val="Normal"/>
-    <w:link w:val="En-tteCar"/>
+    <w:link w:val="HeaderChar"/>
     <w:uiPriority w:val="99"/>
     <w:unhideWhenUsed/>
     <w:rsid w:val="00FF65DD"/>
@@ -12867,20 +13193,20 @@
       <w:spacing w:after="0" w:line="240" w:lineRule="auto"/>
     </w:pPr>
   </w:style>
-  <w:style w:type="character" w:customStyle="1" w:styleId="En-tteCar">
-    <w:name w:val="En-tête Car"/>
-    <w:basedOn w:val="Policepardfaut"/>
-    <w:link w:val="En-tte"/>
+  <w:style w:type="character" w:customStyle="1" w:styleId="HeaderChar">
+    <w:name w:val="Header Char"/>
+    <w:basedOn w:val="DefaultParagraphFont"/>
+    <w:link w:val="Header"/>
     <w:uiPriority w:val="99"/>
     <w:rsid w:val="00FF65DD"/>
     <w:rPr>
       <w:lang w:val="fr-FR"/>
     </w:rPr>
   </w:style>
-  <w:style w:type="paragraph" w:styleId="Pieddepage">
+  <w:style w:type="paragraph" w:styleId="Footer">
     <w:name w:val="footer"/>
     <w:basedOn w:val="Normal"/>
-    <w:link w:val="PieddepageCar"/>
+    <w:link w:val="FooterChar"/>
     <w:uiPriority w:val="99"/>
     <w:unhideWhenUsed/>
     <w:rsid w:val="00FF65DD"/>
@@ -12892,10 +13218,10 @@
       <w:spacing w:after="0" w:line="240" w:lineRule="auto"/>
     </w:pPr>
   </w:style>
-  <w:style w:type="character" w:customStyle="1" w:styleId="PieddepageCar">
-    <w:name w:val="Pied de page Car"/>
-    <w:basedOn w:val="Policepardfaut"/>
-    <w:link w:val="Pieddepage"/>
+  <w:style w:type="character" w:customStyle="1" w:styleId="FooterChar">
+    <w:name w:val="Footer Char"/>
+    <w:basedOn w:val="DefaultParagraphFont"/>
+    <w:link w:val="Footer"/>
     <w:uiPriority w:val="99"/>
     <w:rsid w:val="00FF65DD"/>
     <w:rPr>

</xml_diff>

<commit_message>
correction of class diagram
</commit_message>
<xml_diff>
--- a/Info 3055 rapport (Autosaved).docx
+++ b/Info 3055 rapport (Autosaved).docx
@@ -1707,33 +1707,6 @@
           <w:szCs w:val="24"/>
           <w:lang w:eastAsia="en-GB"/>
         </w:rPr>
-        <w:t>Chaque utilisateur doit pouvoir créer un compte.</w:t>
-      </w:r>
-    </w:p>
-    <w:p>
-      <w:pPr>
-        <w:numPr>
-          <w:ilvl w:val="0"/>
-          <w:numId w:val="20"/>
-        </w:numPr>
-        <w:spacing w:after="0" w:line="240" w:lineRule="auto"/>
-        <w:textAlignment w:val="baseline"/>
-        <w:rPr>
-          <w:rFonts w:ascii="Times New Roman" w:eastAsia="Times New Roman" w:hAnsi="Times New Roman" w:cs="Times New Roman"/>
-          <w:color w:val="000000"/>
-          <w:sz w:val="24"/>
-          <w:szCs w:val="24"/>
-          <w:lang w:eastAsia="en-GB"/>
-        </w:rPr>
-      </w:pPr>
-      <w:r>
-        <w:rPr>
-          <w:rFonts w:ascii="Times New Roman" w:eastAsia="Times New Roman" w:hAnsi="Times New Roman" w:cs="Times New Roman"/>
-          <w:color w:val="000000"/>
-          <w:sz w:val="24"/>
-          <w:szCs w:val="24"/>
-          <w:lang w:eastAsia="en-GB"/>
-        </w:rPr>
         <w:t>Regarder l’état de la requête</w:t>
       </w:r>
     </w:p>
@@ -3166,7 +3139,6 @@
           <w:sz w:val="24"/>
           <w:szCs w:val="24"/>
         </w:rPr>
-        <w:lastRenderedPageBreak/>
         <w:t xml:space="preserve">Grade </w:t>
       </w:r>
     </w:p>
@@ -3193,6 +3165,7 @@
           <w:sz w:val="24"/>
           <w:szCs w:val="24"/>
         </w:rPr>
+        <w:lastRenderedPageBreak/>
         <w:t>Département</w:t>
       </w:r>
       <w:proofErr w:type="spellEnd"/>
@@ -3978,6 +3951,7 @@
           <w:rFonts w:ascii="Times New Roman" w:hAnsi="Times New Roman" w:cs="Times New Roman"/>
           <w:lang w:val="fr-FR"/>
         </w:rPr>
+        <w:lastRenderedPageBreak/>
         <w:t>Nous observons des cas d’activation de matricule lors du tirage des fiche</w:t>
       </w:r>
       <w:r>
@@ -5887,6 +5861,8 @@
         </w:rPr>
         <w:t>Architecture du System</w:t>
       </w:r>
+      <w:bookmarkStart w:id="0" w:name="_GoBack"/>
+      <w:bookmarkEnd w:id="0"/>
     </w:p>
     <w:p>
       <w:pPr>
@@ -8299,17 +8275,26 @@
         </w:rPr>
         <w:t xml:space="preserve"> </w:t>
       </w:r>
-      <w:proofErr w:type="spellStart"/>
       <w:r>
         <w:rPr>
           <w:rFonts w:ascii="Times New Roman" w:hAnsi="Times New Roman" w:cs="Times New Roman"/>
           <w:b/>
           <w:sz w:val="28"/>
           <w:szCs w:val="28"/>
-        </w:rPr>
-        <w:t>d’activite</w:t>
-      </w:r>
-      <w:proofErr w:type="spellEnd"/>
+          <w:lang w:val="fr-FR"/>
+        </w:rPr>
+        <w:t>d’</w:t>
+      </w:r>
+      <w:r>
+        <w:rPr>
+          <w:rFonts w:ascii="Times New Roman" w:hAnsi="Times New Roman" w:cs="Times New Roman"/>
+          <w:b/>
+          <w:sz w:val="28"/>
+          <w:szCs w:val="28"/>
+          <w:lang w:val="fr-FR"/>
+        </w:rPr>
+        <w:t>activité</w:t>
+      </w:r>
       <w:r>
         <w:rPr>
           <w:rFonts w:ascii="Times New Roman" w:hAnsi="Times New Roman" w:cs="Times New Roman"/>
@@ -8358,17 +8343,16 @@
         </w:rPr>
         <w:t xml:space="preserve"> la </w:t>
       </w:r>
-      <w:proofErr w:type="spellStart"/>
       <w:r>
         <w:rPr>
           <w:rFonts w:ascii="Times New Roman" w:hAnsi="Times New Roman" w:cs="Times New Roman"/>
           <w:b/>
           <w:sz w:val="28"/>
           <w:szCs w:val="28"/>
-        </w:rPr>
-        <w:t>Requete</w:t>
-      </w:r>
-      <w:proofErr w:type="spellEnd"/>
+          <w:lang w:val="fr-FR"/>
+        </w:rPr>
+        <w:t>Requête</w:t>
+      </w:r>
     </w:p>
     <w:p>
       <w:pPr>
@@ -8475,8 +8459,453 @@
           </wp:inline>
         </w:drawing>
       </w:r>
-      <w:bookmarkStart w:id="0" w:name="_GoBack"/>
-      <w:bookmarkEnd w:id="0"/>
+    </w:p>
+    <w:p>
+      <w:pPr>
+        <w:pStyle w:val="ListParagraph"/>
+        <w:tabs>
+          <w:tab w:val="left" w:pos="3870"/>
+          <w:tab w:val="left" w:pos="6300"/>
+        </w:tabs>
+        <w:ind w:left="0" w:hanging="142"/>
+        <w:rPr>
+          <w:rFonts w:ascii="Times New Roman" w:hAnsi="Times New Roman" w:cs="Times New Roman"/>
+          <w:b/>
+          <w:sz w:val="28"/>
+          <w:szCs w:val="28"/>
+        </w:rPr>
+      </w:pPr>
+    </w:p>
+    <w:p>
+      <w:pPr>
+        <w:pStyle w:val="ListParagraph"/>
+        <w:tabs>
+          <w:tab w:val="left" w:pos="3870"/>
+          <w:tab w:val="left" w:pos="6300"/>
+        </w:tabs>
+        <w:ind w:left="0" w:hanging="142"/>
+        <w:rPr>
+          <w:rFonts w:ascii="Times New Roman" w:hAnsi="Times New Roman" w:cs="Times New Roman"/>
+          <w:b/>
+          <w:sz w:val="28"/>
+          <w:szCs w:val="28"/>
+        </w:rPr>
+      </w:pPr>
+    </w:p>
+    <w:p>
+      <w:pPr>
+        <w:pStyle w:val="ListParagraph"/>
+        <w:tabs>
+          <w:tab w:val="left" w:pos="3870"/>
+          <w:tab w:val="left" w:pos="6300"/>
+        </w:tabs>
+        <w:ind w:left="0" w:hanging="142"/>
+        <w:rPr>
+          <w:rFonts w:ascii="Times New Roman" w:hAnsi="Times New Roman" w:cs="Times New Roman"/>
+          <w:b/>
+          <w:sz w:val="28"/>
+          <w:szCs w:val="28"/>
+        </w:rPr>
+      </w:pPr>
+    </w:p>
+    <w:p>
+      <w:pPr>
+        <w:pStyle w:val="ListParagraph"/>
+        <w:tabs>
+          <w:tab w:val="left" w:pos="3870"/>
+          <w:tab w:val="left" w:pos="6300"/>
+        </w:tabs>
+        <w:ind w:left="0" w:hanging="142"/>
+        <w:rPr>
+          <w:rFonts w:ascii="Times New Roman" w:hAnsi="Times New Roman" w:cs="Times New Roman"/>
+          <w:b/>
+          <w:sz w:val="28"/>
+          <w:szCs w:val="28"/>
+        </w:rPr>
+      </w:pPr>
+    </w:p>
+    <w:p>
+      <w:pPr>
+        <w:pStyle w:val="ListParagraph"/>
+        <w:tabs>
+          <w:tab w:val="left" w:pos="3870"/>
+          <w:tab w:val="left" w:pos="6300"/>
+        </w:tabs>
+        <w:ind w:left="0" w:hanging="142"/>
+        <w:rPr>
+          <w:rFonts w:ascii="Times New Roman" w:hAnsi="Times New Roman" w:cs="Times New Roman"/>
+          <w:b/>
+          <w:sz w:val="28"/>
+          <w:szCs w:val="28"/>
+        </w:rPr>
+      </w:pPr>
+    </w:p>
+    <w:p>
+      <w:pPr>
+        <w:pStyle w:val="ListParagraph"/>
+        <w:tabs>
+          <w:tab w:val="left" w:pos="3870"/>
+          <w:tab w:val="left" w:pos="6300"/>
+        </w:tabs>
+        <w:ind w:left="0" w:hanging="142"/>
+        <w:rPr>
+          <w:rFonts w:ascii="Times New Roman" w:hAnsi="Times New Roman" w:cs="Times New Roman"/>
+          <w:b/>
+          <w:sz w:val="28"/>
+          <w:szCs w:val="28"/>
+        </w:rPr>
+      </w:pPr>
+    </w:p>
+    <w:p>
+      <w:pPr>
+        <w:pStyle w:val="ListParagraph"/>
+        <w:tabs>
+          <w:tab w:val="left" w:pos="3870"/>
+          <w:tab w:val="left" w:pos="6300"/>
+        </w:tabs>
+        <w:ind w:left="0" w:hanging="142"/>
+        <w:rPr>
+          <w:rFonts w:ascii="Times New Roman" w:hAnsi="Times New Roman" w:cs="Times New Roman"/>
+          <w:b/>
+          <w:sz w:val="28"/>
+          <w:szCs w:val="28"/>
+        </w:rPr>
+      </w:pPr>
+    </w:p>
+    <w:p>
+      <w:pPr>
+        <w:pStyle w:val="ListParagraph"/>
+        <w:tabs>
+          <w:tab w:val="left" w:pos="3870"/>
+          <w:tab w:val="left" w:pos="6300"/>
+        </w:tabs>
+        <w:ind w:left="0" w:hanging="142"/>
+        <w:rPr>
+          <w:rFonts w:ascii="Times New Roman" w:hAnsi="Times New Roman" w:cs="Times New Roman"/>
+          <w:b/>
+          <w:sz w:val="28"/>
+          <w:szCs w:val="28"/>
+        </w:rPr>
+      </w:pPr>
+    </w:p>
+    <w:p>
+      <w:pPr>
+        <w:pStyle w:val="ListParagraph"/>
+        <w:tabs>
+          <w:tab w:val="left" w:pos="3870"/>
+          <w:tab w:val="left" w:pos="6300"/>
+        </w:tabs>
+        <w:ind w:left="0" w:hanging="142"/>
+        <w:rPr>
+          <w:rFonts w:ascii="Times New Roman" w:hAnsi="Times New Roman" w:cs="Times New Roman"/>
+          <w:b/>
+          <w:sz w:val="28"/>
+          <w:szCs w:val="28"/>
+        </w:rPr>
+      </w:pPr>
+    </w:p>
+    <w:p>
+      <w:pPr>
+        <w:pStyle w:val="ListParagraph"/>
+        <w:tabs>
+          <w:tab w:val="left" w:pos="3870"/>
+          <w:tab w:val="left" w:pos="6300"/>
+        </w:tabs>
+        <w:ind w:left="0" w:hanging="142"/>
+        <w:rPr>
+          <w:rFonts w:ascii="Times New Roman" w:hAnsi="Times New Roman" w:cs="Times New Roman"/>
+          <w:b/>
+          <w:sz w:val="28"/>
+          <w:szCs w:val="28"/>
+        </w:rPr>
+      </w:pPr>
+    </w:p>
+    <w:p>
+      <w:pPr>
+        <w:pStyle w:val="ListParagraph"/>
+        <w:tabs>
+          <w:tab w:val="left" w:pos="3870"/>
+          <w:tab w:val="left" w:pos="6300"/>
+        </w:tabs>
+        <w:ind w:left="0" w:hanging="142"/>
+        <w:rPr>
+          <w:rFonts w:ascii="Times New Roman" w:hAnsi="Times New Roman" w:cs="Times New Roman"/>
+          <w:b/>
+          <w:sz w:val="28"/>
+          <w:szCs w:val="28"/>
+        </w:rPr>
+      </w:pPr>
+    </w:p>
+    <w:p>
+      <w:pPr>
+        <w:pStyle w:val="ListParagraph"/>
+        <w:tabs>
+          <w:tab w:val="left" w:pos="3870"/>
+          <w:tab w:val="left" w:pos="6300"/>
+        </w:tabs>
+        <w:ind w:left="0" w:hanging="142"/>
+        <w:rPr>
+          <w:rFonts w:ascii="Times New Roman" w:hAnsi="Times New Roman" w:cs="Times New Roman"/>
+          <w:b/>
+          <w:sz w:val="28"/>
+          <w:szCs w:val="28"/>
+        </w:rPr>
+      </w:pPr>
+    </w:p>
+    <w:p>
+      <w:pPr>
+        <w:pStyle w:val="ListParagraph"/>
+        <w:tabs>
+          <w:tab w:val="left" w:pos="3870"/>
+          <w:tab w:val="left" w:pos="6300"/>
+        </w:tabs>
+        <w:ind w:left="0" w:hanging="142"/>
+        <w:rPr>
+          <w:rFonts w:ascii="Times New Roman" w:hAnsi="Times New Roman" w:cs="Times New Roman"/>
+          <w:b/>
+          <w:sz w:val="28"/>
+          <w:szCs w:val="28"/>
+        </w:rPr>
+      </w:pPr>
+    </w:p>
+    <w:p>
+      <w:pPr>
+        <w:pStyle w:val="ListParagraph"/>
+        <w:tabs>
+          <w:tab w:val="left" w:pos="3870"/>
+          <w:tab w:val="left" w:pos="6300"/>
+        </w:tabs>
+        <w:ind w:left="0" w:hanging="142"/>
+        <w:rPr>
+          <w:rFonts w:ascii="Times New Roman" w:hAnsi="Times New Roman" w:cs="Times New Roman"/>
+          <w:b/>
+          <w:sz w:val="28"/>
+          <w:szCs w:val="28"/>
+        </w:rPr>
+      </w:pPr>
+    </w:p>
+    <w:p>
+      <w:pPr>
+        <w:pStyle w:val="ListParagraph"/>
+        <w:tabs>
+          <w:tab w:val="left" w:pos="3870"/>
+          <w:tab w:val="left" w:pos="6300"/>
+        </w:tabs>
+        <w:ind w:left="0" w:hanging="142"/>
+        <w:rPr>
+          <w:rFonts w:ascii="Times New Roman" w:hAnsi="Times New Roman" w:cs="Times New Roman"/>
+          <w:b/>
+          <w:sz w:val="28"/>
+          <w:szCs w:val="28"/>
+        </w:rPr>
+      </w:pPr>
+    </w:p>
+    <w:p>
+      <w:pPr>
+        <w:pStyle w:val="ListParagraph"/>
+        <w:tabs>
+          <w:tab w:val="left" w:pos="3870"/>
+          <w:tab w:val="left" w:pos="6300"/>
+        </w:tabs>
+        <w:ind w:left="0" w:hanging="142"/>
+        <w:rPr>
+          <w:rFonts w:ascii="Times New Roman" w:hAnsi="Times New Roman" w:cs="Times New Roman"/>
+          <w:b/>
+          <w:sz w:val="28"/>
+          <w:szCs w:val="28"/>
+        </w:rPr>
+      </w:pPr>
+    </w:p>
+    <w:p>
+      <w:pPr>
+        <w:pStyle w:val="ListParagraph"/>
+        <w:tabs>
+          <w:tab w:val="left" w:pos="3870"/>
+          <w:tab w:val="left" w:pos="6300"/>
+        </w:tabs>
+        <w:ind w:left="0" w:hanging="142"/>
+        <w:rPr>
+          <w:rFonts w:ascii="Times New Roman" w:hAnsi="Times New Roman" w:cs="Times New Roman"/>
+          <w:b/>
+          <w:sz w:val="28"/>
+          <w:szCs w:val="28"/>
+        </w:rPr>
+      </w:pPr>
+    </w:p>
+    <w:p>
+      <w:pPr>
+        <w:pStyle w:val="ListParagraph"/>
+        <w:tabs>
+          <w:tab w:val="left" w:pos="3870"/>
+          <w:tab w:val="left" w:pos="6300"/>
+        </w:tabs>
+        <w:ind w:left="0" w:hanging="142"/>
+        <w:rPr>
+          <w:rFonts w:ascii="Times New Roman" w:hAnsi="Times New Roman" w:cs="Times New Roman"/>
+          <w:b/>
+          <w:sz w:val="28"/>
+          <w:szCs w:val="28"/>
+        </w:rPr>
+      </w:pPr>
+    </w:p>
+    <w:p>
+      <w:pPr>
+        <w:pStyle w:val="ListParagraph"/>
+        <w:numPr>
+          <w:ilvl w:val="0"/>
+          <w:numId w:val="26"/>
+        </w:numPr>
+        <w:tabs>
+          <w:tab w:val="left" w:pos="3870"/>
+          <w:tab w:val="left" w:pos="6300"/>
+        </w:tabs>
+        <w:rPr>
+          <w:rFonts w:ascii="Times New Roman" w:hAnsi="Times New Roman" w:cs="Times New Roman"/>
+          <w:b/>
+          <w:sz w:val="28"/>
+          <w:szCs w:val="28"/>
+        </w:rPr>
+      </w:pPr>
+      <w:r>
+        <w:rPr>
+          <w:rFonts w:ascii="Times New Roman" w:hAnsi="Times New Roman" w:cs="Times New Roman"/>
+          <w:b/>
+          <w:sz w:val="28"/>
+          <w:szCs w:val="28"/>
+          <w:lang w:val="fr-FR"/>
+        </w:rPr>
+        <w:lastRenderedPageBreak/>
+        <w:t>Ecrire</w:t>
+      </w:r>
+      <w:r>
+        <w:rPr>
+          <w:rFonts w:ascii="Times New Roman" w:hAnsi="Times New Roman" w:cs="Times New Roman"/>
+          <w:b/>
+          <w:sz w:val="28"/>
+          <w:szCs w:val="28"/>
+        </w:rPr>
+        <w:t xml:space="preserve"> </w:t>
+      </w:r>
+      <w:proofErr w:type="spellStart"/>
+      <w:r>
+        <w:rPr>
+          <w:rFonts w:ascii="Times New Roman" w:hAnsi="Times New Roman" w:cs="Times New Roman"/>
+          <w:b/>
+          <w:sz w:val="28"/>
+          <w:szCs w:val="28"/>
+        </w:rPr>
+        <w:t>une</w:t>
+      </w:r>
+      <w:proofErr w:type="spellEnd"/>
+      <w:r>
+        <w:rPr>
+          <w:rFonts w:ascii="Times New Roman" w:hAnsi="Times New Roman" w:cs="Times New Roman"/>
+          <w:b/>
+          <w:sz w:val="28"/>
+          <w:szCs w:val="28"/>
+        </w:rPr>
+        <w:t xml:space="preserve"> </w:t>
+      </w:r>
+      <w:r>
+        <w:rPr>
+          <w:rFonts w:ascii="Times New Roman" w:hAnsi="Times New Roman" w:cs="Times New Roman"/>
+          <w:b/>
+          <w:sz w:val="28"/>
+          <w:szCs w:val="28"/>
+          <w:lang w:val="fr-FR"/>
+        </w:rPr>
+        <w:t>requête</w:t>
+      </w:r>
+    </w:p>
+    <w:p>
+      <w:pPr>
+        <w:pStyle w:val="ListParagraph"/>
+        <w:tabs>
+          <w:tab w:val="left" w:pos="3870"/>
+          <w:tab w:val="left" w:pos="6300"/>
+        </w:tabs>
+        <w:ind w:left="1800"/>
+        <w:rPr>
+          <w:rFonts w:ascii="Times New Roman" w:hAnsi="Times New Roman" w:cs="Times New Roman"/>
+          <w:b/>
+          <w:sz w:val="28"/>
+          <w:szCs w:val="28"/>
+        </w:rPr>
+      </w:pPr>
+    </w:p>
+    <w:p>
+      <w:pPr>
+        <w:pStyle w:val="ListParagraph"/>
+        <w:tabs>
+          <w:tab w:val="left" w:pos="3870"/>
+          <w:tab w:val="left" w:pos="6300"/>
+        </w:tabs>
+        <w:ind w:left="0"/>
+        <w:rPr>
+          <w:rFonts w:ascii="Times New Roman" w:hAnsi="Times New Roman" w:cs="Times New Roman"/>
+          <w:b/>
+          <w:sz w:val="28"/>
+          <w:szCs w:val="28"/>
+        </w:rPr>
+      </w:pPr>
+      <w:r>
+        <w:rPr>
+          <w:rFonts w:ascii="Times New Roman" w:hAnsi="Times New Roman" w:cs="Times New Roman"/>
+          <w:b/>
+          <w:noProof/>
+          <w:sz w:val="28"/>
+          <w:szCs w:val="28"/>
+          <w:lang w:eastAsia="en-GB"/>
+        </w:rPr>
+        <w:drawing>
+          <wp:inline distT="0" distB="0" distL="0" distR="0">
+            <wp:extent cx="5760720" cy="3795971"/>
+            <wp:effectExtent l="0" t="0" r="0" b="0"/>
+            <wp:docPr id="24" name="Picture 24" descr="E:\Diagramme2.png"/>
+            <wp:cNvGraphicFramePr>
+              <a:graphicFrameLocks xmlns:a="http://schemas.openxmlformats.org/drawingml/2006/main" noChangeAspect="1"/>
+            </wp:cNvGraphicFramePr>
+            <a:graphic xmlns:a="http://schemas.openxmlformats.org/drawingml/2006/main">
+              <a:graphicData uri="http://schemas.openxmlformats.org/drawingml/2006/picture">
+                <pic:pic xmlns:pic="http://schemas.openxmlformats.org/drawingml/2006/picture">
+                  <pic:nvPicPr>
+                    <pic:cNvPr id="0" name="Picture 5" descr="E:\Diagramme2.png"/>
+                    <pic:cNvPicPr>
+                      <a:picLocks noChangeAspect="1" noChangeArrowheads="1"/>
+                    </pic:cNvPicPr>
+                  </pic:nvPicPr>
+                  <pic:blipFill>
+                    <a:blip r:embed="rId21">
+                      <a:extLst>
+                        <a:ext uri="{28A0092B-C50C-407E-A947-70E740481C1C}">
+                          <a14:useLocalDpi xmlns:a14="http://schemas.microsoft.com/office/drawing/2010/main" val="0"/>
+                        </a:ext>
+                      </a:extLst>
+                    </a:blip>
+                    <a:srcRect/>
+                    <a:stretch>
+                      <a:fillRect/>
+                    </a:stretch>
+                  </pic:blipFill>
+                  <pic:spPr bwMode="auto">
+                    <a:xfrm>
+                      <a:off x="0" y="0"/>
+                      <a:ext cx="5760720" cy="3795971"/>
+                    </a:xfrm>
+                    <a:prstGeom prst="rect">
+                      <a:avLst/>
+                    </a:prstGeom>
+                    <a:noFill/>
+                    <a:ln>
+                      <a:noFill/>
+                    </a:ln>
+                  </pic:spPr>
+                </pic:pic>
+              </a:graphicData>
+            </a:graphic>
+          </wp:inline>
+        </w:drawing>
+      </w:r>
     </w:p>
     <w:p>
       <w:pPr>
@@ -8967,7 +9396,6 @@
           <w:szCs w:val="24"/>
           <w:lang w:eastAsia="en-GB"/>
         </w:rPr>
-        <w:lastRenderedPageBreak/>
         <w:drawing>
           <wp:inline distT="0" distB="0" distL="0" distR="0" wp14:anchorId="410F7328" wp14:editId="08C1927C">
             <wp:extent cx="6762749" cy="3409950"/>
@@ -8986,7 +9414,7 @@
                     </pic:cNvPicPr>
                   </pic:nvPicPr>
                   <pic:blipFill>
-                    <a:blip r:embed="rId21">
+                    <a:blip r:embed="rId22">
                       <a:extLst>
                         <a:ext uri="{28A0092B-C50C-407E-A947-70E740481C1C}">
                           <a14:useLocalDpi xmlns:a14="http://schemas.microsoft.com/office/drawing/2010/main" val="0"/>
@@ -9060,6 +9488,7 @@
           <w:szCs w:val="24"/>
           <w:lang w:val="fr-FR"/>
         </w:rPr>
+        <w:lastRenderedPageBreak/>
         <w:t>Dashbord</w:t>
       </w:r>
       <w:proofErr w:type="spellEnd"/>
@@ -9077,6 +9506,23 @@
           <w:sz w:val="24"/>
           <w:szCs w:val="24"/>
           <w:lang w:val="fr-FR"/>
+        </w:rPr>
+      </w:pPr>
+    </w:p>
+    <w:p>
+      <w:pPr>
+        <w:pStyle w:val="ListParagraph"/>
+        <w:tabs>
+          <w:tab w:val="left" w:pos="3870"/>
+          <w:tab w:val="left" w:pos="6300"/>
+        </w:tabs>
+        <w:ind w:left="-1134"/>
+        <w:rPr>
+          <w:rFonts w:ascii="Times New Roman" w:hAnsi="Times New Roman" w:cs="Times New Roman"/>
+          <w:noProof/>
+          <w:sz w:val="24"/>
+          <w:szCs w:val="24"/>
+          <w:lang w:eastAsia="en-GB"/>
         </w:rPr>
       </w:pPr>
     </w:p>
@@ -9121,7 +9567,7 @@
                     </pic:cNvPicPr>
                   </pic:nvPicPr>
                   <pic:blipFill>
-                    <a:blip r:embed="rId22">
+                    <a:blip r:embed="rId23">
                       <a:extLst>
                         <a:ext uri="{28A0092B-C50C-407E-A947-70E740481C1C}">
                           <a14:useLocalDpi xmlns:a14="http://schemas.microsoft.com/office/drawing/2010/main" val="0"/>
@@ -9153,8 +9599,804 @@
         </w:drawing>
       </w:r>
     </w:p>
+    <w:p>
+      <w:pPr>
+        <w:pStyle w:val="ListParagraph"/>
+        <w:tabs>
+          <w:tab w:val="left" w:pos="3870"/>
+          <w:tab w:val="left" w:pos="6300"/>
+        </w:tabs>
+        <w:ind w:left="-1134"/>
+        <w:rPr>
+          <w:rFonts w:ascii="Times New Roman" w:hAnsi="Times New Roman" w:cs="Times New Roman"/>
+          <w:sz w:val="24"/>
+          <w:szCs w:val="24"/>
+          <w:lang w:val="fr-FR"/>
+        </w:rPr>
+      </w:pPr>
+    </w:p>
+    <w:p>
+      <w:pPr>
+        <w:pStyle w:val="ListParagraph"/>
+        <w:tabs>
+          <w:tab w:val="left" w:pos="3870"/>
+          <w:tab w:val="left" w:pos="6300"/>
+        </w:tabs>
+        <w:ind w:left="-1134"/>
+        <w:rPr>
+          <w:rFonts w:ascii="Times New Roman" w:hAnsi="Times New Roman" w:cs="Times New Roman"/>
+          <w:sz w:val="24"/>
+          <w:szCs w:val="24"/>
+          <w:lang w:val="fr-FR"/>
+        </w:rPr>
+      </w:pPr>
+    </w:p>
+    <w:p>
+      <w:pPr>
+        <w:pStyle w:val="ListParagraph"/>
+        <w:tabs>
+          <w:tab w:val="left" w:pos="3870"/>
+          <w:tab w:val="left" w:pos="6300"/>
+        </w:tabs>
+        <w:ind w:left="-1134"/>
+        <w:rPr>
+          <w:rFonts w:ascii="Times New Roman" w:hAnsi="Times New Roman" w:cs="Times New Roman"/>
+          <w:sz w:val="24"/>
+          <w:szCs w:val="24"/>
+          <w:lang w:val="fr-FR"/>
+        </w:rPr>
+      </w:pPr>
+    </w:p>
+    <w:p>
+      <w:pPr>
+        <w:pStyle w:val="ListParagraph"/>
+        <w:tabs>
+          <w:tab w:val="left" w:pos="3870"/>
+          <w:tab w:val="left" w:pos="6300"/>
+        </w:tabs>
+        <w:ind w:left="-1134"/>
+        <w:rPr>
+          <w:rFonts w:ascii="Times New Roman" w:hAnsi="Times New Roman" w:cs="Times New Roman"/>
+          <w:sz w:val="24"/>
+          <w:szCs w:val="24"/>
+          <w:lang w:val="fr-FR"/>
+        </w:rPr>
+      </w:pPr>
+      <w:r>
+        <w:rPr>
+          <w:rFonts w:ascii="Times New Roman" w:hAnsi="Times New Roman" w:cs="Times New Roman"/>
+          <w:sz w:val="24"/>
+          <w:szCs w:val="24"/>
+          <w:lang w:val="fr-FR"/>
+        </w:rPr>
+        <w:tab/>
+      </w:r>
+    </w:p>
+    <w:p>
+      <w:pPr>
+        <w:pStyle w:val="ListParagraph"/>
+        <w:tabs>
+          <w:tab w:val="left" w:pos="3870"/>
+          <w:tab w:val="left" w:pos="6300"/>
+        </w:tabs>
+        <w:ind w:left="-1134"/>
+        <w:rPr>
+          <w:rFonts w:ascii="Times New Roman" w:hAnsi="Times New Roman" w:cs="Times New Roman"/>
+          <w:sz w:val="24"/>
+          <w:szCs w:val="24"/>
+          <w:lang w:val="fr-FR"/>
+        </w:rPr>
+      </w:pPr>
+    </w:p>
+    <w:p>
+      <w:pPr>
+        <w:pStyle w:val="ListParagraph"/>
+        <w:tabs>
+          <w:tab w:val="left" w:pos="3870"/>
+          <w:tab w:val="left" w:pos="6300"/>
+        </w:tabs>
+        <w:ind w:left="-284" w:firstLine="568"/>
+        <w:rPr>
+          <w:rFonts w:ascii="Times New Roman" w:hAnsi="Times New Roman" w:cs="Times New Roman"/>
+          <w:b/>
+          <w:sz w:val="28"/>
+          <w:szCs w:val="28"/>
+          <w:lang w:val="fr-FR"/>
+        </w:rPr>
+      </w:pPr>
+      <w:r>
+        <w:rPr>
+          <w:rFonts w:ascii="Times New Roman" w:hAnsi="Times New Roman" w:cs="Times New Roman"/>
+          <w:b/>
+          <w:sz w:val="24"/>
+          <w:szCs w:val="24"/>
+          <w:lang w:val="fr-FR"/>
+        </w:rPr>
+        <w:t xml:space="preserve">4) </w:t>
+      </w:r>
+      <w:r>
+        <w:rPr>
+          <w:rFonts w:ascii="Times New Roman" w:hAnsi="Times New Roman" w:cs="Times New Roman"/>
+          <w:b/>
+          <w:sz w:val="28"/>
+          <w:szCs w:val="28"/>
+          <w:lang w:val="fr-FR"/>
+        </w:rPr>
+        <w:t>Implémentation</w:t>
+      </w:r>
+    </w:p>
+    <w:p>
+      <w:pPr>
+        <w:pStyle w:val="ListParagraph"/>
+        <w:numPr>
+          <w:ilvl w:val="0"/>
+          <w:numId w:val="24"/>
+        </w:numPr>
+        <w:tabs>
+          <w:tab w:val="left" w:pos="3870"/>
+          <w:tab w:val="left" w:pos="6300"/>
+        </w:tabs>
+        <w:rPr>
+          <w:rFonts w:ascii="Times New Roman" w:hAnsi="Times New Roman" w:cs="Times New Roman"/>
+          <w:b/>
+          <w:sz w:val="24"/>
+          <w:szCs w:val="24"/>
+          <w:lang w:val="fr-FR"/>
+        </w:rPr>
+      </w:pPr>
+      <w:r>
+        <w:rPr>
+          <w:rFonts w:ascii="Times New Roman" w:hAnsi="Times New Roman" w:cs="Times New Roman"/>
+          <w:b/>
+          <w:sz w:val="24"/>
+          <w:szCs w:val="24"/>
+          <w:lang w:val="fr-FR"/>
+        </w:rPr>
+        <w:t>Intégration</w:t>
+      </w:r>
+    </w:p>
+    <w:p>
+      <w:pPr>
+        <w:pStyle w:val="ListParagraph"/>
+        <w:tabs>
+          <w:tab w:val="left" w:pos="3870"/>
+          <w:tab w:val="left" w:pos="6300"/>
+        </w:tabs>
+        <w:ind w:left="1080"/>
+        <w:rPr>
+          <w:rFonts w:ascii="Times New Roman" w:hAnsi="Times New Roman" w:cs="Times New Roman"/>
+          <w:sz w:val="24"/>
+          <w:szCs w:val="24"/>
+          <w:lang w:val="fr-FR"/>
+        </w:rPr>
+      </w:pPr>
+      <w:r>
+        <w:rPr>
+          <w:rFonts w:ascii="Times New Roman" w:hAnsi="Times New Roman" w:cs="Times New Roman"/>
+          <w:sz w:val="24"/>
+          <w:szCs w:val="24"/>
+          <w:lang w:val="fr-FR"/>
+        </w:rPr>
+        <w:t xml:space="preserve">Le </w:t>
+      </w:r>
+      <w:proofErr w:type="spellStart"/>
+      <w:r>
+        <w:rPr>
+          <w:rFonts w:ascii="Times New Roman" w:hAnsi="Times New Roman" w:cs="Times New Roman"/>
+          <w:sz w:val="24"/>
+          <w:szCs w:val="24"/>
+          <w:lang w:val="fr-FR"/>
+        </w:rPr>
+        <w:t>backend</w:t>
+      </w:r>
+      <w:proofErr w:type="spellEnd"/>
+      <w:r>
+        <w:rPr>
+          <w:rFonts w:ascii="Times New Roman" w:hAnsi="Times New Roman" w:cs="Times New Roman"/>
+          <w:sz w:val="24"/>
+          <w:szCs w:val="24"/>
+          <w:lang w:val="fr-FR"/>
+        </w:rPr>
+        <w:t xml:space="preserve"> et le </w:t>
+      </w:r>
+      <w:proofErr w:type="spellStart"/>
+      <w:r>
+        <w:rPr>
+          <w:rFonts w:ascii="Times New Roman" w:hAnsi="Times New Roman" w:cs="Times New Roman"/>
+          <w:sz w:val="24"/>
+          <w:szCs w:val="24"/>
+          <w:lang w:val="fr-FR"/>
+        </w:rPr>
+        <w:t>frontend</w:t>
+      </w:r>
+      <w:proofErr w:type="spellEnd"/>
+      <w:r>
+        <w:rPr>
+          <w:rFonts w:ascii="Times New Roman" w:hAnsi="Times New Roman" w:cs="Times New Roman"/>
+          <w:sz w:val="24"/>
+          <w:szCs w:val="24"/>
+          <w:lang w:val="fr-FR"/>
+        </w:rPr>
+        <w:t xml:space="preserve"> sont liés via un client http nomme </w:t>
+      </w:r>
+      <w:proofErr w:type="spellStart"/>
+      <w:r>
+        <w:rPr>
+          <w:rFonts w:ascii="Times New Roman" w:hAnsi="Times New Roman" w:cs="Times New Roman"/>
+          <w:sz w:val="24"/>
+          <w:szCs w:val="24"/>
+          <w:lang w:val="fr-FR"/>
+        </w:rPr>
+        <w:t>axios</w:t>
+      </w:r>
+      <w:proofErr w:type="spellEnd"/>
+      <w:r>
+        <w:rPr>
+          <w:rFonts w:ascii="Times New Roman" w:hAnsi="Times New Roman" w:cs="Times New Roman"/>
+          <w:sz w:val="24"/>
+          <w:szCs w:val="24"/>
+          <w:lang w:val="fr-FR"/>
+        </w:rPr>
+        <w:t xml:space="preserve"> et donc pour avoir les données venant de la base de données, il suffit de faire une requête </w:t>
+      </w:r>
+      <w:proofErr w:type="spellStart"/>
+      <w:r>
+        <w:rPr>
+          <w:rFonts w:ascii="Times New Roman" w:hAnsi="Times New Roman" w:cs="Times New Roman"/>
+          <w:sz w:val="24"/>
+          <w:szCs w:val="24"/>
+          <w:lang w:val="fr-FR"/>
+        </w:rPr>
+        <w:t>axios</w:t>
+      </w:r>
+      <w:proofErr w:type="spellEnd"/>
+      <w:r>
+        <w:rPr>
+          <w:rFonts w:ascii="Times New Roman" w:hAnsi="Times New Roman" w:cs="Times New Roman"/>
+          <w:sz w:val="24"/>
+          <w:szCs w:val="24"/>
+          <w:lang w:val="fr-FR"/>
+        </w:rPr>
+        <w:t xml:space="preserve"> en précisant le lien du </w:t>
+      </w:r>
+      <w:proofErr w:type="spellStart"/>
+      <w:r>
+        <w:rPr>
+          <w:rFonts w:ascii="Times New Roman" w:hAnsi="Times New Roman" w:cs="Times New Roman"/>
+          <w:sz w:val="24"/>
+          <w:szCs w:val="24"/>
+          <w:lang w:val="fr-FR"/>
+        </w:rPr>
+        <w:t>backend</w:t>
+      </w:r>
+      <w:proofErr w:type="spellEnd"/>
+      <w:r>
+        <w:rPr>
+          <w:rFonts w:ascii="Times New Roman" w:hAnsi="Times New Roman" w:cs="Times New Roman"/>
+          <w:sz w:val="24"/>
+          <w:szCs w:val="24"/>
+          <w:lang w:val="fr-FR"/>
+        </w:rPr>
+        <w:t>.</w:t>
+      </w:r>
+    </w:p>
+    <w:p>
+      <w:pPr>
+        <w:pStyle w:val="ListParagraph"/>
+        <w:tabs>
+          <w:tab w:val="left" w:pos="3870"/>
+          <w:tab w:val="left" w:pos="6300"/>
+        </w:tabs>
+        <w:ind w:left="-284" w:firstLine="568"/>
+        <w:rPr>
+          <w:rFonts w:ascii="Times New Roman" w:hAnsi="Times New Roman" w:cs="Times New Roman"/>
+          <w:b/>
+          <w:sz w:val="24"/>
+          <w:szCs w:val="24"/>
+          <w:lang w:val="fr-FR"/>
+        </w:rPr>
+      </w:pPr>
+    </w:p>
+    <w:p>
+      <w:pPr>
+        <w:pStyle w:val="ListParagraph"/>
+        <w:tabs>
+          <w:tab w:val="left" w:pos="3870"/>
+          <w:tab w:val="left" w:pos="6300"/>
+        </w:tabs>
+        <w:ind w:left="-284" w:firstLine="568"/>
+        <w:rPr>
+          <w:rFonts w:ascii="Times New Roman" w:hAnsi="Times New Roman" w:cs="Times New Roman"/>
+          <w:b/>
+          <w:sz w:val="24"/>
+          <w:szCs w:val="24"/>
+          <w:lang w:val="fr-FR"/>
+        </w:rPr>
+      </w:pPr>
+    </w:p>
+    <w:p>
+      <w:pPr>
+        <w:pStyle w:val="ListParagraph"/>
+        <w:tabs>
+          <w:tab w:val="left" w:pos="3870"/>
+          <w:tab w:val="left" w:pos="6300"/>
+        </w:tabs>
+        <w:ind w:left="-284" w:firstLine="568"/>
+        <w:rPr>
+          <w:rFonts w:ascii="Times New Roman" w:hAnsi="Times New Roman" w:cs="Times New Roman"/>
+          <w:b/>
+          <w:sz w:val="28"/>
+          <w:szCs w:val="28"/>
+          <w:lang w:val="fr-FR"/>
+        </w:rPr>
+      </w:pPr>
+      <w:r>
+        <w:rPr>
+          <w:rFonts w:ascii="Times New Roman" w:hAnsi="Times New Roman" w:cs="Times New Roman"/>
+          <w:b/>
+          <w:sz w:val="24"/>
+          <w:szCs w:val="24"/>
+          <w:lang w:val="fr-FR"/>
+        </w:rPr>
+        <w:t>5)</w:t>
+      </w:r>
+      <w:r>
+        <w:rPr>
+          <w:rFonts w:ascii="Times New Roman" w:hAnsi="Times New Roman" w:cs="Times New Roman"/>
+          <w:b/>
+          <w:sz w:val="24"/>
+          <w:szCs w:val="24"/>
+          <w:lang w:val="fr-FR"/>
+        </w:rPr>
+        <w:t xml:space="preserve"> </w:t>
+      </w:r>
+      <w:r>
+        <w:rPr>
+          <w:rFonts w:ascii="Times New Roman" w:hAnsi="Times New Roman" w:cs="Times New Roman"/>
+          <w:b/>
+          <w:sz w:val="28"/>
+          <w:szCs w:val="28"/>
+          <w:lang w:val="fr-FR"/>
+        </w:rPr>
+        <w:t>Déploiement</w:t>
+      </w:r>
+    </w:p>
+    <w:p>
+      <w:pPr>
+        <w:pStyle w:val="ListParagraph"/>
+        <w:tabs>
+          <w:tab w:val="left" w:pos="3870"/>
+          <w:tab w:val="left" w:pos="6300"/>
+        </w:tabs>
+        <w:ind w:left="-284" w:firstLine="568"/>
+        <w:rPr>
+          <w:rFonts w:ascii="Times New Roman" w:hAnsi="Times New Roman" w:cs="Times New Roman"/>
+          <w:sz w:val="24"/>
+          <w:szCs w:val="24"/>
+          <w:lang w:val="fr-FR"/>
+        </w:rPr>
+      </w:pPr>
+      <w:r>
+        <w:rPr>
+          <w:rFonts w:ascii="Times New Roman" w:hAnsi="Times New Roman" w:cs="Times New Roman"/>
+          <w:sz w:val="24"/>
+          <w:szCs w:val="24"/>
+          <w:lang w:val="fr-FR"/>
+        </w:rPr>
+        <w:t xml:space="preserve">Le projet est construit de deux applications </w:t>
+      </w:r>
+      <w:r>
+        <w:rPr>
+          <w:rFonts w:ascii="Times New Roman" w:hAnsi="Times New Roman" w:cs="Times New Roman"/>
+          <w:sz w:val="24"/>
+          <w:szCs w:val="24"/>
+          <w:lang w:val="fr-FR"/>
+        </w:rPr>
+        <w:t>différentes</w:t>
+      </w:r>
+      <w:r>
+        <w:rPr>
+          <w:rFonts w:ascii="Times New Roman" w:hAnsi="Times New Roman" w:cs="Times New Roman"/>
+          <w:sz w:val="24"/>
+          <w:szCs w:val="24"/>
+          <w:lang w:val="fr-FR"/>
+        </w:rPr>
+        <w:t xml:space="preserve"> : le </w:t>
+      </w:r>
+      <w:proofErr w:type="spellStart"/>
+      <w:r>
+        <w:rPr>
+          <w:rFonts w:ascii="Times New Roman" w:hAnsi="Times New Roman" w:cs="Times New Roman"/>
+          <w:sz w:val="24"/>
+          <w:szCs w:val="24"/>
+          <w:lang w:val="fr-FR"/>
+        </w:rPr>
+        <w:t>frontend</w:t>
+      </w:r>
+      <w:proofErr w:type="spellEnd"/>
+      <w:r>
+        <w:rPr>
+          <w:rFonts w:ascii="Times New Roman" w:hAnsi="Times New Roman" w:cs="Times New Roman"/>
+          <w:sz w:val="24"/>
+          <w:szCs w:val="24"/>
+          <w:lang w:val="fr-FR"/>
+        </w:rPr>
+        <w:t xml:space="preserve"> et le </w:t>
+      </w:r>
+      <w:proofErr w:type="spellStart"/>
+      <w:r>
+        <w:rPr>
+          <w:rFonts w:ascii="Times New Roman" w:hAnsi="Times New Roman" w:cs="Times New Roman"/>
+          <w:sz w:val="24"/>
+          <w:szCs w:val="24"/>
+          <w:lang w:val="fr-FR"/>
+        </w:rPr>
+        <w:t>backend</w:t>
+      </w:r>
+      <w:proofErr w:type="spellEnd"/>
+      <w:r>
+        <w:rPr>
+          <w:rFonts w:ascii="Times New Roman" w:hAnsi="Times New Roman" w:cs="Times New Roman"/>
+          <w:sz w:val="24"/>
+          <w:szCs w:val="24"/>
+          <w:lang w:val="fr-FR"/>
+        </w:rPr>
+        <w:t>.</w:t>
+      </w:r>
+    </w:p>
+    <w:p>
+      <w:pPr>
+        <w:pStyle w:val="ListParagraph"/>
+        <w:numPr>
+          <w:ilvl w:val="0"/>
+          <w:numId w:val="24"/>
+        </w:numPr>
+        <w:tabs>
+          <w:tab w:val="left" w:pos="3870"/>
+          <w:tab w:val="left" w:pos="6300"/>
+        </w:tabs>
+        <w:rPr>
+          <w:rFonts w:ascii="Times New Roman" w:hAnsi="Times New Roman" w:cs="Times New Roman"/>
+          <w:b/>
+          <w:sz w:val="24"/>
+          <w:szCs w:val="24"/>
+          <w:lang w:val="fr-FR"/>
+        </w:rPr>
+      </w:pPr>
+      <w:r>
+        <w:rPr>
+          <w:rFonts w:ascii="Times New Roman" w:hAnsi="Times New Roman" w:cs="Times New Roman"/>
+          <w:b/>
+          <w:sz w:val="24"/>
+          <w:szCs w:val="24"/>
+          <w:lang w:val="fr-FR"/>
+        </w:rPr>
+        <w:t>Déploiement</w:t>
+      </w:r>
+      <w:r>
+        <w:rPr>
+          <w:rFonts w:ascii="Times New Roman" w:hAnsi="Times New Roman" w:cs="Times New Roman"/>
+          <w:b/>
+          <w:sz w:val="24"/>
+          <w:szCs w:val="24"/>
+          <w:lang w:val="fr-FR"/>
+        </w:rPr>
+        <w:t xml:space="preserve"> du </w:t>
+      </w:r>
+      <w:proofErr w:type="spellStart"/>
+      <w:r>
+        <w:rPr>
+          <w:rFonts w:ascii="Times New Roman" w:hAnsi="Times New Roman" w:cs="Times New Roman"/>
+          <w:b/>
+          <w:sz w:val="24"/>
+          <w:szCs w:val="24"/>
+          <w:lang w:val="fr-FR"/>
+        </w:rPr>
+        <w:t>frontend</w:t>
+      </w:r>
+      <w:proofErr w:type="spellEnd"/>
+      <w:r>
+        <w:rPr>
+          <w:rFonts w:ascii="Times New Roman" w:hAnsi="Times New Roman" w:cs="Times New Roman"/>
+          <w:b/>
+          <w:sz w:val="24"/>
+          <w:szCs w:val="24"/>
+          <w:lang w:val="fr-FR"/>
+        </w:rPr>
+        <w:t xml:space="preserve"> </w:t>
+      </w:r>
+    </w:p>
+    <w:p>
+      <w:pPr>
+        <w:pStyle w:val="ListParagraph"/>
+        <w:tabs>
+          <w:tab w:val="left" w:pos="3870"/>
+          <w:tab w:val="left" w:pos="6300"/>
+        </w:tabs>
+        <w:ind w:left="1080"/>
+        <w:rPr>
+          <w:rFonts w:ascii="Times New Roman" w:hAnsi="Times New Roman" w:cs="Times New Roman"/>
+          <w:sz w:val="24"/>
+          <w:szCs w:val="24"/>
+          <w:lang w:val="fr-FR"/>
+        </w:rPr>
+      </w:pPr>
+      <w:r>
+        <w:rPr>
+          <w:rFonts w:ascii="Times New Roman" w:hAnsi="Times New Roman" w:cs="Times New Roman"/>
+          <w:sz w:val="24"/>
+          <w:szCs w:val="24"/>
+          <w:lang w:val="fr-FR"/>
+        </w:rPr>
+        <w:t xml:space="preserve">Le </w:t>
+      </w:r>
+      <w:proofErr w:type="spellStart"/>
+      <w:r>
+        <w:rPr>
+          <w:rFonts w:ascii="Times New Roman" w:hAnsi="Times New Roman" w:cs="Times New Roman"/>
+          <w:sz w:val="24"/>
+          <w:szCs w:val="24"/>
+          <w:lang w:val="fr-FR"/>
+        </w:rPr>
+        <w:t>frontend</w:t>
+      </w:r>
+      <w:proofErr w:type="spellEnd"/>
+      <w:r>
+        <w:rPr>
+          <w:rFonts w:ascii="Times New Roman" w:hAnsi="Times New Roman" w:cs="Times New Roman"/>
+          <w:sz w:val="24"/>
+          <w:szCs w:val="24"/>
+          <w:lang w:val="fr-FR"/>
+        </w:rPr>
+        <w:t xml:space="preserve"> a été </w:t>
+      </w:r>
+      <w:r>
+        <w:rPr>
+          <w:rFonts w:ascii="Times New Roman" w:hAnsi="Times New Roman" w:cs="Times New Roman"/>
+          <w:sz w:val="24"/>
+          <w:szCs w:val="24"/>
+          <w:lang w:val="fr-FR"/>
+        </w:rPr>
+        <w:t>déployé</w:t>
+      </w:r>
+      <w:r>
+        <w:rPr>
+          <w:rFonts w:ascii="Times New Roman" w:hAnsi="Times New Roman" w:cs="Times New Roman"/>
+          <w:sz w:val="24"/>
+          <w:szCs w:val="24"/>
+          <w:lang w:val="fr-FR"/>
+        </w:rPr>
+        <w:t xml:space="preserve"> sur </w:t>
+      </w:r>
+      <w:proofErr w:type="spellStart"/>
+      <w:r>
+        <w:rPr>
+          <w:rFonts w:ascii="Times New Roman" w:hAnsi="Times New Roman" w:cs="Times New Roman"/>
+          <w:sz w:val="24"/>
+          <w:szCs w:val="24"/>
+          <w:lang w:val="fr-FR"/>
+        </w:rPr>
+        <w:t>Heroku</w:t>
+      </w:r>
+      <w:proofErr w:type="spellEnd"/>
+      <w:r>
+        <w:rPr>
+          <w:rFonts w:ascii="Times New Roman" w:hAnsi="Times New Roman" w:cs="Times New Roman"/>
+          <w:sz w:val="24"/>
+          <w:szCs w:val="24"/>
+          <w:lang w:val="fr-FR"/>
+        </w:rPr>
+        <w:t xml:space="preserve"> et le </w:t>
+      </w:r>
+      <w:r>
+        <w:rPr>
+          <w:rFonts w:ascii="Times New Roman" w:hAnsi="Times New Roman" w:cs="Times New Roman"/>
+          <w:sz w:val="24"/>
+          <w:szCs w:val="24"/>
+          <w:lang w:val="fr-FR"/>
+        </w:rPr>
+        <w:t>déploiement</w:t>
+      </w:r>
+      <w:r>
+        <w:rPr>
+          <w:rFonts w:ascii="Times New Roman" w:hAnsi="Times New Roman" w:cs="Times New Roman"/>
+          <w:sz w:val="24"/>
+          <w:szCs w:val="24"/>
+          <w:lang w:val="fr-FR"/>
+        </w:rPr>
+        <w:t xml:space="preserve"> est </w:t>
+      </w:r>
+      <w:r>
+        <w:rPr>
+          <w:rFonts w:ascii="Times New Roman" w:hAnsi="Times New Roman" w:cs="Times New Roman"/>
+          <w:sz w:val="24"/>
+          <w:szCs w:val="24"/>
+          <w:lang w:val="fr-FR"/>
+        </w:rPr>
+        <w:t>basé</w:t>
+      </w:r>
+      <w:r>
+        <w:rPr>
+          <w:rFonts w:ascii="Times New Roman" w:hAnsi="Times New Roman" w:cs="Times New Roman"/>
+          <w:sz w:val="24"/>
+          <w:szCs w:val="24"/>
+          <w:lang w:val="fr-FR"/>
+        </w:rPr>
+        <w:t xml:space="preserve"> sur git</w:t>
+      </w:r>
+      <w:r>
+        <w:rPr>
+          <w:rFonts w:ascii="Times New Roman" w:hAnsi="Times New Roman" w:cs="Times New Roman"/>
+          <w:sz w:val="24"/>
+          <w:szCs w:val="24"/>
+          <w:lang w:val="fr-FR"/>
+        </w:rPr>
+        <w:t>.</w:t>
+      </w:r>
+    </w:p>
+    <w:p>
+      <w:pPr>
+        <w:pStyle w:val="ListParagraph"/>
+        <w:numPr>
+          <w:ilvl w:val="0"/>
+          <w:numId w:val="24"/>
+        </w:numPr>
+        <w:tabs>
+          <w:tab w:val="left" w:pos="3870"/>
+          <w:tab w:val="left" w:pos="6300"/>
+        </w:tabs>
+        <w:rPr>
+          <w:rFonts w:ascii="Times New Roman" w:hAnsi="Times New Roman" w:cs="Times New Roman"/>
+          <w:b/>
+          <w:sz w:val="24"/>
+          <w:szCs w:val="24"/>
+          <w:lang w:val="fr-FR"/>
+        </w:rPr>
+      </w:pPr>
+      <w:r>
+        <w:rPr>
+          <w:rFonts w:ascii="Times New Roman" w:hAnsi="Times New Roman" w:cs="Times New Roman"/>
+          <w:b/>
+          <w:sz w:val="24"/>
+          <w:szCs w:val="24"/>
+          <w:lang w:val="fr-FR"/>
+        </w:rPr>
+        <w:t xml:space="preserve">Déploiement du </w:t>
+      </w:r>
+      <w:proofErr w:type="spellStart"/>
+      <w:r>
+        <w:rPr>
+          <w:rFonts w:ascii="Times New Roman" w:hAnsi="Times New Roman" w:cs="Times New Roman"/>
+          <w:b/>
+          <w:sz w:val="24"/>
+          <w:szCs w:val="24"/>
+          <w:lang w:val="fr-FR"/>
+        </w:rPr>
+        <w:t>backend</w:t>
+      </w:r>
+      <w:proofErr w:type="spellEnd"/>
+      <w:r>
+        <w:rPr>
+          <w:rFonts w:ascii="Times New Roman" w:hAnsi="Times New Roman" w:cs="Times New Roman"/>
+          <w:b/>
+          <w:sz w:val="24"/>
+          <w:szCs w:val="24"/>
+          <w:lang w:val="fr-FR"/>
+        </w:rPr>
+        <w:t xml:space="preserve"> </w:t>
+      </w:r>
+    </w:p>
+    <w:p>
+      <w:pPr>
+        <w:pStyle w:val="ListParagraph"/>
+        <w:tabs>
+          <w:tab w:val="left" w:pos="3870"/>
+          <w:tab w:val="left" w:pos="6300"/>
+        </w:tabs>
+        <w:ind w:left="1080"/>
+        <w:rPr>
+          <w:rFonts w:ascii="Times New Roman" w:hAnsi="Times New Roman" w:cs="Times New Roman"/>
+          <w:sz w:val="24"/>
+          <w:szCs w:val="24"/>
+          <w:lang w:val="fr-FR"/>
+        </w:rPr>
+      </w:pPr>
+      <w:r>
+        <w:rPr>
+          <w:rFonts w:ascii="Times New Roman" w:hAnsi="Times New Roman" w:cs="Times New Roman"/>
+          <w:sz w:val="24"/>
+          <w:szCs w:val="24"/>
+          <w:lang w:val="fr-FR"/>
+        </w:rPr>
+        <w:t xml:space="preserve">Le </w:t>
+      </w:r>
+      <w:proofErr w:type="spellStart"/>
+      <w:r>
+        <w:rPr>
+          <w:rFonts w:ascii="Times New Roman" w:hAnsi="Times New Roman" w:cs="Times New Roman"/>
+          <w:sz w:val="24"/>
+          <w:szCs w:val="24"/>
+          <w:lang w:val="fr-FR"/>
+        </w:rPr>
+        <w:t>backend</w:t>
+      </w:r>
+      <w:proofErr w:type="spellEnd"/>
+      <w:r>
+        <w:rPr>
+          <w:rFonts w:ascii="Times New Roman" w:hAnsi="Times New Roman" w:cs="Times New Roman"/>
+          <w:sz w:val="24"/>
+          <w:szCs w:val="24"/>
+          <w:lang w:val="fr-FR"/>
+        </w:rPr>
+        <w:t xml:space="preserve"> a été déployé sur </w:t>
+      </w:r>
+      <w:proofErr w:type="spellStart"/>
+      <w:r>
+        <w:rPr>
+          <w:rFonts w:ascii="Times New Roman" w:hAnsi="Times New Roman" w:cs="Times New Roman"/>
+          <w:sz w:val="24"/>
+          <w:szCs w:val="24"/>
+          <w:lang w:val="fr-FR"/>
+        </w:rPr>
+        <w:t>Heroku</w:t>
+      </w:r>
+      <w:proofErr w:type="spellEnd"/>
+      <w:r>
+        <w:rPr>
+          <w:rFonts w:ascii="Times New Roman" w:hAnsi="Times New Roman" w:cs="Times New Roman"/>
+          <w:sz w:val="24"/>
+          <w:szCs w:val="24"/>
+          <w:lang w:val="fr-FR"/>
+        </w:rPr>
+        <w:t xml:space="preserve"> et le déploiement est de même basé sur git et donc, mettre à jour le projet en ligne consiste à faire un git </w:t>
+      </w:r>
+      <w:r>
+        <w:rPr>
+          <w:rFonts w:ascii="Times New Roman" w:hAnsi="Times New Roman" w:cs="Times New Roman"/>
+          <w:sz w:val="24"/>
+          <w:szCs w:val="24"/>
+          <w:lang w:val="fr-FR"/>
+        </w:rPr>
+        <w:t>push</w:t>
+      </w:r>
+      <w:r>
+        <w:rPr>
+          <w:rFonts w:ascii="Times New Roman" w:hAnsi="Times New Roman" w:cs="Times New Roman"/>
+          <w:sz w:val="24"/>
+          <w:szCs w:val="24"/>
+          <w:lang w:val="fr-FR"/>
+        </w:rPr>
+        <w:t>.</w:t>
+      </w:r>
+    </w:p>
+    <w:p>
+      <w:pPr>
+        <w:tabs>
+          <w:tab w:val="left" w:pos="3870"/>
+          <w:tab w:val="left" w:pos="6300"/>
+        </w:tabs>
+        <w:rPr>
+          <w:rFonts w:ascii="Times New Roman" w:hAnsi="Times New Roman" w:cs="Times New Roman"/>
+          <w:sz w:val="24"/>
+          <w:szCs w:val="24"/>
+        </w:rPr>
+      </w:pPr>
+    </w:p>
+    <w:p>
+      <w:pPr>
+        <w:tabs>
+          <w:tab w:val="left" w:pos="3870"/>
+          <w:tab w:val="left" w:pos="6300"/>
+        </w:tabs>
+        <w:rPr>
+          <w:rFonts w:ascii="Times New Roman" w:hAnsi="Times New Roman" w:cs="Times New Roman"/>
+          <w:sz w:val="24"/>
+          <w:szCs w:val="24"/>
+        </w:rPr>
+      </w:pPr>
+    </w:p>
     <w:sectPr>
-      <w:footerReference w:type="default" r:id="rId23"/>
+      <w:footerReference w:type="default" r:id="rId24"/>
       <w:pgSz w:w="11906" w:h="16838"/>
       <w:pgMar w:top="1417" w:right="1417" w:bottom="1417" w:left="1417" w:header="708" w:footer="708" w:gutter="0"/>
       <w:cols w:space="708"/>
@@ -9255,7 +10497,7 @@
         <v:path o:extrusionok="f" gradientshapeok="t" o:connecttype="rect"/>
         <o:lock v:ext="edit" aspectratio="t"/>
       </v:shapetype>
-      <v:shape id="_x0000_i1040" type="#_x0000_t75" style="width:11.25pt;height:11.25pt" o:bullet="t">
+      <v:shape id="_x0000_i1030" type="#_x0000_t75" style="width:11.25pt;height:11.25pt" o:bullet="t">
         <v:imagedata r:id="rId1" o:title="clip_image001"/>
       </v:shape>
     </w:pict>
@@ -9895,7 +11137,7 @@
   <w:abstractNum w:abstractNumId="6">
     <w:nsid w:val="35FF386D"/>
     <w:multiLevelType w:val="hybridMultilevel"/>
-    <w:tmpl w:val="84F06D7A"/>
+    <w:tmpl w:val="ECDAF474"/>
     <w:lvl w:ilvl="0" w:tplc="08090001">
       <w:start w:val="1"/>
       <w:numFmt w:val="bullet"/>
@@ -10748,7 +11990,7 @@
   <w:abstractNum w:abstractNumId="14">
     <w:nsid w:val="49EA624C"/>
     <w:multiLevelType w:val="hybridMultilevel"/>
-    <w:tmpl w:val="92CE6F00"/>
+    <w:tmpl w:val="4A46C992"/>
     <w:lvl w:ilvl="0" w:tplc="0809000B">
       <w:start w:val="1"/>
       <w:numFmt w:val="bullet"/>
@@ -12235,6 +13477,30 @@
     <w:rsid w:val="001C60F6"/>
     <w:rPr>
       <w:lang w:val="fr-FR"/>
+    </w:rPr>
+  </w:style>
+  <w:style w:type="paragraph" w:styleId="Heading2">
+    <w:name w:val="heading 2"/>
+    <w:basedOn w:val="Normal"/>
+    <w:next w:val="Normal"/>
+    <w:link w:val="Heading2Char"/>
+    <w:uiPriority w:val="9"/>
+    <w:unhideWhenUsed/>
+    <w:qFormat/>
+    <w:rsid w:val="000B4FD8"/>
+    <w:pPr>
+      <w:keepNext/>
+      <w:keepLines/>
+      <w:spacing w:before="200" w:after="0"/>
+      <w:outlineLvl w:val="1"/>
+    </w:pPr>
+    <w:rPr>
+      <w:rFonts w:asciiTheme="majorHAnsi" w:eastAsiaTheme="majorEastAsia" w:hAnsiTheme="majorHAnsi" w:cstheme="majorBidi"/>
+      <w:b/>
+      <w:bCs/>
+      <w:color w:val="4F81BD" w:themeColor="accent1"/>
+      <w:sz w:val="26"/>
+      <w:szCs w:val="26"/>
     </w:rPr>
   </w:style>
   <w:style w:type="character" w:default="1" w:styleId="DefaultParagraphFont">
@@ -12433,6 +13699,22 @@
       <w:lang w:val="en-GB" w:eastAsia="en-GB"/>
     </w:rPr>
   </w:style>
+  <w:style w:type="character" w:customStyle="1" w:styleId="Heading2Char">
+    <w:name w:val="Heading 2 Char"/>
+    <w:basedOn w:val="DefaultParagraphFont"/>
+    <w:link w:val="Heading2"/>
+    <w:uiPriority w:val="9"/>
+    <w:rsid w:val="000B4FD8"/>
+    <w:rPr>
+      <w:rFonts w:asciiTheme="majorHAnsi" w:eastAsiaTheme="majorEastAsia" w:hAnsiTheme="majorHAnsi" w:cstheme="majorBidi"/>
+      <w:b/>
+      <w:bCs/>
+      <w:color w:val="4F81BD" w:themeColor="accent1"/>
+      <w:sz w:val="26"/>
+      <w:szCs w:val="26"/>
+      <w:lang w:val="fr-FR"/>
+    </w:rPr>
+  </w:style>
 </w:styles>
 </file>
 
@@ -12598,6 +13880,30 @@
     <w:rsid w:val="001C60F6"/>
     <w:rPr>
       <w:lang w:val="fr-FR"/>
+    </w:rPr>
+  </w:style>
+  <w:style w:type="paragraph" w:styleId="Heading2">
+    <w:name w:val="heading 2"/>
+    <w:basedOn w:val="Normal"/>
+    <w:next w:val="Normal"/>
+    <w:link w:val="Heading2Char"/>
+    <w:uiPriority w:val="9"/>
+    <w:unhideWhenUsed/>
+    <w:qFormat/>
+    <w:rsid w:val="000B4FD8"/>
+    <w:pPr>
+      <w:keepNext/>
+      <w:keepLines/>
+      <w:spacing w:before="200" w:after="0"/>
+      <w:outlineLvl w:val="1"/>
+    </w:pPr>
+    <w:rPr>
+      <w:rFonts w:asciiTheme="majorHAnsi" w:eastAsiaTheme="majorEastAsia" w:hAnsiTheme="majorHAnsi" w:cstheme="majorBidi"/>
+      <w:b/>
+      <w:bCs/>
+      <w:color w:val="4F81BD" w:themeColor="accent1"/>
+      <w:sz w:val="26"/>
+      <w:szCs w:val="26"/>
     </w:rPr>
   </w:style>
   <w:style w:type="character" w:default="1" w:styleId="DefaultParagraphFont">
@@ -12794,6 +14100,22 @@
       <w:sz w:val="24"/>
       <w:szCs w:val="24"/>
       <w:lang w:val="en-GB" w:eastAsia="en-GB"/>
+    </w:rPr>
+  </w:style>
+  <w:style w:type="character" w:customStyle="1" w:styleId="Heading2Char">
+    <w:name w:val="Heading 2 Char"/>
+    <w:basedOn w:val="DefaultParagraphFont"/>
+    <w:link w:val="Heading2"/>
+    <w:uiPriority w:val="9"/>
+    <w:rsid w:val="000B4FD8"/>
+    <w:rPr>
+      <w:rFonts w:asciiTheme="majorHAnsi" w:eastAsiaTheme="majorEastAsia" w:hAnsiTheme="majorHAnsi" w:cstheme="majorBidi"/>
+      <w:b/>
+      <w:bCs/>
+      <w:color w:val="4F81BD" w:themeColor="accent1"/>
+      <w:sz w:val="26"/>
+      <w:szCs w:val="26"/>
+      <w:lang w:val="fr-FR"/>
     </w:rPr>
   </w:style>
 </w:styles>

</xml_diff>

<commit_message>
correction of class diagram1
</commit_message>
<xml_diff>
--- a/Info 3055 rapport (Autosaved).docx
+++ b/Info 3055 rapport (Autosaved).docx
@@ -5861,8 +5861,6 @@
         </w:rPr>
         <w:t>Architecture du System</w:t>
       </w:r>
-      <w:bookmarkStart w:id="0" w:name="_GoBack"/>
-      <w:bookmarkEnd w:id="0"/>
     </w:p>
     <w:p>
       <w:pPr>
@@ -7702,9 +7700,9 @@
         </w:rPr>
         <w:drawing>
           <wp:inline distT="0" distB="0" distL="0" distR="0">
-            <wp:extent cx="6353174" cy="4781550"/>
+            <wp:extent cx="5760720" cy="4404122"/>
             <wp:effectExtent l="0" t="0" r="0" b="0"/>
-            <wp:docPr id="1" name="Picture 1" descr="C:\Users\user\Desktop\c.png"/>
+            <wp:docPr id="25" name="Picture 25" descr="C:\Users\user\Desktop\c.png"/>
             <wp:cNvGraphicFramePr>
               <a:graphicFrameLocks xmlns:a="http://schemas.openxmlformats.org/drawingml/2006/main" noChangeAspect="1"/>
             </wp:cNvGraphicFramePr>
@@ -7712,7 +7710,7 @@
               <a:graphicData uri="http://schemas.openxmlformats.org/drawingml/2006/picture">
                 <pic:pic xmlns:pic="http://schemas.openxmlformats.org/drawingml/2006/picture">
                   <pic:nvPicPr>
-                    <pic:cNvPr id="0" name="Picture 2" descr="C:\Users\user\Desktop\c.png"/>
+                    <pic:cNvPr id="0" name="Picture 3" descr="C:\Users\user\Desktop\c.png"/>
                     <pic:cNvPicPr>
                       <a:picLocks noChangeAspect="1" noChangeArrowheads="1"/>
                     </pic:cNvPicPr>
@@ -7733,7 +7731,7 @@
                   <pic:spPr bwMode="auto">
                     <a:xfrm>
                       <a:off x="0" y="0"/>
-                      <a:ext cx="6349001" cy="4778409"/>
+                      <a:ext cx="5760720" cy="4404122"/>
                     </a:xfrm>
                     <a:prstGeom prst="rect">
                       <a:avLst/>
@@ -7749,6 +7747,22 @@
           </wp:inline>
         </w:drawing>
       </w:r>
+      <w:bookmarkStart w:id="0" w:name="_GoBack"/>
+      <w:bookmarkEnd w:id="0"/>
+    </w:p>
+    <w:p>
+      <w:pPr>
+        <w:tabs>
+          <w:tab w:val="left" w:pos="3870"/>
+          <w:tab w:val="left" w:pos="6300"/>
+        </w:tabs>
+        <w:rPr>
+          <w:rFonts w:ascii="Times New Roman" w:hAnsi="Times New Roman" w:cs="Times New Roman"/>
+          <w:b/>
+          <w:sz w:val="24"/>
+          <w:szCs w:val="24"/>
+        </w:rPr>
+      </w:pPr>
     </w:p>
     <w:p>
       <w:pPr>
@@ -7918,92 +7932,11 @@
     </w:p>
     <w:p>
       <w:pPr>
-        <w:pStyle w:val="ListParagraph"/>
         <w:tabs>
           <w:tab w:val="left" w:pos="3870"/>
           <w:tab w:val="left" w:pos="6300"/>
         </w:tabs>
-        <w:ind w:left="1080"/>
-        <w:rPr>
-          <w:rFonts w:ascii="Times New Roman" w:hAnsi="Times New Roman" w:cs="Times New Roman"/>
-          <w:b/>
-          <w:sz w:val="28"/>
-          <w:szCs w:val="28"/>
-        </w:rPr>
-      </w:pPr>
-    </w:p>
-    <w:p>
-      <w:pPr>
-        <w:pStyle w:val="ListParagraph"/>
-        <w:tabs>
-          <w:tab w:val="left" w:pos="3870"/>
-          <w:tab w:val="left" w:pos="6300"/>
-        </w:tabs>
-        <w:ind w:left="1080"/>
-        <w:rPr>
-          <w:rFonts w:ascii="Times New Roman" w:hAnsi="Times New Roman" w:cs="Times New Roman"/>
-          <w:b/>
-          <w:sz w:val="28"/>
-          <w:szCs w:val="28"/>
-        </w:rPr>
-      </w:pPr>
-    </w:p>
-    <w:p>
-      <w:pPr>
-        <w:pStyle w:val="ListParagraph"/>
-        <w:tabs>
-          <w:tab w:val="left" w:pos="3870"/>
-          <w:tab w:val="left" w:pos="6300"/>
-        </w:tabs>
-        <w:ind w:left="1080"/>
-        <w:rPr>
-          <w:rFonts w:ascii="Times New Roman" w:hAnsi="Times New Roman" w:cs="Times New Roman"/>
-          <w:b/>
-          <w:sz w:val="28"/>
-          <w:szCs w:val="28"/>
-        </w:rPr>
-      </w:pPr>
-    </w:p>
-    <w:p>
-      <w:pPr>
-        <w:pStyle w:val="ListParagraph"/>
-        <w:tabs>
-          <w:tab w:val="left" w:pos="3870"/>
-          <w:tab w:val="left" w:pos="6300"/>
-        </w:tabs>
-        <w:ind w:left="1080"/>
-        <w:rPr>
-          <w:rFonts w:ascii="Times New Roman" w:hAnsi="Times New Roman" w:cs="Times New Roman"/>
-          <w:b/>
-          <w:sz w:val="28"/>
-          <w:szCs w:val="28"/>
-        </w:rPr>
-      </w:pPr>
-    </w:p>
-    <w:p>
-      <w:pPr>
-        <w:pStyle w:val="ListParagraph"/>
-        <w:tabs>
-          <w:tab w:val="left" w:pos="3870"/>
-          <w:tab w:val="left" w:pos="6300"/>
-        </w:tabs>
-        <w:ind w:left="1080"/>
-        <w:rPr>
-          <w:rFonts w:ascii="Times New Roman" w:hAnsi="Times New Roman" w:cs="Times New Roman"/>
-          <w:b/>
-          <w:sz w:val="28"/>
-          <w:szCs w:val="28"/>
-        </w:rPr>
-      </w:pPr>
-    </w:p>
-    <w:p>
-      <w:pPr>
-        <w:pStyle w:val="ListParagraph"/>
-        <w:tabs>
-          <w:tab w:val="left" w:pos="3870"/>
-          <w:tab w:val="left" w:pos="6300"/>
-        </w:tabs>
-        <w:ind w:left="1080"/>
+        <w:ind w:left="720"/>
         <w:rPr>
           <w:rFonts w:ascii="Times New Roman" w:hAnsi="Times New Roman" w:cs="Times New Roman"/>
           <w:b/>
@@ -8200,6 +8133,54 @@
     </w:p>
     <w:p>
       <w:pPr>
+        <w:pStyle w:val="ListParagraph"/>
+        <w:tabs>
+          <w:tab w:val="left" w:pos="3870"/>
+          <w:tab w:val="left" w:pos="6300"/>
+        </w:tabs>
+        <w:ind w:left="1080"/>
+        <w:rPr>
+          <w:rFonts w:ascii="Times New Roman" w:hAnsi="Times New Roman" w:cs="Times New Roman"/>
+          <w:b/>
+          <w:sz w:val="28"/>
+          <w:szCs w:val="28"/>
+        </w:rPr>
+      </w:pPr>
+    </w:p>
+    <w:p>
+      <w:pPr>
+        <w:pStyle w:val="ListParagraph"/>
+        <w:tabs>
+          <w:tab w:val="left" w:pos="3870"/>
+          <w:tab w:val="left" w:pos="6300"/>
+        </w:tabs>
+        <w:ind w:left="1080"/>
+        <w:rPr>
+          <w:rFonts w:ascii="Times New Roman" w:hAnsi="Times New Roman" w:cs="Times New Roman"/>
+          <w:b/>
+          <w:sz w:val="28"/>
+          <w:szCs w:val="28"/>
+        </w:rPr>
+      </w:pPr>
+    </w:p>
+    <w:p>
+      <w:pPr>
+        <w:pStyle w:val="ListParagraph"/>
+        <w:tabs>
+          <w:tab w:val="left" w:pos="3870"/>
+          <w:tab w:val="left" w:pos="6300"/>
+        </w:tabs>
+        <w:ind w:left="1080"/>
+        <w:rPr>
+          <w:rFonts w:ascii="Times New Roman" w:hAnsi="Times New Roman" w:cs="Times New Roman"/>
+          <w:b/>
+          <w:sz w:val="28"/>
+          <w:szCs w:val="28"/>
+        </w:rPr>
+      </w:pPr>
+    </w:p>
+    <w:p>
+      <w:pPr>
         <w:tabs>
           <w:tab w:val="left" w:pos="3870"/>
           <w:tab w:val="left" w:pos="6300"/>
@@ -8254,6 +8235,7 @@
           <w:sz w:val="28"/>
           <w:szCs w:val="28"/>
         </w:rPr>
+        <w:lastRenderedPageBreak/>
         <w:t>Diagramme</w:t>
       </w:r>
       <w:r>
@@ -8751,6 +8733,22 @@
     <w:p>
       <w:pPr>
         <w:pStyle w:val="ListParagraph"/>
+        <w:tabs>
+          <w:tab w:val="left" w:pos="3870"/>
+          <w:tab w:val="left" w:pos="6300"/>
+        </w:tabs>
+        <w:ind w:left="0" w:hanging="142"/>
+        <w:rPr>
+          <w:rFonts w:ascii="Times New Roman" w:hAnsi="Times New Roman" w:cs="Times New Roman"/>
+          <w:b/>
+          <w:sz w:val="28"/>
+          <w:szCs w:val="28"/>
+        </w:rPr>
+      </w:pPr>
+    </w:p>
+    <w:p>
+      <w:pPr>
+        <w:pStyle w:val="ListParagraph"/>
         <w:numPr>
           <w:ilvl w:val="0"/>
           <w:numId w:val="26"/>
@@ -9091,146 +9089,6 @@
     </w:p>
     <w:p>
       <w:pPr>
-        <w:tabs>
-          <w:tab w:val="left" w:pos="3870"/>
-          <w:tab w:val="left" w:pos="6300"/>
-        </w:tabs>
-        <w:rPr>
-          <w:rFonts w:ascii="Times New Roman" w:hAnsi="Times New Roman" w:cs="Times New Roman"/>
-          <w:b/>
-          <w:sz w:val="28"/>
-          <w:szCs w:val="28"/>
-        </w:rPr>
-      </w:pPr>
-    </w:p>
-    <w:p>
-      <w:pPr>
-        <w:tabs>
-          <w:tab w:val="left" w:pos="3870"/>
-          <w:tab w:val="left" w:pos="6300"/>
-        </w:tabs>
-        <w:rPr>
-          <w:rFonts w:ascii="Times New Roman" w:hAnsi="Times New Roman" w:cs="Times New Roman"/>
-          <w:b/>
-          <w:sz w:val="28"/>
-          <w:szCs w:val="28"/>
-        </w:rPr>
-      </w:pPr>
-    </w:p>
-    <w:p>
-      <w:pPr>
-        <w:tabs>
-          <w:tab w:val="left" w:pos="3870"/>
-          <w:tab w:val="left" w:pos="6300"/>
-        </w:tabs>
-        <w:rPr>
-          <w:rFonts w:ascii="Times New Roman" w:hAnsi="Times New Roman" w:cs="Times New Roman"/>
-          <w:b/>
-          <w:sz w:val="28"/>
-          <w:szCs w:val="28"/>
-        </w:rPr>
-      </w:pPr>
-    </w:p>
-    <w:p>
-      <w:pPr>
-        <w:tabs>
-          <w:tab w:val="left" w:pos="3870"/>
-          <w:tab w:val="left" w:pos="6300"/>
-        </w:tabs>
-        <w:rPr>
-          <w:rFonts w:ascii="Times New Roman" w:hAnsi="Times New Roman" w:cs="Times New Roman"/>
-          <w:b/>
-          <w:sz w:val="28"/>
-          <w:szCs w:val="28"/>
-        </w:rPr>
-      </w:pPr>
-    </w:p>
-    <w:p>
-      <w:pPr>
-        <w:tabs>
-          <w:tab w:val="left" w:pos="3870"/>
-          <w:tab w:val="left" w:pos="6300"/>
-        </w:tabs>
-        <w:rPr>
-          <w:rFonts w:ascii="Times New Roman" w:hAnsi="Times New Roman" w:cs="Times New Roman"/>
-          <w:b/>
-          <w:sz w:val="28"/>
-          <w:szCs w:val="28"/>
-        </w:rPr>
-      </w:pPr>
-    </w:p>
-    <w:p>
-      <w:pPr>
-        <w:tabs>
-          <w:tab w:val="left" w:pos="3870"/>
-          <w:tab w:val="left" w:pos="6300"/>
-        </w:tabs>
-        <w:rPr>
-          <w:rFonts w:ascii="Times New Roman" w:hAnsi="Times New Roman" w:cs="Times New Roman"/>
-          <w:b/>
-          <w:sz w:val="28"/>
-          <w:szCs w:val="28"/>
-        </w:rPr>
-      </w:pPr>
-    </w:p>
-    <w:p>
-      <w:pPr>
-        <w:tabs>
-          <w:tab w:val="left" w:pos="3870"/>
-          <w:tab w:val="left" w:pos="6300"/>
-        </w:tabs>
-        <w:rPr>
-          <w:rFonts w:ascii="Times New Roman" w:hAnsi="Times New Roman" w:cs="Times New Roman"/>
-          <w:b/>
-          <w:sz w:val="28"/>
-          <w:szCs w:val="28"/>
-        </w:rPr>
-      </w:pPr>
-    </w:p>
-    <w:p>
-      <w:pPr>
-        <w:tabs>
-          <w:tab w:val="left" w:pos="3870"/>
-          <w:tab w:val="left" w:pos="6300"/>
-        </w:tabs>
-        <w:rPr>
-          <w:rFonts w:ascii="Times New Roman" w:hAnsi="Times New Roman" w:cs="Times New Roman"/>
-          <w:b/>
-          <w:sz w:val="28"/>
-          <w:szCs w:val="28"/>
-        </w:rPr>
-      </w:pPr>
-    </w:p>
-    <w:p>
-      <w:pPr>
-        <w:tabs>
-          <w:tab w:val="left" w:pos="3870"/>
-          <w:tab w:val="left" w:pos="6300"/>
-        </w:tabs>
-        <w:rPr>
-          <w:rFonts w:ascii="Times New Roman" w:hAnsi="Times New Roman" w:cs="Times New Roman"/>
-          <w:b/>
-          <w:sz w:val="28"/>
-          <w:szCs w:val="28"/>
-        </w:rPr>
-      </w:pPr>
-    </w:p>
-    <w:p>
-      <w:pPr>
-        <w:tabs>
-          <w:tab w:val="left" w:pos="3870"/>
-          <w:tab w:val="left" w:pos="6300"/>
-        </w:tabs>
-        <w:rPr>
-          <w:rFonts w:ascii="Times New Roman" w:hAnsi="Times New Roman" w:cs="Times New Roman"/>
-          <w:b/>
-          <w:sz w:val="28"/>
-          <w:szCs w:val="28"/>
-        </w:rPr>
-      </w:pPr>
-    </w:p>
-    <w:p>
-      <w:pPr>
         <w:pStyle w:val="ListParagraph"/>
         <w:numPr>
           <w:ilvl w:val="0"/>
@@ -9488,26 +9346,9 @@
           <w:szCs w:val="24"/>
           <w:lang w:val="fr-FR"/>
         </w:rPr>
-        <w:lastRenderedPageBreak/>
         <w:t>Dashbord</w:t>
       </w:r>
       <w:proofErr w:type="spellEnd"/>
-    </w:p>
-    <w:p>
-      <w:pPr>
-        <w:pStyle w:val="ListParagraph"/>
-        <w:tabs>
-          <w:tab w:val="left" w:pos="3870"/>
-          <w:tab w:val="left" w:pos="6300"/>
-        </w:tabs>
-        <w:ind w:left="1440"/>
-        <w:rPr>
-          <w:rFonts w:ascii="Times New Roman" w:hAnsi="Times New Roman" w:cs="Times New Roman"/>
-          <w:sz w:val="24"/>
-          <w:szCs w:val="24"/>
-          <w:lang w:val="fr-FR"/>
-        </w:rPr>
-      </w:pPr>
     </w:p>
     <w:p>
       <w:pPr>
@@ -9525,6 +9366,15 @@
           <w:lang w:eastAsia="en-GB"/>
         </w:rPr>
       </w:pPr>
+      <w:r>
+        <w:rPr>
+          <w:rFonts w:ascii="Times New Roman" w:hAnsi="Times New Roman" w:cs="Times New Roman"/>
+          <w:sz w:val="24"/>
+          <w:szCs w:val="24"/>
+          <w:lang w:val="fr-FR"/>
+        </w:rPr>
+        <w:t xml:space="preserve">                                      </w:t>
+      </w:r>
     </w:p>
     <w:p>
       <w:pPr>
@@ -10497,7 +10347,7 @@
         <v:path o:extrusionok="f" gradientshapeok="t" o:connecttype="rect"/>
         <o:lock v:ext="edit" aspectratio="t"/>
       </v:shapetype>
-      <v:shape id="_x0000_i1030" type="#_x0000_t75" style="width:11.25pt;height:11.25pt" o:bullet="t">
+      <v:shape id="_x0000_i1036" type="#_x0000_t75" style="width:11.25pt;height:11.25pt" o:bullet="t">
         <v:imagedata r:id="rId1" o:title="clip_image001"/>
       </v:shape>
     </w:pict>

</xml_diff>